<commit_message>
fixed typo in education categortisation for dt2
</commit_message>
<xml_diff>
--- a/data_prep/testTable2_pa4.docx
+++ b/data_prep/testTable2_pa4.docx
@@ -1614,7 +1614,7 @@
                 <w:szCs w:val="22"/>
                 <w:color w:val="000000"/>
               </w:rPr>
-              <w:t xml:space="preserve">7,116 (10)</w:t>
+              <w:t xml:space="preserve">7,116 (7.9)</w:t>
             </w:r>
           </w:p>
         </w:tc>
@@ -1708,7 +1708,7 @@
                 <w:szCs w:val="22"/>
                 <w:color w:val="000000"/>
               </w:rPr>
-              <w:t xml:space="preserve">22,113 (32)</w:t>
+              <w:t xml:space="preserve">22,113 (25)</w:t>
             </w:r>
           </w:p>
         </w:tc>
@@ -1802,7 +1802,7 @@
                 <w:szCs w:val="22"/>
                 <w:color w:val="000000"/>
               </w:rPr>
-              <w:t xml:space="preserve">0 (0)</w:t>
+              <w:t xml:space="preserve">21,317 (24)</w:t>
             </w:r>
           </w:p>
         </w:tc>
@@ -1896,7 +1896,7 @@
                 <w:szCs w:val="22"/>
                 <w:color w:val="000000"/>
               </w:rPr>
-              <w:t xml:space="preserve">39,697 (58)</w:t>
+              <w:t xml:space="preserve">39,697 (44)</w:t>
             </w:r>
           </w:p>
         </w:tc>

</xml_diff>

<commit_message>
modified smoking classification names so that it fits the smoking sub-title, i.e. switched current to currently and previous to previously
</commit_message>
<xml_diff>
--- a/data_prep/testTable2_pa4.docx
+++ b/data_prep/testTable2_pa4.docx
@@ -110,7 +110,7 @@
                 <w:szCs w:val="22"/>
                 <w:color w:val="000000"/>
               </w:rPr>
-              <w:t xml:space="preserve">N = 90,222</w:t>
+              <w:t xml:space="preserve">N = 90,237</w:t>
             </w:r>
           </w:p>
         </w:tc>
@@ -580,7 +580,7 @@
                 <w:szCs w:val="22"/>
                 <w:color w:val="000000"/>
               </w:rPr>
-              <w:t xml:space="preserve">55.0 (20.0, 100.0)</w:t>
+              <w:t xml:space="preserve">385.0 (140.0, 700.0)</w:t>
             </w:r>
           </w:p>
         </w:tc>
@@ -1144,7 +1144,7 @@
                 <w:szCs w:val="22"/>
                 <w:color w:val="000000"/>
               </w:rPr>
-              <w:t xml:space="preserve">87,543 (97)</w:t>
+              <w:t xml:space="preserve">87,558 (97)</w:t>
             </w:r>
           </w:p>
         </w:tc>
@@ -1332,7 +1332,7 @@
                 <w:szCs w:val="22"/>
                 <w:color w:val="000000"/>
               </w:rPr>
-              <w:t xml:space="preserve">51,718 (57)</w:t>
+              <w:t xml:space="preserve">51,723 (57)</w:t>
             </w:r>
           </w:p>
         </w:tc>
@@ -1426,7 +1426,7 @@
                 <w:szCs w:val="22"/>
                 <w:color w:val="000000"/>
               </w:rPr>
-              <w:t xml:space="preserve">38,504 (43)</w:t>
+              <w:t xml:space="preserve">38,514 (43)</w:t>
             </w:r>
           </w:p>
         </w:tc>
@@ -1614,7 +1614,7 @@
                 <w:szCs w:val="22"/>
                 <w:color w:val="000000"/>
               </w:rPr>
-              <w:t xml:space="preserve">7,114 (7.9)</w:t>
+              <w:t xml:space="preserve">7,118 (7.9)</w:t>
             </w:r>
           </w:p>
         </w:tc>
@@ -1708,7 +1708,7 @@
                 <w:szCs w:val="22"/>
                 <w:color w:val="000000"/>
               </w:rPr>
-              <w:t xml:space="preserve">22,110 (25)</w:t>
+              <w:t xml:space="preserve">22,114 (25)</w:t>
             </w:r>
           </w:p>
         </w:tc>
@@ -1802,7 +1802,7 @@
                 <w:szCs w:val="22"/>
                 <w:color w:val="000000"/>
               </w:rPr>
-              <w:t xml:space="preserve">21,314 (24)</w:t>
+              <w:t xml:space="preserve">21,318 (24)</w:t>
             </w:r>
           </w:p>
         </w:tc>
@@ -1896,7 +1896,7 @@
                 <w:szCs w:val="22"/>
                 <w:color w:val="000000"/>
               </w:rPr>
-              <w:t xml:space="preserve">39,684 (44)</w:t>
+              <w:t xml:space="preserve">39,687 (44)</w:t>
             </w:r>
           </w:p>
         </w:tc>
@@ -2084,7 +2084,7 @@
                 <w:szCs w:val="22"/>
                 <w:color w:val="000000"/>
               </w:rPr>
-              <w:t xml:space="preserve">11,581 (13)</w:t>
+              <w:t xml:space="preserve">11,584 (13)</w:t>
             </w:r>
           </w:p>
         </w:tc>
@@ -2178,7 +2178,7 @@
                 <w:szCs w:val="22"/>
                 <w:color w:val="000000"/>
               </w:rPr>
-              <w:t xml:space="preserve">19,656 (22)</w:t>
+              <w:t xml:space="preserve">19,661 (22)</w:t>
             </w:r>
           </w:p>
         </w:tc>
@@ -2272,7 +2272,7 @@
                 <w:szCs w:val="22"/>
                 <w:color w:val="000000"/>
               </w:rPr>
-              <w:t xml:space="preserve">23,661 (26)</w:t>
+              <w:t xml:space="preserve">23,663 (26)</w:t>
             </w:r>
           </w:p>
         </w:tc>
@@ -2366,7 +2366,7 @@
                 <w:szCs w:val="22"/>
                 <w:color w:val="000000"/>
               </w:rPr>
-              <w:t xml:space="preserve">20,893 (23)</w:t>
+              <w:t xml:space="preserve">20,894 (23)</w:t>
             </w:r>
           </w:p>
         </w:tc>
@@ -2460,7 +2460,7 @@
                 <w:szCs w:val="22"/>
                 <w:color w:val="000000"/>
               </w:rPr>
-              <w:t xml:space="preserve">6,071 (6.7)</w:t>
+              <w:t xml:space="preserve">6,072 (6.7)</w:t>
             </w:r>
           </w:p>
         </w:tc>
@@ -2554,7 +2554,7 @@
                 <w:szCs w:val="22"/>
                 <w:color w:val="000000"/>
               </w:rPr>
-              <w:t xml:space="preserve">8,360 (9.3)</w:t>
+              <w:t xml:space="preserve">8,363 (9.3)</w:t>
             </w:r>
           </w:p>
         </w:tc>
@@ -2836,7 +2836,7 @@
                 <w:szCs w:val="22"/>
                 <w:color w:val="000000"/>
               </w:rPr>
-              <w:t xml:space="preserve">52,089 (58)</w:t>
+              <w:t xml:space="preserve">52,094 (58)</w:t>
             </w:r>
           </w:p>
         </w:tc>
@@ -2930,7 +2930,7 @@
                 <w:szCs w:val="22"/>
                 <w:color w:val="000000"/>
               </w:rPr>
-              <w:t xml:space="preserve">32,056 (36)</w:t>
+              <w:t xml:space="preserve">32,065 (36)</w:t>
             </w:r>
           </w:p>
         </w:tc>
@@ -3024,7 +3024,7 @@
                 <w:szCs w:val="22"/>
                 <w:color w:val="000000"/>
               </w:rPr>
-              <w:t xml:space="preserve">6,077 (6.7)</w:t>
+              <w:t xml:space="preserve">6,078 (6.7)</w:t>
             </w:r>
           </w:p>
         </w:tc>
@@ -3306,7 +3306,7 @@
                 <w:szCs w:val="22"/>
                 <w:color w:val="000000"/>
               </w:rPr>
-              <w:t xml:space="preserve">18,236 (20)</w:t>
+              <w:t xml:space="preserve">18,243 (20)</w:t>
             </w:r>
           </w:p>
         </w:tc>
@@ -3400,7 +3400,7 @@
                 <w:szCs w:val="22"/>
                 <w:color w:val="000000"/>
               </w:rPr>
-              <w:t xml:space="preserve">22,695 (25)</w:t>
+              <w:t xml:space="preserve">22,696 (25)</w:t>
             </w:r>
           </w:p>
         </w:tc>
@@ -3494,7 +3494,7 @@
                 <w:szCs w:val="22"/>
                 <w:color w:val="000000"/>
               </w:rPr>
-              <w:t xml:space="preserve">23,626 (26)</w:t>
+              <w:t xml:space="preserve">23,629 (26)</w:t>
             </w:r>
           </w:p>
         </w:tc>
@@ -3588,7 +3588,7 @@
                 <w:szCs w:val="22"/>
                 <w:color w:val="000000"/>
               </w:rPr>
-              <w:t xml:space="preserve">20,706 (23)</w:t>
+              <w:t xml:space="preserve">20,710 (23)</w:t>
             </w:r>
           </w:p>
         </w:tc>
@@ -3776,7 +3776,7 @@
                 <w:szCs w:val="22"/>
                 <w:color w:val="000000"/>
               </w:rPr>
-              <w:t xml:space="preserve">64,254 (71)</w:t>
+              <w:t xml:space="preserve">64,263 (71)</w:t>
             </w:r>
           </w:p>
         </w:tc>
@@ -3870,7 +3870,7 @@
                 <w:szCs w:val="22"/>
                 <w:color w:val="000000"/>
               </w:rPr>
-              <w:t xml:space="preserve">22,773 (25)</w:t>
+              <w:t xml:space="preserve">22,778 (25)</w:t>
             </w:r>
           </w:p>
         </w:tc>
@@ -3964,7 +3964,7 @@
                 <w:szCs w:val="22"/>
                 <w:color w:val="000000"/>
               </w:rPr>
-              <w:t xml:space="preserve">3,195 (3.5)</w:t>
+              <w:t xml:space="preserve">3,196 (3.5)</w:t>
             </w:r>
           </w:p>
         </w:tc>
@@ -4152,7 +4152,7 @@
                 <w:szCs w:val="22"/>
                 <w:color w:val="000000"/>
               </w:rPr>
-              <w:t xml:space="preserve">16,289 (18)</w:t>
+              <w:t xml:space="preserve">16,292 (18)</w:t>
             </w:r>
           </w:p>
         </w:tc>
@@ -4246,7 +4246,7 @@
                 <w:szCs w:val="22"/>
                 <w:color w:val="000000"/>
               </w:rPr>
-              <w:t xml:space="preserve">30,593 (34)</w:t>
+              <w:t xml:space="preserve">30,597 (34)</w:t>
             </w:r>
           </w:p>
         </w:tc>
@@ -4340,7 +4340,7 @@
                 <w:szCs w:val="22"/>
                 <w:color w:val="000000"/>
               </w:rPr>
-              <w:t xml:space="preserve">43,340 (48)</w:t>
+              <w:t xml:space="preserve">43,348 (48)</w:t>
             </w:r>
           </w:p>
         </w:tc>
@@ -4528,7 +4528,7 @@
                 <w:szCs w:val="22"/>
                 <w:color w:val="000000"/>
               </w:rPr>
-              <w:t xml:space="preserve">74,514 (83)</w:t>
+              <w:t xml:space="preserve">74,526 (83)</w:t>
             </w:r>
           </w:p>
         </w:tc>
@@ -4622,7 +4622,7 @@
                 <w:szCs w:val="22"/>
                 <w:color w:val="000000"/>
               </w:rPr>
-              <w:t xml:space="preserve">14,987 (17)</w:t>
+              <w:t xml:space="preserve">14,990 (17)</w:t>
             </w:r>
           </w:p>
         </w:tc>
@@ -4904,7 +4904,7 @@
                 <w:szCs w:val="22"/>
                 <w:color w:val="000000"/>
               </w:rPr>
-              <w:t xml:space="preserve">76,521 (85)</w:t>
+              <w:t xml:space="preserve">76,532 (85)</w:t>
             </w:r>
           </w:p>
         </w:tc>
@@ -4998,7 +4998,7 @@
                 <w:szCs w:val="22"/>
                 <w:color w:val="000000"/>
               </w:rPr>
-              <w:t xml:space="preserve">13,277 (15)</w:t>
+              <w:t xml:space="preserve">13,281 (15)</w:t>
             </w:r>
           </w:p>
         </w:tc>
@@ -5280,7 +5280,7 @@
                 <w:szCs w:val="22"/>
                 <w:color w:val="000000"/>
               </w:rPr>
-              <w:t xml:space="preserve">29,453 (33)</w:t>
+              <w:t xml:space="preserve">29,456 (33)</w:t>
             </w:r>
           </w:p>
         </w:tc>
@@ -5374,7 +5374,7 @@
                 <w:szCs w:val="22"/>
                 <w:color w:val="000000"/>
               </w:rPr>
-              <w:t xml:space="preserve">54,031 (60)</w:t>
+              <w:t xml:space="preserve">54,040 (60)</w:t>
             </w:r>
           </w:p>
         </w:tc>
@@ -5468,7 +5468,7 @@
                 <w:szCs w:val="22"/>
                 <w:color w:val="000000"/>
               </w:rPr>
-              <w:t xml:space="preserve">6,738 (7.5)</w:t>
+              <w:t xml:space="preserve">6,741 (7.5)</w:t>
             </w:r>
           </w:p>
         </w:tc>
@@ -5656,7 +5656,7 @@
                 <w:szCs w:val="22"/>
                 <w:color w:val="000000"/>
               </w:rPr>
-              <w:t xml:space="preserve">15,368 (17)</w:t>
+              <w:t xml:space="preserve">15,369 (17)</w:t>
             </w:r>
           </w:p>
         </w:tc>
@@ -5750,7 +5750,7 @@
                 <w:szCs w:val="22"/>
                 <w:color w:val="000000"/>
               </w:rPr>
-              <w:t xml:space="preserve">66,451 (74)</w:t>
+              <w:t xml:space="preserve">66,462 (74)</w:t>
             </w:r>
           </w:p>
         </w:tc>
@@ -5844,7 +5844,7 @@
                 <w:szCs w:val="22"/>
                 <w:color w:val="000000"/>
               </w:rPr>
-              <w:t xml:space="preserve">8,403 (9.3)</w:t>
+              <w:t xml:space="preserve">8,406 (9.3)</w:t>
             </w:r>
           </w:p>
         </w:tc>

</xml_diff>

<commit_message>
truncagted data for PA1-PA4 to < 2500
</commit_message>
<xml_diff>
--- a/data_prep/testTable2_pa4.docx
+++ b/data_prep/testTable2_pa4.docx
@@ -110,7 +110,7 @@
                 <w:szCs w:val="22"/>
                 <w:color w:val="000000"/>
               </w:rPr>
-              <w:t xml:space="preserve">N = 90,237</w:t>
+              <w:t xml:space="preserve">N = 90,246</w:t>
             </w:r>
           </w:p>
         </w:tc>
@@ -298,7 +298,7 @@
                 <w:szCs w:val="22"/>
                 <w:color w:val="000000"/>
               </w:rPr>
-              <w:t xml:space="preserve">464.1 (319.5, 641.5)</w:t>
+              <w:t xml:space="preserve">464.1 (319.5, 641.6)</w:t>
             </w:r>
           </w:p>
         </w:tc>
@@ -486,7 +486,7 @@
                 <w:szCs w:val="22"/>
                 <w:color w:val="000000"/>
               </w:rPr>
-              <w:t xml:space="preserve">585.9 (372.1, 853.2)</w:t>
+              <w:t xml:space="preserve">585.9 (372.1, 853.3)</w:t>
             </w:r>
           </w:p>
         </w:tc>
@@ -1144,7 +1144,7 @@
                 <w:szCs w:val="22"/>
                 <w:color w:val="000000"/>
               </w:rPr>
-              <w:t xml:space="preserve">87,558 (97)</w:t>
+              <w:t xml:space="preserve">87,567 (97)</w:t>
             </w:r>
           </w:p>
         </w:tc>
@@ -1332,7 +1332,7 @@
                 <w:szCs w:val="22"/>
                 <w:color w:val="000000"/>
               </w:rPr>
-              <w:t xml:space="preserve">51,723 (57)</w:t>
+              <w:t xml:space="preserve">51,726 (57)</w:t>
             </w:r>
           </w:p>
         </w:tc>
@@ -1426,7 +1426,7 @@
                 <w:szCs w:val="22"/>
                 <w:color w:val="000000"/>
               </w:rPr>
-              <w:t xml:space="preserve">38,514 (43)</w:t>
+              <w:t xml:space="preserve">38,520 (43)</w:t>
             </w:r>
           </w:p>
         </w:tc>
@@ -1708,7 +1708,7 @@
                 <w:szCs w:val="22"/>
                 <w:color w:val="000000"/>
               </w:rPr>
-              <w:t xml:space="preserve">22,114 (25)</w:t>
+              <w:t xml:space="preserve">22,117 (25)</w:t>
             </w:r>
           </w:p>
         </w:tc>
@@ -1802,7 +1802,7 @@
                 <w:szCs w:val="22"/>
                 <w:color w:val="000000"/>
               </w:rPr>
-              <w:t xml:space="preserve">21,318 (24)</w:t>
+              <w:t xml:space="preserve">21,320 (24)</w:t>
             </w:r>
           </w:p>
         </w:tc>
@@ -1896,7 +1896,7 @@
                 <w:szCs w:val="22"/>
                 <w:color w:val="000000"/>
               </w:rPr>
-              <w:t xml:space="preserve">39,687 (44)</w:t>
+              <w:t xml:space="preserve">39,691 (44)</w:t>
             </w:r>
           </w:p>
         </w:tc>
@@ -2178,7 +2178,7 @@
                 <w:szCs w:val="22"/>
                 <w:color w:val="000000"/>
               </w:rPr>
-              <w:t xml:space="preserve">19,661 (22)</w:t>
+              <w:t xml:space="preserve">19,667 (22)</w:t>
             </w:r>
           </w:p>
         </w:tc>
@@ -2272,7 +2272,7 @@
                 <w:szCs w:val="22"/>
                 <w:color w:val="000000"/>
               </w:rPr>
-              <w:t xml:space="preserve">23,663 (26)</w:t>
+              <w:t xml:space="preserve">23,665 (26)</w:t>
             </w:r>
           </w:p>
         </w:tc>
@@ -2460,7 +2460,7 @@
                 <w:szCs w:val="22"/>
                 <w:color w:val="000000"/>
               </w:rPr>
-              <w:t xml:space="preserve">6,072 (6.7)</w:t>
+              <w:t xml:space="preserve">6,073 (6.7)</w:t>
             </w:r>
           </w:p>
         </w:tc>
@@ -2836,7 +2836,7 @@
                 <w:szCs w:val="22"/>
                 <w:color w:val="000000"/>
               </w:rPr>
-              <w:t xml:space="preserve">52,094 (58)</w:t>
+              <w:t xml:space="preserve">52,101 (58)</w:t>
             </w:r>
           </w:p>
         </w:tc>
@@ -2930,7 +2930,7 @@
                 <w:szCs w:val="22"/>
                 <w:color w:val="000000"/>
               </w:rPr>
-              <w:t xml:space="preserve">32,065 (36)</w:t>
+              <w:t xml:space="preserve">32,066 (36)</w:t>
             </w:r>
           </w:p>
         </w:tc>
@@ -3024,7 +3024,7 @@
                 <w:szCs w:val="22"/>
                 <w:color w:val="000000"/>
               </w:rPr>
-              <w:t xml:space="preserve">6,078 (6.7)</w:t>
+              <w:t xml:space="preserve">6,079 (6.7)</w:t>
             </w:r>
           </w:p>
         </w:tc>
@@ -3212,7 +3212,7 @@
                 <w:szCs w:val="22"/>
                 <w:color w:val="000000"/>
               </w:rPr>
-              <w:t xml:space="preserve">4,959 (5.5)</w:t>
+              <w:t xml:space="preserve">4,960 (5.5)</w:t>
             </w:r>
           </w:p>
         </w:tc>
@@ -3306,7 +3306,7 @@
                 <w:szCs w:val="22"/>
                 <w:color w:val="000000"/>
               </w:rPr>
-              <w:t xml:space="preserve">18,243 (20)</w:t>
+              <w:t xml:space="preserve">18,245 (20)</w:t>
             </w:r>
           </w:p>
         </w:tc>
@@ -3400,7 +3400,7 @@
                 <w:szCs w:val="22"/>
                 <w:color w:val="000000"/>
               </w:rPr>
-              <w:t xml:space="preserve">22,696 (25)</w:t>
+              <w:t xml:space="preserve">22,697 (25)</w:t>
             </w:r>
           </w:p>
         </w:tc>
@@ -3494,7 +3494,7 @@
                 <w:szCs w:val="22"/>
                 <w:color w:val="000000"/>
               </w:rPr>
-              <w:t xml:space="preserve">23,629 (26)</w:t>
+              <w:t xml:space="preserve">23,631 (26)</w:t>
             </w:r>
           </w:p>
         </w:tc>
@@ -3588,7 +3588,7 @@
                 <w:szCs w:val="22"/>
                 <w:color w:val="000000"/>
               </w:rPr>
-              <w:t xml:space="preserve">20,710 (23)</w:t>
+              <w:t xml:space="preserve">20,713 (23)</w:t>
             </w:r>
           </w:p>
         </w:tc>
@@ -3776,7 +3776,7 @@
                 <w:szCs w:val="22"/>
                 <w:color w:val="000000"/>
               </w:rPr>
-              <w:t xml:space="preserve">64,263 (71)</w:t>
+              <w:t xml:space="preserve">64,268 (71)</w:t>
             </w:r>
           </w:p>
         </w:tc>
@@ -3870,7 +3870,7 @@
                 <w:szCs w:val="22"/>
                 <w:color w:val="000000"/>
               </w:rPr>
-              <w:t xml:space="preserve">22,778 (25)</w:t>
+              <w:t xml:space="preserve">22,782 (25)</w:t>
             </w:r>
           </w:p>
         </w:tc>
@@ -4152,7 +4152,7 @@
                 <w:szCs w:val="22"/>
                 <w:color w:val="000000"/>
               </w:rPr>
-              <w:t xml:space="preserve">16,292 (18)</w:t>
+              <w:t xml:space="preserve">16,295 (18)</w:t>
             </w:r>
           </w:p>
         </w:tc>
@@ -4246,7 +4246,7 @@
                 <w:szCs w:val="22"/>
                 <w:color w:val="000000"/>
               </w:rPr>
-              <w:t xml:space="preserve">30,597 (34)</w:t>
+              <w:t xml:space="preserve">30,601 (34)</w:t>
             </w:r>
           </w:p>
         </w:tc>
@@ -4340,7 +4340,7 @@
                 <w:szCs w:val="22"/>
                 <w:color w:val="000000"/>
               </w:rPr>
-              <w:t xml:space="preserve">43,348 (48)</w:t>
+              <w:t xml:space="preserve">43,350 (48)</w:t>
             </w:r>
           </w:p>
         </w:tc>
@@ -4528,7 +4528,7 @@
                 <w:szCs w:val="22"/>
                 <w:color w:val="000000"/>
               </w:rPr>
-              <w:t xml:space="preserve">74,526 (83)</w:t>
+              <w:t xml:space="preserve">74,534 (83)</w:t>
             </w:r>
           </w:p>
         </w:tc>
@@ -4622,7 +4622,7 @@
                 <w:szCs w:val="22"/>
                 <w:color w:val="000000"/>
               </w:rPr>
-              <w:t xml:space="preserve">14,990 (17)</w:t>
+              <w:t xml:space="preserve">14,991 (17)</w:t>
             </w:r>
           </w:p>
         </w:tc>
@@ -4904,7 +4904,7 @@
                 <w:szCs w:val="22"/>
                 <w:color w:val="000000"/>
               </w:rPr>
-              <w:t xml:space="preserve">76,532 (85)</w:t>
+              <w:t xml:space="preserve">76,540 (85)</w:t>
             </w:r>
           </w:p>
         </w:tc>
@@ -4998,7 +4998,7 @@
                 <w:szCs w:val="22"/>
                 <w:color w:val="000000"/>
               </w:rPr>
-              <w:t xml:space="preserve">13,281 (15)</w:t>
+              <w:t xml:space="preserve">13,282 (15)</w:t>
             </w:r>
           </w:p>
         </w:tc>
@@ -5280,7 +5280,7 @@
                 <w:szCs w:val="22"/>
                 <w:color w:val="000000"/>
               </w:rPr>
-              <w:t xml:space="preserve">29,456 (33)</w:t>
+              <w:t xml:space="preserve">29,461 (33)</w:t>
             </w:r>
           </w:p>
         </w:tc>
@@ -5374,7 +5374,7 @@
                 <w:szCs w:val="22"/>
                 <w:color w:val="000000"/>
               </w:rPr>
-              <w:t xml:space="preserve">54,040 (60)</w:t>
+              <w:t xml:space="preserve">54,043 (60)</w:t>
             </w:r>
           </w:p>
         </w:tc>
@@ -5468,7 +5468,7 @@
                 <w:szCs w:val="22"/>
                 <w:color w:val="000000"/>
               </w:rPr>
-              <w:t xml:space="preserve">6,741 (7.5)</w:t>
+              <w:t xml:space="preserve">6,742 (7.5)</w:t>
             </w:r>
           </w:p>
         </w:tc>
@@ -5656,7 +5656,7 @@
                 <w:szCs w:val="22"/>
                 <w:color w:val="000000"/>
               </w:rPr>
-              <w:t xml:space="preserve">15,369 (17)</w:t>
+              <w:t xml:space="preserve">15,371 (17)</w:t>
             </w:r>
           </w:p>
         </w:tc>
@@ -5750,7 +5750,7 @@
                 <w:szCs w:val="22"/>
                 <w:color w:val="000000"/>
               </w:rPr>
-              <w:t xml:space="preserve">66,462 (74)</w:t>
+              <w:t xml:space="preserve">66,467 (74)</w:t>
             </w:r>
           </w:p>
         </w:tc>
@@ -5844,7 +5844,7 @@
                 <w:szCs w:val="22"/>
                 <w:color w:val="000000"/>
               </w:rPr>
-              <w:t xml:space="preserve">8,406 (9.3)</w:t>
+              <w:t xml:space="preserve">8,408 (9.3)</w:t>
             </w:r>
           </w:p>
         </w:tc>

</xml_diff>

<commit_message>
saved dt8 in my directory
</commit_message>
<xml_diff>
--- a/data_prep/testTable2_pa4.docx
+++ b/data_prep/testTable2_pa4.docx
@@ -17,7 +17,7 @@
         <w:tblLook w:firstRow="1" w:lastRow="0" w:firstColumn="0" w:lastColumn="0" w:noHBand="0" w:noVBand="1"/>
       </w:tblPr>
       <w:tblGrid>
-        <w:gridCol w:w="6271"/>
+        <w:gridCol w:w="6458"/>
         <w:gridCol w:w="2682"/>
       </w:tblGrid>
       <w:tr>
@@ -211,7 +211,7 @@
       </w:tr>
       <w:tr>
         <w:trPr>
-          <w:trHeight w:val="607" w:hRule="auto"/>
+          <w:trHeight w:val="624" w:hRule="auto"/>
         </w:trPr>
         body 2
         <w:tc>
@@ -254,7 +254,7 @@
                 <w:szCs w:val="22"/>
                 <w:color w:val="000000"/>
               </w:rPr>
-              <w:t xml:space="preserve">MVPA min/week - ENMO, Median (Q1, Q3)</w:t>
+              <w:t xml:space="preserve">Follow up time in for self-reported PA, Median (Q1, Q3)</w:t>
             </w:r>
           </w:p>
         </w:tc>
@@ -298,14 +298,14 @@
                 <w:szCs w:val="22"/>
                 <w:color w:val="000000"/>
               </w:rPr>
-              <w:t xml:space="preserve">465.2 (321.9, 637.8)</w:t>
+              <w:t xml:space="preserve">164.6 (156.1, 172.7)</w:t>
             </w:r>
           </w:p>
         </w:tc>
       </w:tr>
       <w:tr>
         <w:trPr>
-          <w:trHeight w:val="624" w:hRule="auto"/>
+          <w:trHeight w:val="607" w:hRule="auto"/>
         </w:trPr>
         body 3
         <w:tc>
@@ -348,7 +348,7 @@
                 <w:szCs w:val="22"/>
                 <w:color w:val="000000"/>
               </w:rPr>
-              <w:t xml:space="preserve">MVPA min/week - Machine learning, Median (Q1, Q3)</w:t>
+              <w:t xml:space="preserve">MVPA min/week - ENMO, Median (Q1, Q3)</w:t>
             </w:r>
           </w:p>
         </w:tc>
@@ -392,7 +392,7 @@
                 <w:szCs w:val="22"/>
                 <w:color w:val="000000"/>
               </w:rPr>
-              <w:t xml:space="preserve">235.1 (116.5, 407.3)</w:t>
+              <w:t xml:space="preserve">465.2 (321.9, 637.8)</w:t>
             </w:r>
           </w:p>
         </w:tc>
@@ -442,7 +442,7 @@
                 <w:szCs w:val="22"/>
                 <w:color w:val="000000"/>
               </w:rPr>
-              <w:t xml:space="preserve">MVPA min/week - Activity count, Median (Q1, Q3)</w:t>
+              <w:t xml:space="preserve">MVPA min/week - Machine learning, Median (Q1, Q3)</w:t>
             </w:r>
           </w:p>
         </w:tc>
@@ -486,7 +486,7 @@
                 <w:szCs w:val="22"/>
                 <w:color w:val="000000"/>
               </w:rPr>
-              <w:t xml:space="preserve">587.5 (375.1, 853.5)</w:t>
+              <w:t xml:space="preserve">235.1 (116.5, 407.3)</w:t>
             </w:r>
           </w:p>
         </w:tc>
@@ -536,7 +536,7 @@
                 <w:szCs w:val="22"/>
                 <w:color w:val="000000"/>
               </w:rPr>
-              <w:t xml:space="preserve">MVPA min/week - Self-report (IPAQ), Median (Q1, Q3)</w:t>
+              <w:t xml:space="preserve">MVPA min/week - Activity count, Median (Q1, Q3)</w:t>
             </w:r>
           </w:p>
         </w:tc>
@@ -580,7 +580,7 @@
                 <w:szCs w:val="22"/>
                 <w:color w:val="000000"/>
               </w:rPr>
-              <w:t xml:space="preserve">350.0 (140.0, 630.0)</w:t>
+              <w:t xml:space="preserve">587.5 (375.1, 853.5)</w:t>
             </w:r>
           </w:p>
         </w:tc>
@@ -630,6 +630,100 @@
                 <w:szCs w:val="22"/>
                 <w:color w:val="000000"/>
               </w:rPr>
+              <w:t xml:space="preserve">MVPA min/week - Self-report (IPAQ), Median (Q1, Q3)</w:t>
+            </w:r>
+          </w:p>
+        </w:tc>
+        <w:tc>
+          <w:tcPr>
+            <w:tcBorders>
+              <w:bottom w:val="none" w:sz="0" w:space="0" w:color="000000"/>
+              <w:top w:val="none" w:sz="0" w:space="0" w:color="000000"/>
+              <w:left w:val="none" w:sz="0" w:space="0" w:color="000000"/>
+              <w:right w:val="none" w:sz="0" w:space="0" w:color="000000"/>
+            </w:tcBorders>
+            <w:shd w:val="clear" w:color="auto" w:fill="FFFFFF"/>
+            <w:tcMar>
+              <w:top w:w="0" w:type="dxa"/>
+              <w:bottom w:w="0" w:type="dxa"/>
+              <w:left w:w="0" w:type="dxa"/>
+              <w:right w:w="0" w:type="dxa"/>
+            </w:tcMar>
+            <w:vAlign w:val="top"/>
+          </w:tcPr>
+          <w:p>
+            <w:pPr>
+              <w:pStyle w:val="Normal"/>
+              <w:jc w:val="center"/>
+              <w:pBdr>
+                <w:bottom w:val="none" w:sz="0" w:space="0" w:color="000000"/>
+                <w:top w:val="none" w:sz="0" w:space="0" w:color="000000"/>
+                <w:left w:val="none" w:sz="0" w:space="0" w:color="000000"/>
+                <w:right w:val="none" w:sz="0" w:space="0" w:color="000000"/>
+              </w:pBdr>
+              <w:spacing w:after="100" w:before="100" w:line="240"/>
+              <w:ind w:left="100" w:right="100" w:firstLine="0" w:firstLineChars="0"/>
+            </w:pPr>
+            <w:r>
+              <w:rPr>
+                <w:rFonts w:ascii="DejaVu Sans" w:hAnsi="DejaVu Sans" w:eastAsia="DejaVu Sans" w:cs="DejaVu Sans"/>
+                <w:i w:val="false"/>
+                <w:b w:val="false"/>
+                <w:u w:val="none"/>
+                <w:sz w:val="22"/>
+                <w:szCs w:val="22"/>
+                <w:color w:val="000000"/>
+              </w:rPr>
+              <w:t xml:space="preserve">350.0 (140.0, 630.0)</w:t>
+            </w:r>
+          </w:p>
+        </w:tc>
+      </w:tr>
+      <w:tr>
+        <w:trPr>
+          <w:trHeight w:val="624" w:hRule="auto"/>
+        </w:trPr>
+        body 7
+        <w:tc>
+          <w:tcPr>
+            <w:tcBorders>
+              <w:bottom w:val="none" w:sz="0" w:space="0" w:color="000000"/>
+              <w:top w:val="none" w:sz="0" w:space="0" w:color="000000"/>
+              <w:left w:val="none" w:sz="0" w:space="0" w:color="000000"/>
+              <w:right w:val="none" w:sz="0" w:space="0" w:color="000000"/>
+            </w:tcBorders>
+            <w:shd w:val="clear" w:color="auto" w:fill="FFFFFF"/>
+            <w:tcMar>
+              <w:top w:w="0" w:type="dxa"/>
+              <w:bottom w:w="0" w:type="dxa"/>
+              <w:left w:w="0" w:type="dxa"/>
+              <w:right w:w="0" w:type="dxa"/>
+            </w:tcMar>
+            <w:vAlign w:val="top"/>
+          </w:tcPr>
+          <w:p>
+            <w:pPr>
+              <w:pStyle w:val="Normal"/>
+              <w:jc w:val="left"/>
+              <w:pBdr>
+                <w:bottom w:val="none" w:sz="0" w:space="0" w:color="000000"/>
+                <w:top w:val="none" w:sz="0" w:space="0" w:color="000000"/>
+                <w:left w:val="none" w:sz="0" w:space="0" w:color="000000"/>
+                <w:right w:val="none" w:sz="0" w:space="0" w:color="000000"/>
+              </w:pBdr>
+              <w:spacing w:after="100" w:before="100" w:line="240"/>
+              <w:ind w:left="100" w:right="100" w:firstLine="0" w:firstLineChars="0"/>
+            </w:pPr>
+            <w:r>
+              <w:rPr>
+                <w:rFonts w:ascii="DejaVu Sans" w:hAnsi="DejaVu Sans" w:eastAsia="DejaVu Sans" w:cs="DejaVu Sans"/>
+                <w:i w:val="false"/>
+                <w:b w:val="false"/>
+                <w:u w:val="none"/>
+                <w:sz w:val="22"/>
+                <w:szCs w:val="22"/>
+                <w:color w:val="000000"/>
+              </w:rPr>
               <w:t xml:space="preserve">Myocardial infarction, n (%)</w:t>
             </w:r>
           </w:p>
@@ -683,7 +777,7 @@
         <w:trPr>
           <w:trHeight w:val="607" w:hRule="auto"/>
         </w:trPr>
-        body 7
+        body 8
         <w:tc>
           <w:tcPr>
             <w:tcBorders>
@@ -777,7 +871,7 @@
         <w:trPr>
           <w:trHeight w:val="624" w:hRule="auto"/>
         </w:trPr>
-        body 8
+        body 9
         <w:tc>
           <w:tcPr>
             <w:tcBorders>
@@ -863,100 +957,6 @@
                 <w:color w:val="000000"/>
               </w:rPr>
               <w:t xml:space="preserve">63.6 (56.5, 68.6)</w:t>
-            </w:r>
-          </w:p>
-        </w:tc>
-      </w:tr>
-      <w:tr>
-        <w:trPr>
-          <w:trHeight w:val="607" w:hRule="auto"/>
-        </w:trPr>
-        body 9
-        <w:tc>
-          <w:tcPr>
-            <w:tcBorders>
-              <w:bottom w:val="none" w:sz="0" w:space="0" w:color="000000"/>
-              <w:top w:val="none" w:sz="0" w:space="0" w:color="000000"/>
-              <w:left w:val="none" w:sz="0" w:space="0" w:color="000000"/>
-              <w:right w:val="none" w:sz="0" w:space="0" w:color="000000"/>
-            </w:tcBorders>
-            <w:shd w:val="clear" w:color="auto" w:fill="FFFFFF"/>
-            <w:tcMar>
-              <w:top w:w="0" w:type="dxa"/>
-              <w:bottom w:w="0" w:type="dxa"/>
-              <w:left w:w="0" w:type="dxa"/>
-              <w:right w:w="0" w:type="dxa"/>
-            </w:tcMar>
-            <w:vAlign w:val="top"/>
-          </w:tcPr>
-          <w:p>
-            <w:pPr>
-              <w:pStyle w:val="Normal"/>
-              <w:jc w:val="left"/>
-              <w:pBdr>
-                <w:bottom w:val="none" w:sz="0" w:space="0" w:color="000000"/>
-                <w:top w:val="none" w:sz="0" w:space="0" w:color="000000"/>
-                <w:left w:val="none" w:sz="0" w:space="0" w:color="000000"/>
-                <w:right w:val="none" w:sz="0" w:space="0" w:color="000000"/>
-              </w:pBdr>
-              <w:spacing w:after="100" w:before="100" w:line="240"/>
-              <w:ind w:left="100" w:right="100" w:firstLine="0" w:firstLineChars="0"/>
-            </w:pPr>
-            <w:r>
-              <w:rPr>
-                <w:rFonts w:ascii="DejaVu Sans" w:hAnsi="DejaVu Sans" w:eastAsia="DejaVu Sans" w:cs="DejaVu Sans"/>
-                <w:i w:val="false"/>
-                <w:b w:val="false"/>
-                <w:u w:val="none"/>
-                <w:sz w:val="22"/>
-                <w:szCs w:val="22"/>
-                <w:color w:val="000000"/>
-              </w:rPr>
-              <w:t xml:space="preserve">Race, n (%)</w:t>
-            </w:r>
-          </w:p>
-        </w:tc>
-        <w:tc>
-          <w:tcPr>
-            <w:tcBorders>
-              <w:bottom w:val="none" w:sz="0" w:space="0" w:color="000000"/>
-              <w:top w:val="none" w:sz="0" w:space="0" w:color="000000"/>
-              <w:left w:val="none" w:sz="0" w:space="0" w:color="000000"/>
-              <w:right w:val="none" w:sz="0" w:space="0" w:color="000000"/>
-            </w:tcBorders>
-            <w:shd w:val="clear" w:color="auto" w:fill="FFFFFF"/>
-            <w:tcMar>
-              <w:top w:w="0" w:type="dxa"/>
-              <w:bottom w:w="0" w:type="dxa"/>
-              <w:left w:w="0" w:type="dxa"/>
-              <w:right w:w="0" w:type="dxa"/>
-            </w:tcMar>
-            <w:vAlign w:val="top"/>
-          </w:tcPr>
-          <w:p>
-            <w:pPr>
-              <w:pStyle w:val="Normal"/>
-              <w:jc w:val="center"/>
-              <w:pBdr>
-                <w:bottom w:val="none" w:sz="0" w:space="0" w:color="000000"/>
-                <w:top w:val="none" w:sz="0" w:space="0" w:color="000000"/>
-                <w:left w:val="none" w:sz="0" w:space="0" w:color="000000"/>
-                <w:right w:val="none" w:sz="0" w:space="0" w:color="000000"/>
-              </w:pBdr>
-              <w:spacing w:after="100" w:before="100" w:line="240"/>
-              <w:ind w:left="100" w:right="100" w:firstLine="0" w:firstLineChars="0"/>
-            </w:pPr>
-            <w:r>
-              <w:rPr>
-                <w:rFonts w:ascii="DejaVu Sans" w:hAnsi="DejaVu Sans" w:eastAsia="DejaVu Sans" w:cs="DejaVu Sans"/>
-                <w:i w:val="false"/>
-                <w:b w:val="false"/>
-                <w:u w:val="none"/>
-                <w:sz w:val="22"/>
-                <w:szCs w:val="22"/>
-                <w:color w:val="000000"/>
-              </w:rPr>
-              <w:t xml:space="preserve"/>
             </w:r>
           </w:p>
         </w:tc>
@@ -994,19 +994,19 @@
                 <w:right w:val="none" w:sz="0" w:space="0" w:color="000000"/>
               </w:pBdr>
               <w:spacing w:after="100" w:before="100" w:line="240"/>
-              <w:ind w:left="300" w:right="100" w:firstLine="0" w:firstLineChars="0"/>
-            </w:pPr>
-            <w:r>
-              <w:rPr>
-                <w:rFonts w:ascii="DejaVu Sans" w:hAnsi="DejaVu Sans" w:eastAsia="DejaVu Sans" w:cs="DejaVu Sans"/>
-                <w:i w:val="false"/>
-                <w:b w:val="false"/>
-                <w:u w:val="none"/>
-                <w:sz w:val="22"/>
-                <w:szCs w:val="22"/>
-                <w:color w:val="000000"/>
-              </w:rPr>
-              <w:t xml:space="preserve">Non-white</w:t>
+              <w:ind w:left="100" w:right="100" w:firstLine="0" w:firstLineChars="0"/>
+            </w:pPr>
+            <w:r>
+              <w:rPr>
+                <w:rFonts w:ascii="DejaVu Sans" w:hAnsi="DejaVu Sans" w:eastAsia="DejaVu Sans" w:cs="DejaVu Sans"/>
+                <w:i w:val="false"/>
+                <w:b w:val="false"/>
+                <w:u w:val="none"/>
+                <w:sz w:val="22"/>
+                <w:szCs w:val="22"/>
+                <w:color w:val="000000"/>
+              </w:rPr>
+              <w:t xml:space="preserve">Race, n (%)</w:t>
             </w:r>
           </w:p>
         </w:tc>
@@ -1050,7 +1050,7 @@
                 <w:szCs w:val="22"/>
                 <w:color w:val="000000"/>
               </w:rPr>
-              <w:t xml:space="preserve">994 (3.0)</w:t>
+              <w:t xml:space="preserve"/>
             </w:r>
           </w:p>
         </w:tc>
@@ -1100,7 +1100,7 @@
                 <w:szCs w:val="22"/>
                 <w:color w:val="000000"/>
               </w:rPr>
-              <w:t xml:space="preserve">White</w:t>
+              <w:t xml:space="preserve">Non-white</w:t>
             </w:r>
           </w:p>
         </w:tc>
@@ -1144,7 +1144,7 @@
                 <w:szCs w:val="22"/>
                 <w:color w:val="000000"/>
               </w:rPr>
-              <w:t xml:space="preserve">32,149 (97)</w:t>
+              <w:t xml:space="preserve">994 (3.0)</w:t>
             </w:r>
           </w:p>
         </w:tc>
@@ -1182,19 +1182,19 @@
                 <w:right w:val="none" w:sz="0" w:space="0" w:color="000000"/>
               </w:pBdr>
               <w:spacing w:after="100" w:before="100" w:line="240"/>
-              <w:ind w:left="100" w:right="100" w:firstLine="0" w:firstLineChars="0"/>
-            </w:pPr>
-            <w:r>
-              <w:rPr>
-                <w:rFonts w:ascii="DejaVu Sans" w:hAnsi="DejaVu Sans" w:eastAsia="DejaVu Sans" w:cs="DejaVu Sans"/>
-                <w:i w:val="false"/>
-                <w:b w:val="false"/>
-                <w:u w:val="none"/>
-                <w:sz w:val="22"/>
-                <w:szCs w:val="22"/>
-                <w:color w:val="000000"/>
-              </w:rPr>
-              <w:t xml:space="preserve">Sex, n (%)</w:t>
+              <w:ind w:left="300" w:right="100" w:firstLine="0" w:firstLineChars="0"/>
+            </w:pPr>
+            <w:r>
+              <w:rPr>
+                <w:rFonts w:ascii="DejaVu Sans" w:hAnsi="DejaVu Sans" w:eastAsia="DejaVu Sans" w:cs="DejaVu Sans"/>
+                <w:i w:val="false"/>
+                <w:b w:val="false"/>
+                <w:u w:val="none"/>
+                <w:sz w:val="22"/>
+                <w:szCs w:val="22"/>
+                <w:color w:val="000000"/>
+              </w:rPr>
+              <w:t xml:space="preserve">White</w:t>
             </w:r>
           </w:p>
         </w:tc>
@@ -1238,7 +1238,7 @@
                 <w:szCs w:val="22"/>
                 <w:color w:val="000000"/>
               </w:rPr>
-              <w:t xml:space="preserve"/>
+              <w:t xml:space="preserve">32,149 (97)</w:t>
             </w:r>
           </w:p>
         </w:tc>
@@ -1276,19 +1276,19 @@
                 <w:right w:val="none" w:sz="0" w:space="0" w:color="000000"/>
               </w:pBdr>
               <w:spacing w:after="100" w:before="100" w:line="240"/>
-              <w:ind w:left="300" w:right="100" w:firstLine="0" w:firstLineChars="0"/>
-            </w:pPr>
-            <w:r>
-              <w:rPr>
-                <w:rFonts w:ascii="DejaVu Sans" w:hAnsi="DejaVu Sans" w:eastAsia="DejaVu Sans" w:cs="DejaVu Sans"/>
-                <w:i w:val="false"/>
-                <w:b w:val="false"/>
-                <w:u w:val="none"/>
-                <w:sz w:val="22"/>
-                <w:szCs w:val="22"/>
-                <w:color w:val="000000"/>
-              </w:rPr>
-              <w:t xml:space="preserve">Female</w:t>
+              <w:ind w:left="100" w:right="100" w:firstLine="0" w:firstLineChars="0"/>
+            </w:pPr>
+            <w:r>
+              <w:rPr>
+                <w:rFonts w:ascii="DejaVu Sans" w:hAnsi="DejaVu Sans" w:eastAsia="DejaVu Sans" w:cs="DejaVu Sans"/>
+                <w:i w:val="false"/>
+                <w:b w:val="false"/>
+                <w:u w:val="none"/>
+                <w:sz w:val="22"/>
+                <w:szCs w:val="22"/>
+                <w:color w:val="000000"/>
+              </w:rPr>
+              <w:t xml:space="preserve">Sex, n (%)</w:t>
             </w:r>
           </w:p>
         </w:tc>
@@ -1332,7 +1332,7 @@
                 <w:szCs w:val="22"/>
                 <w:color w:val="000000"/>
               </w:rPr>
-              <w:t xml:space="preserve">19,169 (58)</w:t>
+              <w:t xml:space="preserve"/>
             </w:r>
           </w:p>
         </w:tc>
@@ -1382,7 +1382,7 @@
                 <w:szCs w:val="22"/>
                 <w:color w:val="000000"/>
               </w:rPr>
-              <w:t xml:space="preserve">Male</w:t>
+              <w:t xml:space="preserve">Female</w:t>
             </w:r>
           </w:p>
         </w:tc>
@@ -1426,7 +1426,7 @@
                 <w:szCs w:val="22"/>
                 <w:color w:val="000000"/>
               </w:rPr>
-              <w:t xml:space="preserve">13,974 (42)</w:t>
+              <w:t xml:space="preserve">19,169 (58)</w:t>
             </w:r>
           </w:p>
         </w:tc>
@@ -1464,19 +1464,19 @@
                 <w:right w:val="none" w:sz="0" w:space="0" w:color="000000"/>
               </w:pBdr>
               <w:spacing w:after="100" w:before="100" w:line="240"/>
-              <w:ind w:left="100" w:right="100" w:firstLine="0" w:firstLineChars="0"/>
-            </w:pPr>
-            <w:r>
-              <w:rPr>
-                <w:rFonts w:ascii="DejaVu Sans" w:hAnsi="DejaVu Sans" w:eastAsia="DejaVu Sans" w:cs="DejaVu Sans"/>
-                <w:i w:val="false"/>
-                <w:b w:val="false"/>
-                <w:u w:val="none"/>
-                <w:sz w:val="22"/>
-                <w:szCs w:val="22"/>
-                <w:color w:val="000000"/>
-              </w:rPr>
-              <w:t xml:space="preserve">Education, n (%)</w:t>
+              <w:ind w:left="300" w:right="100" w:firstLine="0" w:firstLineChars="0"/>
+            </w:pPr>
+            <w:r>
+              <w:rPr>
+                <w:rFonts w:ascii="DejaVu Sans" w:hAnsi="DejaVu Sans" w:eastAsia="DejaVu Sans" w:cs="DejaVu Sans"/>
+                <w:i w:val="false"/>
+                <w:b w:val="false"/>
+                <w:u w:val="none"/>
+                <w:sz w:val="22"/>
+                <w:szCs w:val="22"/>
+                <w:color w:val="000000"/>
+              </w:rPr>
+              <w:t xml:space="preserve">Male</w:t>
             </w:r>
           </w:p>
         </w:tc>
@@ -1520,7 +1520,7 @@
                 <w:szCs w:val="22"/>
                 <w:color w:val="000000"/>
               </w:rPr>
-              <w:t xml:space="preserve"/>
+              <w:t xml:space="preserve">13,974 (42)</w:t>
             </w:r>
           </w:p>
         </w:tc>
@@ -1558,19 +1558,19 @@
                 <w:right w:val="none" w:sz="0" w:space="0" w:color="000000"/>
               </w:pBdr>
               <w:spacing w:after="100" w:before="100" w:line="240"/>
-              <w:ind w:left="300" w:right="100" w:firstLine="0" w:firstLineChars="0"/>
-            </w:pPr>
-            <w:r>
-              <w:rPr>
-                <w:rFonts w:ascii="DejaVu Sans" w:hAnsi="DejaVu Sans" w:eastAsia="DejaVu Sans" w:cs="DejaVu Sans"/>
-                <w:i w:val="false"/>
-                <w:b w:val="false"/>
-                <w:u w:val="none"/>
-                <w:sz w:val="22"/>
-                <w:szCs w:val="22"/>
-                <w:color w:val="000000"/>
-              </w:rPr>
-              <w:t xml:space="preserve">None of the above</w:t>
+              <w:ind w:left="100" w:right="100" w:firstLine="0" w:firstLineChars="0"/>
+            </w:pPr>
+            <w:r>
+              <w:rPr>
+                <w:rFonts w:ascii="DejaVu Sans" w:hAnsi="DejaVu Sans" w:eastAsia="DejaVu Sans" w:cs="DejaVu Sans"/>
+                <w:i w:val="false"/>
+                <w:b w:val="false"/>
+                <w:u w:val="none"/>
+                <w:sz w:val="22"/>
+                <w:szCs w:val="22"/>
+                <w:color w:val="000000"/>
+              </w:rPr>
+              <w:t xml:space="preserve">Education, n (%)</w:t>
             </w:r>
           </w:p>
         </w:tc>
@@ -1614,14 +1614,14 @@
                 <w:szCs w:val="22"/>
                 <w:color w:val="000000"/>
               </w:rPr>
-              <w:t xml:space="preserve">2,564 (7.7)</w:t>
+              <w:t xml:space="preserve"/>
             </w:r>
           </w:p>
         </w:tc>
       </w:tr>
       <w:tr>
         <w:trPr>
-          <w:trHeight w:val="624" w:hRule="auto"/>
+          <w:trHeight w:val="607" w:hRule="auto"/>
         </w:trPr>
         body17
         <w:tc>
@@ -1664,7 +1664,7 @@
                 <w:szCs w:val="22"/>
                 <w:color w:val="000000"/>
               </w:rPr>
-              <w:t xml:space="preserve">O levels/GCSEs or equivalent, CSEs or equivalent</w:t>
+              <w:t xml:space="preserve">None of the above</w:t>
             </w:r>
           </w:p>
         </w:tc>
@@ -1708,7 +1708,7 @@
                 <w:szCs w:val="22"/>
                 <w:color w:val="000000"/>
               </w:rPr>
-              <w:t xml:space="preserve">7,956 (24)</w:t>
+              <w:t xml:space="preserve">2,564 (7.7)</w:t>
             </w:r>
           </w:p>
         </w:tc>
@@ -1758,7 +1758,7 @@
                 <w:szCs w:val="22"/>
                 <w:color w:val="000000"/>
               </w:rPr>
-              <w:t xml:space="preserve">A levels/AS, NVQ/HND/HNC or equivalent</w:t>
+              <w:t xml:space="preserve">O levels/GCSEs or equivalent, CSEs or equivalent</w:t>
             </w:r>
           </w:p>
         </w:tc>
@@ -1802,7 +1802,7 @@
                 <w:szCs w:val="22"/>
                 <w:color w:val="000000"/>
               </w:rPr>
-              <w:t xml:space="preserve">7,741 (23)</w:t>
+              <w:t xml:space="preserve">7,956 (24)</w:t>
             </w:r>
           </w:p>
         </w:tc>
@@ -1852,7 +1852,7 @@
                 <w:szCs w:val="22"/>
                 <w:color w:val="000000"/>
               </w:rPr>
-              <w:t xml:space="preserve">College or University degree</w:t>
+              <w:t xml:space="preserve">A levels/AS, NVQ/HND/HNC or equivalent</w:t>
             </w:r>
           </w:p>
         </w:tc>
@@ -1896,14 +1896,14 @@
                 <w:szCs w:val="22"/>
                 <w:color w:val="000000"/>
               </w:rPr>
-              <w:t xml:space="preserve">14,882 (45)</w:t>
+              <w:t xml:space="preserve">7,741 (23)</w:t>
             </w:r>
           </w:p>
         </w:tc>
       </w:tr>
       <w:tr>
         <w:trPr>
-          <w:trHeight w:val="607" w:hRule="auto"/>
+          <w:trHeight w:val="624" w:hRule="auto"/>
         </w:trPr>
         body20
         <w:tc>
@@ -1934,19 +1934,19 @@
                 <w:right w:val="none" w:sz="0" w:space="0" w:color="000000"/>
               </w:pBdr>
               <w:spacing w:after="100" w:before="100" w:line="240"/>
-              <w:ind w:left="100" w:right="100" w:firstLine="0" w:firstLineChars="0"/>
-            </w:pPr>
-            <w:r>
-              <w:rPr>
-                <w:rFonts w:ascii="DejaVu Sans" w:hAnsi="DejaVu Sans" w:eastAsia="DejaVu Sans" w:cs="DejaVu Sans"/>
-                <w:i w:val="false"/>
-                <w:b w:val="false"/>
-                <w:u w:val="none"/>
-                <w:sz w:val="22"/>
-                <w:szCs w:val="22"/>
-                <w:color w:val="000000"/>
-              </w:rPr>
-              <w:t xml:space="preserve">Household income GBP, n (%)</w:t>
+              <w:ind w:left="300" w:right="100" w:firstLine="0" w:firstLineChars="0"/>
+            </w:pPr>
+            <w:r>
+              <w:rPr>
+                <w:rFonts w:ascii="DejaVu Sans" w:hAnsi="DejaVu Sans" w:eastAsia="DejaVu Sans" w:cs="DejaVu Sans"/>
+                <w:i w:val="false"/>
+                <w:b w:val="false"/>
+                <w:u w:val="none"/>
+                <w:sz w:val="22"/>
+                <w:szCs w:val="22"/>
+                <w:color w:val="000000"/>
+              </w:rPr>
+              <w:t xml:space="preserve">College or University degree</w:t>
             </w:r>
           </w:p>
         </w:tc>
@@ -1990,7 +1990,7 @@
                 <w:szCs w:val="22"/>
                 <w:color w:val="000000"/>
               </w:rPr>
-              <w:t xml:space="preserve"/>
+              <w:t xml:space="preserve">14,882 (45)</w:t>
             </w:r>
           </w:p>
         </w:tc>
@@ -2028,19 +2028,19 @@
                 <w:right w:val="none" w:sz="0" w:space="0" w:color="000000"/>
               </w:pBdr>
               <w:spacing w:after="100" w:before="100" w:line="240"/>
-              <w:ind w:left="300" w:right="100" w:firstLine="0" w:firstLineChars="0"/>
-            </w:pPr>
-            <w:r>
-              <w:rPr>
-                <w:rFonts w:ascii="DejaVu Sans" w:hAnsi="DejaVu Sans" w:eastAsia="DejaVu Sans" w:cs="DejaVu Sans"/>
-                <w:i w:val="false"/>
-                <w:b w:val="false"/>
-                <w:u w:val="none"/>
-                <w:sz w:val="22"/>
-                <w:szCs w:val="22"/>
-                <w:color w:val="000000"/>
-              </w:rPr>
-              <w:t xml:space="preserve">Less than 18,000</w:t>
+              <w:ind w:left="100" w:right="100" w:firstLine="0" w:firstLineChars="0"/>
+            </w:pPr>
+            <w:r>
+              <w:rPr>
+                <w:rFonts w:ascii="DejaVu Sans" w:hAnsi="DejaVu Sans" w:eastAsia="DejaVu Sans" w:cs="DejaVu Sans"/>
+                <w:i w:val="false"/>
+                <w:b w:val="false"/>
+                <w:u w:val="none"/>
+                <w:sz w:val="22"/>
+                <w:szCs w:val="22"/>
+                <w:color w:val="000000"/>
+              </w:rPr>
+              <w:t xml:space="preserve">Household income GBP, n (%)</w:t>
             </w:r>
           </w:p>
         </w:tc>
@@ -2084,7 +2084,7 @@
                 <w:szCs w:val="22"/>
                 <w:color w:val="000000"/>
               </w:rPr>
-              <w:t xml:space="preserve">4,244 (13)</w:t>
+              <w:t xml:space="preserve"/>
             </w:r>
           </w:p>
         </w:tc>
@@ -2134,7 +2134,7 @@
                 <w:szCs w:val="22"/>
                 <w:color w:val="000000"/>
               </w:rPr>
-              <w:t xml:space="preserve">18,000 to 30,999</w:t>
+              <w:t xml:space="preserve">Less than 18,000</w:t>
             </w:r>
           </w:p>
         </w:tc>
@@ -2178,7 +2178,7 @@
                 <w:szCs w:val="22"/>
                 <w:color w:val="000000"/>
               </w:rPr>
-              <w:t xml:space="preserve">7,236 (22)</w:t>
+              <w:t xml:space="preserve">4,244 (13)</w:t>
             </w:r>
           </w:p>
         </w:tc>
@@ -2228,7 +2228,7 @@
                 <w:szCs w:val="22"/>
                 <w:color w:val="000000"/>
               </w:rPr>
-              <w:t xml:space="preserve">31,000 to 51,999</w:t>
+              <w:t xml:space="preserve">18,000 to 30,999</w:t>
             </w:r>
           </w:p>
         </w:tc>
@@ -2272,7 +2272,7 @@
                 <w:szCs w:val="22"/>
                 <w:color w:val="000000"/>
               </w:rPr>
-              <w:t xml:space="preserve">8,680 (26)</w:t>
+              <w:t xml:space="preserve">7,236 (22)</w:t>
             </w:r>
           </w:p>
         </w:tc>
@@ -2322,7 +2322,7 @@
                 <w:szCs w:val="22"/>
                 <w:color w:val="000000"/>
               </w:rPr>
-              <w:t xml:space="preserve">52,000 to 100,000</w:t>
+              <w:t xml:space="preserve">31,000 to 51,999</w:t>
             </w:r>
           </w:p>
         </w:tc>
@@ -2366,7 +2366,7 @@
                 <w:szCs w:val="22"/>
                 <w:color w:val="000000"/>
               </w:rPr>
-              <w:t xml:space="preserve">7,674 (23)</w:t>
+              <w:t xml:space="preserve">8,680 (26)</w:t>
             </w:r>
           </w:p>
         </w:tc>
@@ -2416,7 +2416,7 @@
                 <w:szCs w:val="22"/>
                 <w:color w:val="000000"/>
               </w:rPr>
-              <w:t xml:space="preserve">Greater than 100,000</w:t>
+              <w:t xml:space="preserve">52,000 to 100,000</w:t>
             </w:r>
           </w:p>
         </w:tc>
@@ -2460,7 +2460,7 @@
                 <w:szCs w:val="22"/>
                 <w:color w:val="000000"/>
               </w:rPr>
-              <w:t xml:space="preserve">2,221 (6.7)</w:t>
+              <w:t xml:space="preserve">7,674 (23)</w:t>
             </w:r>
           </w:p>
         </w:tc>
@@ -2510,7 +2510,7 @@
                 <w:szCs w:val="22"/>
                 <w:color w:val="000000"/>
               </w:rPr>
-              <w:t xml:space="preserve">Do not know/Prefer not to answer</w:t>
+              <w:t xml:space="preserve">Greater than 100,000</w:t>
             </w:r>
           </w:p>
         </w:tc>
@@ -2554,14 +2554,14 @@
                 <w:szCs w:val="22"/>
                 <w:color w:val="000000"/>
               </w:rPr>
-              <w:t xml:space="preserve">3,088 (9.3)</w:t>
+              <w:t xml:space="preserve">2,221 (6.7)</w:t>
             </w:r>
           </w:p>
         </w:tc>
       </w:tr>
       <w:tr>
         <w:trPr>
-          <w:trHeight w:val="624" w:hRule="auto"/>
+          <w:trHeight w:val="607" w:hRule="auto"/>
         </w:trPr>
         body27
         <w:tc>
@@ -2592,19 +2592,19 @@
                 <w:right w:val="none" w:sz="0" w:space="0" w:color="000000"/>
               </w:pBdr>
               <w:spacing w:after="100" w:before="100" w:line="240"/>
-              <w:ind w:left="100" w:right="100" w:firstLine="0" w:firstLineChars="0"/>
-            </w:pPr>
-            <w:r>
-              <w:rPr>
-                <w:rFonts w:ascii="DejaVu Sans" w:hAnsi="DejaVu Sans" w:eastAsia="DejaVu Sans" w:cs="DejaVu Sans"/>
-                <w:i w:val="false"/>
-                <w:b w:val="false"/>
-                <w:u w:val="none"/>
-                <w:sz w:val="22"/>
-                <w:szCs w:val="22"/>
-                <w:color w:val="000000"/>
-              </w:rPr>
-              <w:t xml:space="preserve">Deprivation index, Median (Q1, Q3)</w:t>
+              <w:ind w:left="300" w:right="100" w:firstLine="0" w:firstLineChars="0"/>
+            </w:pPr>
+            <w:r>
+              <w:rPr>
+                <w:rFonts w:ascii="DejaVu Sans" w:hAnsi="DejaVu Sans" w:eastAsia="DejaVu Sans" w:cs="DejaVu Sans"/>
+                <w:i w:val="false"/>
+                <w:b w:val="false"/>
+                <w:u w:val="none"/>
+                <w:sz w:val="22"/>
+                <w:szCs w:val="22"/>
+                <w:color w:val="000000"/>
+              </w:rPr>
+              <w:t xml:space="preserve">Do not know/Prefer not to answer</w:t>
             </w:r>
           </w:p>
         </w:tc>
@@ -2648,7 +2648,7 @@
                 <w:szCs w:val="22"/>
                 <w:color w:val="000000"/>
               </w:rPr>
-              <w:t xml:space="preserve">-2.5 (-3.9, -0.3)</w:t>
+              <w:t xml:space="preserve">3,088 (9.3)</w:t>
             </w:r>
           </w:p>
         </w:tc>
@@ -2698,6 +2698,100 @@
                 <w:szCs w:val="22"/>
                 <w:color w:val="000000"/>
               </w:rPr>
+              <w:t xml:space="preserve">Deprivation index, Median (Q1, Q3)</w:t>
+            </w:r>
+          </w:p>
+        </w:tc>
+        <w:tc>
+          <w:tcPr>
+            <w:tcBorders>
+              <w:bottom w:val="none" w:sz="0" w:space="0" w:color="000000"/>
+              <w:top w:val="none" w:sz="0" w:space="0" w:color="000000"/>
+              <w:left w:val="none" w:sz="0" w:space="0" w:color="000000"/>
+              <w:right w:val="none" w:sz="0" w:space="0" w:color="000000"/>
+            </w:tcBorders>
+            <w:shd w:val="clear" w:color="auto" w:fill="FFFFFF"/>
+            <w:tcMar>
+              <w:top w:w="0" w:type="dxa"/>
+              <w:bottom w:w="0" w:type="dxa"/>
+              <w:left w:w="0" w:type="dxa"/>
+              <w:right w:w="0" w:type="dxa"/>
+            </w:tcMar>
+            <w:vAlign w:val="top"/>
+          </w:tcPr>
+          <w:p>
+            <w:pPr>
+              <w:pStyle w:val="Normal"/>
+              <w:jc w:val="center"/>
+              <w:pBdr>
+                <w:bottom w:val="none" w:sz="0" w:space="0" w:color="000000"/>
+                <w:top w:val="none" w:sz="0" w:space="0" w:color="000000"/>
+                <w:left w:val="none" w:sz="0" w:space="0" w:color="000000"/>
+                <w:right w:val="none" w:sz="0" w:space="0" w:color="000000"/>
+              </w:pBdr>
+              <w:spacing w:after="100" w:before="100" w:line="240"/>
+              <w:ind w:left="100" w:right="100" w:firstLine="0" w:firstLineChars="0"/>
+            </w:pPr>
+            <w:r>
+              <w:rPr>
+                <w:rFonts w:ascii="DejaVu Sans" w:hAnsi="DejaVu Sans" w:eastAsia="DejaVu Sans" w:cs="DejaVu Sans"/>
+                <w:i w:val="false"/>
+                <w:b w:val="false"/>
+                <w:u w:val="none"/>
+                <w:sz w:val="22"/>
+                <w:szCs w:val="22"/>
+                <w:color w:val="000000"/>
+              </w:rPr>
+              <w:t xml:space="preserve">-2.5 (-3.9, -0.3)</w:t>
+            </w:r>
+          </w:p>
+        </w:tc>
+      </w:tr>
+      <w:tr>
+        <w:trPr>
+          <w:trHeight w:val="624" w:hRule="auto"/>
+        </w:trPr>
+        body29
+        <w:tc>
+          <w:tcPr>
+            <w:tcBorders>
+              <w:bottom w:val="none" w:sz="0" w:space="0" w:color="000000"/>
+              <w:top w:val="none" w:sz="0" w:space="0" w:color="000000"/>
+              <w:left w:val="none" w:sz="0" w:space="0" w:color="000000"/>
+              <w:right w:val="none" w:sz="0" w:space="0" w:color="000000"/>
+            </w:tcBorders>
+            <w:shd w:val="clear" w:color="auto" w:fill="FFFFFF"/>
+            <w:tcMar>
+              <w:top w:w="0" w:type="dxa"/>
+              <w:bottom w:w="0" w:type="dxa"/>
+              <w:left w:w="0" w:type="dxa"/>
+              <w:right w:w="0" w:type="dxa"/>
+            </w:tcMar>
+            <w:vAlign w:val="top"/>
+          </w:tcPr>
+          <w:p>
+            <w:pPr>
+              <w:pStyle w:val="Normal"/>
+              <w:jc w:val="left"/>
+              <w:pBdr>
+                <w:bottom w:val="none" w:sz="0" w:space="0" w:color="000000"/>
+                <w:top w:val="none" w:sz="0" w:space="0" w:color="000000"/>
+                <w:left w:val="none" w:sz="0" w:space="0" w:color="000000"/>
+                <w:right w:val="none" w:sz="0" w:space="0" w:color="000000"/>
+              </w:pBdr>
+              <w:spacing w:after="100" w:before="100" w:line="240"/>
+              <w:ind w:left="100" w:right="100" w:firstLine="0" w:firstLineChars="0"/>
+            </w:pPr>
+            <w:r>
+              <w:rPr>
+                <w:rFonts w:ascii="DejaVu Sans" w:hAnsi="DejaVu Sans" w:eastAsia="DejaVu Sans" w:cs="DejaVu Sans"/>
+                <w:i w:val="false"/>
+                <w:b w:val="false"/>
+                <w:u w:val="none"/>
+                <w:sz w:val="22"/>
+                <w:szCs w:val="22"/>
+                <w:color w:val="000000"/>
+              </w:rPr>
               <w:t xml:space="preserve">Smoking, n (%)</w:t>
             </w:r>
           </w:p>
@@ -2751,7 +2845,7 @@
         <w:trPr>
           <w:trHeight w:val="607" w:hRule="auto"/>
         </w:trPr>
-        body29
+        body30
         <w:tc>
           <w:tcPr>
             <w:tcBorders>
@@ -2837,100 +2931,6 @@
                 <w:color w:val="000000"/>
               </w:rPr>
               <w:t xml:space="preserve">19,136 (58)</w:t>
-            </w:r>
-          </w:p>
-        </w:tc>
-      </w:tr>
-      <w:tr>
-        <w:trPr>
-          <w:trHeight w:val="624" w:hRule="auto"/>
-        </w:trPr>
-        body30
-        <w:tc>
-          <w:tcPr>
-            <w:tcBorders>
-              <w:bottom w:val="none" w:sz="0" w:space="0" w:color="000000"/>
-              <w:top w:val="none" w:sz="0" w:space="0" w:color="000000"/>
-              <w:left w:val="none" w:sz="0" w:space="0" w:color="000000"/>
-              <w:right w:val="none" w:sz="0" w:space="0" w:color="000000"/>
-            </w:tcBorders>
-            <w:shd w:val="clear" w:color="auto" w:fill="FFFFFF"/>
-            <w:tcMar>
-              <w:top w:w="0" w:type="dxa"/>
-              <w:bottom w:w="0" w:type="dxa"/>
-              <w:left w:w="0" w:type="dxa"/>
-              <w:right w:w="0" w:type="dxa"/>
-            </w:tcMar>
-            <w:vAlign w:val="top"/>
-          </w:tcPr>
-          <w:p>
-            <w:pPr>
-              <w:pStyle w:val="Normal"/>
-              <w:jc w:val="left"/>
-              <w:pBdr>
-                <w:bottom w:val="none" w:sz="0" w:space="0" w:color="000000"/>
-                <w:top w:val="none" w:sz="0" w:space="0" w:color="000000"/>
-                <w:left w:val="none" w:sz="0" w:space="0" w:color="000000"/>
-                <w:right w:val="none" w:sz="0" w:space="0" w:color="000000"/>
-              </w:pBdr>
-              <w:spacing w:after="100" w:before="100" w:line="240"/>
-              <w:ind w:left="300" w:right="100" w:firstLine="0" w:firstLineChars="0"/>
-            </w:pPr>
-            <w:r>
-              <w:rPr>
-                <w:rFonts w:ascii="DejaVu Sans" w:hAnsi="DejaVu Sans" w:eastAsia="DejaVu Sans" w:cs="DejaVu Sans"/>
-                <w:i w:val="false"/>
-                <w:b w:val="false"/>
-                <w:u w:val="none"/>
-                <w:sz w:val="22"/>
-                <w:szCs w:val="22"/>
-                <w:color w:val="000000"/>
-              </w:rPr>
-              <w:t xml:space="preserve">Previously</w:t>
-            </w:r>
-          </w:p>
-        </w:tc>
-        <w:tc>
-          <w:tcPr>
-            <w:tcBorders>
-              <w:bottom w:val="none" w:sz="0" w:space="0" w:color="000000"/>
-              <w:top w:val="none" w:sz="0" w:space="0" w:color="000000"/>
-              <w:left w:val="none" w:sz="0" w:space="0" w:color="000000"/>
-              <w:right w:val="none" w:sz="0" w:space="0" w:color="000000"/>
-            </w:tcBorders>
-            <w:shd w:val="clear" w:color="auto" w:fill="FFFFFF"/>
-            <w:tcMar>
-              <w:top w:w="0" w:type="dxa"/>
-              <w:bottom w:w="0" w:type="dxa"/>
-              <w:left w:w="0" w:type="dxa"/>
-              <w:right w:w="0" w:type="dxa"/>
-            </w:tcMar>
-            <w:vAlign w:val="top"/>
-          </w:tcPr>
-          <w:p>
-            <w:pPr>
-              <w:pStyle w:val="Normal"/>
-              <w:jc w:val="center"/>
-              <w:pBdr>
-                <w:bottom w:val="none" w:sz="0" w:space="0" w:color="000000"/>
-                <w:top w:val="none" w:sz="0" w:space="0" w:color="000000"/>
-                <w:left w:val="none" w:sz="0" w:space="0" w:color="000000"/>
-                <w:right w:val="none" w:sz="0" w:space="0" w:color="000000"/>
-              </w:pBdr>
-              <w:spacing w:after="100" w:before="100" w:line="240"/>
-              <w:ind w:left="100" w:right="100" w:firstLine="0" w:firstLineChars="0"/>
-            </w:pPr>
-            <w:r>
-              <w:rPr>
-                <w:rFonts w:ascii="DejaVu Sans" w:hAnsi="DejaVu Sans" w:eastAsia="DejaVu Sans" w:cs="DejaVu Sans"/>
-                <w:i w:val="false"/>
-                <w:b w:val="false"/>
-                <w:u w:val="none"/>
-                <w:sz w:val="22"/>
-                <w:szCs w:val="22"/>
-                <w:color w:val="000000"/>
-              </w:rPr>
-              <w:t xml:space="preserve">11,801 (36)</w:t>
             </w:r>
           </w:p>
         </w:tc>
@@ -2980,7 +2980,7 @@
                 <w:szCs w:val="22"/>
                 <w:color w:val="000000"/>
               </w:rPr>
-              <w:t xml:space="preserve">Currently</w:t>
+              <w:t xml:space="preserve">Previously</w:t>
             </w:r>
           </w:p>
         </w:tc>
@@ -3024,7 +3024,7 @@
                 <w:szCs w:val="22"/>
                 <w:color w:val="000000"/>
               </w:rPr>
-              <w:t xml:space="preserve">2,206 (6.7)</w:t>
+              <w:t xml:space="preserve">11,801 (36)</w:t>
             </w:r>
           </w:p>
         </w:tc>
@@ -3062,19 +3062,19 @@
                 <w:right w:val="none" w:sz="0" w:space="0" w:color="000000"/>
               </w:pBdr>
               <w:spacing w:after="100" w:before="100" w:line="240"/>
-              <w:ind w:left="100" w:right="100" w:firstLine="0" w:firstLineChars="0"/>
-            </w:pPr>
-            <w:r>
-              <w:rPr>
-                <w:rFonts w:ascii="DejaVu Sans" w:hAnsi="DejaVu Sans" w:eastAsia="DejaVu Sans" w:cs="DejaVu Sans"/>
-                <w:i w:val="false"/>
-                <w:b w:val="false"/>
-                <w:u w:val="none"/>
-                <w:sz w:val="22"/>
-                <w:szCs w:val="22"/>
-                <w:color w:val="000000"/>
-              </w:rPr>
-              <w:t xml:space="preserve">Alcohol consumption, n (%)</w:t>
+              <w:ind w:left="300" w:right="100" w:firstLine="0" w:firstLineChars="0"/>
+            </w:pPr>
+            <w:r>
+              <w:rPr>
+                <w:rFonts w:ascii="DejaVu Sans" w:hAnsi="DejaVu Sans" w:eastAsia="DejaVu Sans" w:cs="DejaVu Sans"/>
+                <w:i w:val="false"/>
+                <w:b w:val="false"/>
+                <w:u w:val="none"/>
+                <w:sz w:val="22"/>
+                <w:szCs w:val="22"/>
+                <w:color w:val="000000"/>
+              </w:rPr>
+              <w:t xml:space="preserve">Currently</w:t>
             </w:r>
           </w:p>
         </w:tc>
@@ -3118,14 +3118,14 @@
                 <w:szCs w:val="22"/>
                 <w:color w:val="000000"/>
               </w:rPr>
-              <w:t xml:space="preserve"/>
+              <w:t xml:space="preserve">2,206 (6.7)</w:t>
             </w:r>
           </w:p>
         </w:tc>
       </w:tr>
       <w:tr>
         <w:trPr>
-          <w:trHeight w:val="607" w:hRule="auto"/>
+          <w:trHeight w:val="624" w:hRule="auto"/>
         </w:trPr>
         body33
         <w:tc>
@@ -3156,19 +3156,19 @@
                 <w:right w:val="none" w:sz="0" w:space="0" w:color="000000"/>
               </w:pBdr>
               <w:spacing w:after="100" w:before="100" w:line="240"/>
-              <w:ind w:left="300" w:right="100" w:firstLine="0" w:firstLineChars="0"/>
-            </w:pPr>
-            <w:r>
-              <w:rPr>
-                <w:rFonts w:ascii="DejaVu Sans" w:hAnsi="DejaVu Sans" w:eastAsia="DejaVu Sans" w:cs="DejaVu Sans"/>
-                <w:i w:val="false"/>
-                <w:b w:val="false"/>
-                <w:u w:val="none"/>
-                <w:sz w:val="22"/>
-                <w:szCs w:val="22"/>
-                <w:color w:val="000000"/>
-              </w:rPr>
-              <w:t xml:space="preserve">Never</w:t>
+              <w:ind w:left="100" w:right="100" w:firstLine="0" w:firstLineChars="0"/>
+            </w:pPr>
+            <w:r>
+              <w:rPr>
+                <w:rFonts w:ascii="DejaVu Sans" w:hAnsi="DejaVu Sans" w:eastAsia="DejaVu Sans" w:cs="DejaVu Sans"/>
+                <w:i w:val="false"/>
+                <w:b w:val="false"/>
+                <w:u w:val="none"/>
+                <w:sz w:val="22"/>
+                <w:szCs w:val="22"/>
+                <w:color w:val="000000"/>
+              </w:rPr>
+              <w:t xml:space="preserve">Alcohol consumption, n (%)</w:t>
             </w:r>
           </w:p>
         </w:tc>
@@ -3212,7 +3212,7 @@
                 <w:szCs w:val="22"/>
                 <w:color w:val="000000"/>
               </w:rPr>
-              <w:t xml:space="preserve">1,819 (5.5)</w:t>
+              <w:t xml:space="preserve"/>
             </w:r>
           </w:p>
         </w:tc>
@@ -3262,7 +3262,7 @@
                 <w:szCs w:val="22"/>
                 <w:color w:val="000000"/>
               </w:rPr>
-              <w:t xml:space="preserve">Less than once a week</w:t>
+              <w:t xml:space="preserve">Never</w:t>
             </w:r>
           </w:p>
         </w:tc>
@@ -3306,7 +3306,7 @@
                 <w:szCs w:val="22"/>
                 <w:color w:val="000000"/>
               </w:rPr>
-              <w:t xml:space="preserve">6,596 (20)</w:t>
+              <w:t xml:space="preserve">1,819 (5.5)</w:t>
             </w:r>
           </w:p>
         </w:tc>
@@ -3356,7 +3356,7 @@
                 <w:szCs w:val="22"/>
                 <w:color w:val="000000"/>
               </w:rPr>
-              <w:t xml:space="preserve">Once or twice a week</w:t>
+              <w:t xml:space="preserve">Less than once a week</w:t>
             </w:r>
           </w:p>
         </w:tc>
@@ -3400,7 +3400,7 @@
                 <w:szCs w:val="22"/>
                 <w:color w:val="000000"/>
               </w:rPr>
-              <w:t xml:space="preserve">8,187 (25)</w:t>
+              <w:t xml:space="preserve">6,596 (20)</w:t>
             </w:r>
           </w:p>
         </w:tc>
@@ -3450,6 +3450,100 @@
                 <w:szCs w:val="22"/>
                 <w:color w:val="000000"/>
               </w:rPr>
+              <w:t xml:space="preserve">Once or twice a week</w:t>
+            </w:r>
+          </w:p>
+        </w:tc>
+        <w:tc>
+          <w:tcPr>
+            <w:tcBorders>
+              <w:bottom w:val="none" w:sz="0" w:space="0" w:color="000000"/>
+              <w:top w:val="none" w:sz="0" w:space="0" w:color="000000"/>
+              <w:left w:val="none" w:sz="0" w:space="0" w:color="000000"/>
+              <w:right w:val="none" w:sz="0" w:space="0" w:color="000000"/>
+            </w:tcBorders>
+            <w:shd w:val="clear" w:color="auto" w:fill="FFFFFF"/>
+            <w:tcMar>
+              <w:top w:w="0" w:type="dxa"/>
+              <w:bottom w:w="0" w:type="dxa"/>
+              <w:left w:w="0" w:type="dxa"/>
+              <w:right w:w="0" w:type="dxa"/>
+            </w:tcMar>
+            <w:vAlign w:val="top"/>
+          </w:tcPr>
+          <w:p>
+            <w:pPr>
+              <w:pStyle w:val="Normal"/>
+              <w:jc w:val="center"/>
+              <w:pBdr>
+                <w:bottom w:val="none" w:sz="0" w:space="0" w:color="000000"/>
+                <w:top w:val="none" w:sz="0" w:space="0" w:color="000000"/>
+                <w:left w:val="none" w:sz="0" w:space="0" w:color="000000"/>
+                <w:right w:val="none" w:sz="0" w:space="0" w:color="000000"/>
+              </w:pBdr>
+              <w:spacing w:after="100" w:before="100" w:line="240"/>
+              <w:ind w:left="100" w:right="100" w:firstLine="0" w:firstLineChars="0"/>
+            </w:pPr>
+            <w:r>
+              <w:rPr>
+                <w:rFonts w:ascii="DejaVu Sans" w:hAnsi="DejaVu Sans" w:eastAsia="DejaVu Sans" w:cs="DejaVu Sans"/>
+                <w:i w:val="false"/>
+                <w:b w:val="false"/>
+                <w:u w:val="none"/>
+                <w:sz w:val="22"/>
+                <w:szCs w:val="22"/>
+                <w:color w:val="000000"/>
+              </w:rPr>
+              <w:t xml:space="preserve">8,187 (25)</w:t>
+            </w:r>
+          </w:p>
+        </w:tc>
+      </w:tr>
+      <w:tr>
+        <w:trPr>
+          <w:trHeight w:val="607" w:hRule="auto"/>
+        </w:trPr>
+        body37
+        <w:tc>
+          <w:tcPr>
+            <w:tcBorders>
+              <w:bottom w:val="none" w:sz="0" w:space="0" w:color="000000"/>
+              <w:top w:val="none" w:sz="0" w:space="0" w:color="000000"/>
+              <w:left w:val="none" w:sz="0" w:space="0" w:color="000000"/>
+              <w:right w:val="none" w:sz="0" w:space="0" w:color="000000"/>
+            </w:tcBorders>
+            <w:shd w:val="clear" w:color="auto" w:fill="FFFFFF"/>
+            <w:tcMar>
+              <w:top w:w="0" w:type="dxa"/>
+              <w:bottom w:w="0" w:type="dxa"/>
+              <w:left w:w="0" w:type="dxa"/>
+              <w:right w:w="0" w:type="dxa"/>
+            </w:tcMar>
+            <w:vAlign w:val="top"/>
+          </w:tcPr>
+          <w:p>
+            <w:pPr>
+              <w:pStyle w:val="Normal"/>
+              <w:jc w:val="left"/>
+              <w:pBdr>
+                <w:bottom w:val="none" w:sz="0" w:space="0" w:color="000000"/>
+                <w:top w:val="none" w:sz="0" w:space="0" w:color="000000"/>
+                <w:left w:val="none" w:sz="0" w:space="0" w:color="000000"/>
+                <w:right w:val="none" w:sz="0" w:space="0" w:color="000000"/>
+              </w:pBdr>
+              <w:spacing w:after="100" w:before="100" w:line="240"/>
+              <w:ind w:left="300" w:right="100" w:firstLine="0" w:firstLineChars="0"/>
+            </w:pPr>
+            <w:r>
+              <w:rPr>
+                <w:rFonts w:ascii="DejaVu Sans" w:hAnsi="DejaVu Sans" w:eastAsia="DejaVu Sans" w:cs="DejaVu Sans"/>
+                <w:i w:val="false"/>
+                <w:b w:val="false"/>
+                <w:u w:val="none"/>
+                <w:sz w:val="22"/>
+                <w:szCs w:val="22"/>
+                <w:color w:val="000000"/>
+              </w:rPr>
               <w:t xml:space="preserve">Three or four times a week</w:t>
             </w:r>
           </w:p>
@@ -3503,7 +3597,7 @@
         <w:trPr>
           <w:trHeight w:val="624" w:hRule="auto"/>
         </w:trPr>
-        body37
+        body38
         <w:tc>
           <w:tcPr>
             <w:tcBorders>
@@ -3589,100 +3683,6 @@
                 <w:color w:val="000000"/>
               </w:rPr>
               <w:t xml:space="preserve">7,797 (24)</w:t>
-            </w:r>
-          </w:p>
-        </w:tc>
-      </w:tr>
-      <w:tr>
-        <w:trPr>
-          <w:trHeight w:val="607" w:hRule="auto"/>
-        </w:trPr>
-        body38
-        <w:tc>
-          <w:tcPr>
-            <w:tcBorders>
-              <w:bottom w:val="none" w:sz="0" w:space="0" w:color="000000"/>
-              <w:top w:val="none" w:sz="0" w:space="0" w:color="000000"/>
-              <w:left w:val="none" w:sz="0" w:space="0" w:color="000000"/>
-              <w:right w:val="none" w:sz="0" w:space="0" w:color="000000"/>
-            </w:tcBorders>
-            <w:shd w:val="clear" w:color="auto" w:fill="FFFFFF"/>
-            <w:tcMar>
-              <w:top w:w="0" w:type="dxa"/>
-              <w:bottom w:w="0" w:type="dxa"/>
-              <w:left w:w="0" w:type="dxa"/>
-              <w:right w:w="0" w:type="dxa"/>
-            </w:tcMar>
-            <w:vAlign w:val="top"/>
-          </w:tcPr>
-          <w:p>
-            <w:pPr>
-              <w:pStyle w:val="Normal"/>
-              <w:jc w:val="left"/>
-              <w:pBdr>
-                <w:bottom w:val="none" w:sz="0" w:space="0" w:color="000000"/>
-                <w:top w:val="none" w:sz="0" w:space="0" w:color="000000"/>
-                <w:left w:val="none" w:sz="0" w:space="0" w:color="000000"/>
-                <w:right w:val="none" w:sz="0" w:space="0" w:color="000000"/>
-              </w:pBdr>
-              <w:spacing w:after="100" w:before="100" w:line="240"/>
-              <w:ind w:left="100" w:right="100" w:firstLine="0" w:firstLineChars="0"/>
-            </w:pPr>
-            <w:r>
-              <w:rPr>
-                <w:rFonts w:ascii="DejaVu Sans" w:hAnsi="DejaVu Sans" w:eastAsia="DejaVu Sans" w:cs="DejaVu Sans"/>
-                <w:i w:val="false"/>
-                <w:b w:val="false"/>
-                <w:u w:val="none"/>
-                <w:sz w:val="22"/>
-                <w:szCs w:val="22"/>
-                <w:color w:val="000000"/>
-              </w:rPr>
-              <w:t xml:space="preserve">Processed meat, n (%)</w:t>
-            </w:r>
-          </w:p>
-        </w:tc>
-        <w:tc>
-          <w:tcPr>
-            <w:tcBorders>
-              <w:bottom w:val="none" w:sz="0" w:space="0" w:color="000000"/>
-              <w:top w:val="none" w:sz="0" w:space="0" w:color="000000"/>
-              <w:left w:val="none" w:sz="0" w:space="0" w:color="000000"/>
-              <w:right w:val="none" w:sz="0" w:space="0" w:color="000000"/>
-            </w:tcBorders>
-            <w:shd w:val="clear" w:color="auto" w:fill="FFFFFF"/>
-            <w:tcMar>
-              <w:top w:w="0" w:type="dxa"/>
-              <w:bottom w:w="0" w:type="dxa"/>
-              <w:left w:w="0" w:type="dxa"/>
-              <w:right w:w="0" w:type="dxa"/>
-            </w:tcMar>
-            <w:vAlign w:val="top"/>
-          </w:tcPr>
-          <w:p>
-            <w:pPr>
-              <w:pStyle w:val="Normal"/>
-              <w:jc w:val="center"/>
-              <w:pBdr>
-                <w:bottom w:val="none" w:sz="0" w:space="0" w:color="000000"/>
-                <w:top w:val="none" w:sz="0" w:space="0" w:color="000000"/>
-                <w:left w:val="none" w:sz="0" w:space="0" w:color="000000"/>
-                <w:right w:val="none" w:sz="0" w:space="0" w:color="000000"/>
-              </w:pBdr>
-              <w:spacing w:after="100" w:before="100" w:line="240"/>
-              <w:ind w:left="100" w:right="100" w:firstLine="0" w:firstLineChars="0"/>
-            </w:pPr>
-            <w:r>
-              <w:rPr>
-                <w:rFonts w:ascii="DejaVu Sans" w:hAnsi="DejaVu Sans" w:eastAsia="DejaVu Sans" w:cs="DejaVu Sans"/>
-                <w:i w:val="false"/>
-                <w:b w:val="false"/>
-                <w:u w:val="none"/>
-                <w:sz w:val="22"/>
-                <w:szCs w:val="22"/>
-                <w:color w:val="000000"/>
-              </w:rPr>
-              <w:t xml:space="preserve"/>
             </w:r>
           </w:p>
         </w:tc>
@@ -3720,19 +3720,19 @@
                 <w:right w:val="none" w:sz="0" w:space="0" w:color="000000"/>
               </w:pBdr>
               <w:spacing w:after="100" w:before="100" w:line="240"/>
-              <w:ind w:left="300" w:right="100" w:firstLine="0" w:firstLineChars="0"/>
-            </w:pPr>
-            <w:r>
-              <w:rPr>
-                <w:rFonts w:ascii="DejaVu Sans" w:hAnsi="DejaVu Sans" w:eastAsia="DejaVu Sans" w:cs="DejaVu Sans"/>
-                <w:i w:val="false"/>
-                <w:b w:val="false"/>
-                <w:u w:val="none"/>
-                <w:sz w:val="22"/>
-                <w:szCs w:val="22"/>
-                <w:color w:val="000000"/>
-              </w:rPr>
-              <w:t xml:space="preserve">Less than 2 times a week</w:t>
+              <w:ind w:left="100" w:right="100" w:firstLine="0" w:firstLineChars="0"/>
+            </w:pPr>
+            <w:r>
+              <w:rPr>
+                <w:rFonts w:ascii="DejaVu Sans" w:hAnsi="DejaVu Sans" w:eastAsia="DejaVu Sans" w:cs="DejaVu Sans"/>
+                <w:i w:val="false"/>
+                <w:b w:val="false"/>
+                <w:u w:val="none"/>
+                <w:sz w:val="22"/>
+                <w:szCs w:val="22"/>
+                <w:color w:val="000000"/>
+              </w:rPr>
+              <w:t xml:space="preserve">Processed meat, n (%)</w:t>
             </w:r>
           </w:p>
         </w:tc>
@@ -3776,7 +3776,7 @@
                 <w:szCs w:val="22"/>
                 <w:color w:val="000000"/>
               </w:rPr>
-              <w:t xml:space="preserve">23,637 (71)</w:t>
+              <w:t xml:space="preserve"/>
             </w:r>
           </w:p>
         </w:tc>
@@ -3826,7 +3826,7 @@
                 <w:szCs w:val="22"/>
                 <w:color w:val="000000"/>
               </w:rPr>
-              <w:t xml:space="preserve">2-4 times a week</w:t>
+              <w:t xml:space="preserve">Less than 2 times a week</w:t>
             </w:r>
           </w:p>
         </w:tc>
@@ -3870,7 +3870,7 @@
                 <w:szCs w:val="22"/>
                 <w:color w:val="000000"/>
               </w:rPr>
-              <w:t xml:space="preserve">8,369 (25)</w:t>
+              <w:t xml:space="preserve">23,637 (71)</w:t>
             </w:r>
           </w:p>
         </w:tc>
@@ -3920,7 +3920,7 @@
                 <w:szCs w:val="22"/>
                 <w:color w:val="000000"/>
               </w:rPr>
-              <w:t xml:space="preserve">More than 4 times a week</w:t>
+              <w:t xml:space="preserve">2-4 times a week</w:t>
             </w:r>
           </w:p>
         </w:tc>
@@ -3964,7 +3964,7 @@
                 <w:szCs w:val="22"/>
                 <w:color w:val="000000"/>
               </w:rPr>
-              <w:t xml:space="preserve">1,137 (3.4)</w:t>
+              <w:t xml:space="preserve">8,369 (25)</w:t>
             </w:r>
           </w:p>
         </w:tc>
@@ -4002,19 +4002,19 @@
                 <w:right w:val="none" w:sz="0" w:space="0" w:color="000000"/>
               </w:pBdr>
               <w:spacing w:after="100" w:before="100" w:line="240"/>
-              <w:ind w:left="100" w:right="100" w:firstLine="0" w:firstLineChars="0"/>
-            </w:pPr>
-            <w:r>
-              <w:rPr>
-                <w:rFonts w:ascii="DejaVu Sans" w:hAnsi="DejaVu Sans" w:eastAsia="DejaVu Sans" w:cs="DejaVu Sans"/>
-                <w:i w:val="false"/>
-                <w:b w:val="false"/>
-                <w:u w:val="none"/>
-                <w:sz w:val="22"/>
-                <w:szCs w:val="22"/>
-                <w:color w:val="000000"/>
-              </w:rPr>
-              <w:t xml:space="preserve">Red meat, n (%)</w:t>
+              <w:ind w:left="300" w:right="100" w:firstLine="0" w:firstLineChars="0"/>
+            </w:pPr>
+            <w:r>
+              <w:rPr>
+                <w:rFonts w:ascii="DejaVu Sans" w:hAnsi="DejaVu Sans" w:eastAsia="DejaVu Sans" w:cs="DejaVu Sans"/>
+                <w:i w:val="false"/>
+                <w:b w:val="false"/>
+                <w:u w:val="none"/>
+                <w:sz w:val="22"/>
+                <w:szCs w:val="22"/>
+                <w:color w:val="000000"/>
+              </w:rPr>
+              <w:t xml:space="preserve">More than 4 times a week</w:t>
             </w:r>
           </w:p>
         </w:tc>
@@ -4058,7 +4058,7 @@
                 <w:szCs w:val="22"/>
                 <w:color w:val="000000"/>
               </w:rPr>
-              <w:t xml:space="preserve"/>
+              <w:t xml:space="preserve">1,137 (3.4)</w:t>
             </w:r>
           </w:p>
         </w:tc>
@@ -4096,19 +4096,19 @@
                 <w:right w:val="none" w:sz="0" w:space="0" w:color="000000"/>
               </w:pBdr>
               <w:spacing w:after="100" w:before="100" w:line="240"/>
-              <w:ind w:left="300" w:right="100" w:firstLine="0" w:firstLineChars="0"/>
-            </w:pPr>
-            <w:r>
-              <w:rPr>
-                <w:rFonts w:ascii="DejaVu Sans" w:hAnsi="DejaVu Sans" w:eastAsia="DejaVu Sans" w:cs="DejaVu Sans"/>
-                <w:i w:val="false"/>
-                <w:b w:val="false"/>
-                <w:u w:val="none"/>
-                <w:sz w:val="22"/>
-                <w:szCs w:val="22"/>
-                <w:color w:val="000000"/>
-              </w:rPr>
-              <w:t xml:space="preserve">Less than 2 times a week</w:t>
+              <w:ind w:left="100" w:right="100" w:firstLine="0" w:firstLineChars="0"/>
+            </w:pPr>
+            <w:r>
+              <w:rPr>
+                <w:rFonts w:ascii="DejaVu Sans" w:hAnsi="DejaVu Sans" w:eastAsia="DejaVu Sans" w:cs="DejaVu Sans"/>
+                <w:i w:val="false"/>
+                <w:b w:val="false"/>
+                <w:u w:val="none"/>
+                <w:sz w:val="22"/>
+                <w:szCs w:val="22"/>
+                <w:color w:val="000000"/>
+              </w:rPr>
+              <w:t xml:space="preserve">Red meat, n (%)</w:t>
             </w:r>
           </w:p>
         </w:tc>
@@ -4152,7 +4152,7 @@
                 <w:szCs w:val="22"/>
                 <w:color w:val="000000"/>
               </w:rPr>
-              <w:t xml:space="preserve">5,976 (18)</w:t>
+              <w:t xml:space="preserve"/>
             </w:r>
           </w:p>
         </w:tc>
@@ -4202,7 +4202,7 @@
                 <w:szCs w:val="22"/>
                 <w:color w:val="000000"/>
               </w:rPr>
-              <w:t xml:space="preserve">2-4 times a week</w:t>
+              <w:t xml:space="preserve">Less than 2 times a week</w:t>
             </w:r>
           </w:p>
         </w:tc>
@@ -4246,7 +4246,7 @@
                 <w:szCs w:val="22"/>
                 <w:color w:val="000000"/>
               </w:rPr>
-              <w:t xml:space="preserve">11,299 (34)</w:t>
+              <w:t xml:space="preserve">5,976 (18)</w:t>
             </w:r>
           </w:p>
         </w:tc>
@@ -4296,6 +4296,100 @@
                 <w:szCs w:val="22"/>
                 <w:color w:val="000000"/>
               </w:rPr>
+              <w:t xml:space="preserve">2-4 times a week</w:t>
+            </w:r>
+          </w:p>
+        </w:tc>
+        <w:tc>
+          <w:tcPr>
+            <w:tcBorders>
+              <w:bottom w:val="none" w:sz="0" w:space="0" w:color="000000"/>
+              <w:top w:val="none" w:sz="0" w:space="0" w:color="000000"/>
+              <w:left w:val="none" w:sz="0" w:space="0" w:color="000000"/>
+              <w:right w:val="none" w:sz="0" w:space="0" w:color="000000"/>
+            </w:tcBorders>
+            <w:shd w:val="clear" w:color="auto" w:fill="FFFFFF"/>
+            <w:tcMar>
+              <w:top w:w="0" w:type="dxa"/>
+              <w:bottom w:w="0" w:type="dxa"/>
+              <w:left w:w="0" w:type="dxa"/>
+              <w:right w:w="0" w:type="dxa"/>
+            </w:tcMar>
+            <w:vAlign w:val="top"/>
+          </w:tcPr>
+          <w:p>
+            <w:pPr>
+              <w:pStyle w:val="Normal"/>
+              <w:jc w:val="center"/>
+              <w:pBdr>
+                <w:bottom w:val="none" w:sz="0" w:space="0" w:color="000000"/>
+                <w:top w:val="none" w:sz="0" w:space="0" w:color="000000"/>
+                <w:left w:val="none" w:sz="0" w:space="0" w:color="000000"/>
+                <w:right w:val="none" w:sz="0" w:space="0" w:color="000000"/>
+              </w:pBdr>
+              <w:spacing w:after="100" w:before="100" w:line="240"/>
+              <w:ind w:left="100" w:right="100" w:firstLine="0" w:firstLineChars="0"/>
+            </w:pPr>
+            <w:r>
+              <w:rPr>
+                <w:rFonts w:ascii="DejaVu Sans" w:hAnsi="DejaVu Sans" w:eastAsia="DejaVu Sans" w:cs="DejaVu Sans"/>
+                <w:i w:val="false"/>
+                <w:b w:val="false"/>
+                <w:u w:val="none"/>
+                <w:sz w:val="22"/>
+                <w:szCs w:val="22"/>
+                <w:color w:val="000000"/>
+              </w:rPr>
+              <w:t xml:space="preserve">11,299 (34)</w:t>
+            </w:r>
+          </w:p>
+        </w:tc>
+      </w:tr>
+      <w:tr>
+        <w:trPr>
+          <w:trHeight w:val="607" w:hRule="auto"/>
+        </w:trPr>
+        body46
+        <w:tc>
+          <w:tcPr>
+            <w:tcBorders>
+              <w:bottom w:val="none" w:sz="0" w:space="0" w:color="000000"/>
+              <w:top w:val="none" w:sz="0" w:space="0" w:color="000000"/>
+              <w:left w:val="none" w:sz="0" w:space="0" w:color="000000"/>
+              <w:right w:val="none" w:sz="0" w:space="0" w:color="000000"/>
+            </w:tcBorders>
+            <w:shd w:val="clear" w:color="auto" w:fill="FFFFFF"/>
+            <w:tcMar>
+              <w:top w:w="0" w:type="dxa"/>
+              <w:bottom w:w="0" w:type="dxa"/>
+              <w:left w:w="0" w:type="dxa"/>
+              <w:right w:w="0" w:type="dxa"/>
+            </w:tcMar>
+            <w:vAlign w:val="top"/>
+          </w:tcPr>
+          <w:p>
+            <w:pPr>
+              <w:pStyle w:val="Normal"/>
+              <w:jc w:val="left"/>
+              <w:pBdr>
+                <w:bottom w:val="none" w:sz="0" w:space="0" w:color="000000"/>
+                <w:top w:val="none" w:sz="0" w:space="0" w:color="000000"/>
+                <w:left w:val="none" w:sz="0" w:space="0" w:color="000000"/>
+                <w:right w:val="none" w:sz="0" w:space="0" w:color="000000"/>
+              </w:pBdr>
+              <w:spacing w:after="100" w:before="100" w:line="240"/>
+              <w:ind w:left="300" w:right="100" w:firstLine="0" w:firstLineChars="0"/>
+            </w:pPr>
+            <w:r>
+              <w:rPr>
+                <w:rFonts w:ascii="DejaVu Sans" w:hAnsi="DejaVu Sans" w:eastAsia="DejaVu Sans" w:cs="DejaVu Sans"/>
+                <w:i w:val="false"/>
+                <w:b w:val="false"/>
+                <w:u w:val="none"/>
+                <w:sz w:val="22"/>
+                <w:szCs w:val="22"/>
+                <w:color w:val="000000"/>
+              </w:rPr>
               <w:t xml:space="preserve">More than 4 times a week</w:t>
             </w:r>
           </w:p>
@@ -4349,7 +4443,7 @@
         <w:trPr>
           <w:trHeight w:val="624" w:hRule="auto"/>
         </w:trPr>
-        body46
+        body47
         <w:tc>
           <w:tcPr>
             <w:tcBorders>
@@ -4435,100 +4529,6 @@
                 <w:color w:val="000000"/>
               </w:rPr>
               <w:t xml:space="preserve"/>
-            </w:r>
-          </w:p>
-        </w:tc>
-      </w:tr>
-      <w:tr>
-        <w:trPr>
-          <w:trHeight w:val="607" w:hRule="auto"/>
-        </w:trPr>
-        body47
-        <w:tc>
-          <w:tcPr>
-            <w:tcBorders>
-              <w:bottom w:val="none" w:sz="0" w:space="0" w:color="000000"/>
-              <w:top w:val="none" w:sz="0" w:space="0" w:color="000000"/>
-              <w:left w:val="none" w:sz="0" w:space="0" w:color="000000"/>
-              <w:right w:val="none" w:sz="0" w:space="0" w:color="000000"/>
-            </w:tcBorders>
-            <w:shd w:val="clear" w:color="auto" w:fill="FFFFFF"/>
-            <w:tcMar>
-              <w:top w:w="0" w:type="dxa"/>
-              <w:bottom w:w="0" w:type="dxa"/>
-              <w:left w:w="0" w:type="dxa"/>
-              <w:right w:w="0" w:type="dxa"/>
-            </w:tcMar>
-            <w:vAlign w:val="top"/>
-          </w:tcPr>
-          <w:p>
-            <w:pPr>
-              <w:pStyle w:val="Normal"/>
-              <w:jc w:val="left"/>
-              <w:pBdr>
-                <w:bottom w:val="none" w:sz="0" w:space="0" w:color="000000"/>
-                <w:top w:val="none" w:sz="0" w:space="0" w:color="000000"/>
-                <w:left w:val="none" w:sz="0" w:space="0" w:color="000000"/>
-                <w:right w:val="none" w:sz="0" w:space="0" w:color="000000"/>
-              </w:pBdr>
-              <w:spacing w:after="100" w:before="100" w:line="240"/>
-              <w:ind w:left="300" w:right="100" w:firstLine="0" w:firstLineChars="0"/>
-            </w:pPr>
-            <w:r>
-              <w:rPr>
-                <w:rFonts w:ascii="DejaVu Sans" w:hAnsi="DejaVu Sans" w:eastAsia="DejaVu Sans" w:cs="DejaVu Sans"/>
-                <w:i w:val="false"/>
-                <w:b w:val="false"/>
-                <w:u w:val="none"/>
-                <w:sz w:val="22"/>
-                <w:szCs w:val="22"/>
-                <w:color w:val="000000"/>
-              </w:rPr>
-              <w:t xml:space="preserve">Less than 2 times a week</w:t>
-            </w:r>
-          </w:p>
-        </w:tc>
-        <w:tc>
-          <w:tcPr>
-            <w:tcBorders>
-              <w:bottom w:val="none" w:sz="0" w:space="0" w:color="000000"/>
-              <w:top w:val="none" w:sz="0" w:space="0" w:color="000000"/>
-              <w:left w:val="none" w:sz="0" w:space="0" w:color="000000"/>
-              <w:right w:val="none" w:sz="0" w:space="0" w:color="000000"/>
-            </w:tcBorders>
-            <w:shd w:val="clear" w:color="auto" w:fill="FFFFFF"/>
-            <w:tcMar>
-              <w:top w:w="0" w:type="dxa"/>
-              <w:bottom w:w="0" w:type="dxa"/>
-              <w:left w:w="0" w:type="dxa"/>
-              <w:right w:w="0" w:type="dxa"/>
-            </w:tcMar>
-            <w:vAlign w:val="top"/>
-          </w:tcPr>
-          <w:p>
-            <w:pPr>
-              <w:pStyle w:val="Normal"/>
-              <w:jc w:val="center"/>
-              <w:pBdr>
-                <w:bottom w:val="none" w:sz="0" w:space="0" w:color="000000"/>
-                <w:top w:val="none" w:sz="0" w:space="0" w:color="000000"/>
-                <w:left w:val="none" w:sz="0" w:space="0" w:color="000000"/>
-                <w:right w:val="none" w:sz="0" w:space="0" w:color="000000"/>
-              </w:pBdr>
-              <w:spacing w:after="100" w:before="100" w:line="240"/>
-              <w:ind w:left="100" w:right="100" w:firstLine="0" w:firstLineChars="0"/>
-            </w:pPr>
-            <w:r>
-              <w:rPr>
-                <w:rFonts w:ascii="DejaVu Sans" w:hAnsi="DejaVu Sans" w:eastAsia="DejaVu Sans" w:cs="DejaVu Sans"/>
-                <w:i w:val="false"/>
-                <w:b w:val="false"/>
-                <w:u w:val="none"/>
-                <w:sz w:val="22"/>
-                <w:szCs w:val="22"/>
-                <w:color w:val="000000"/>
-              </w:rPr>
-              <w:t xml:space="preserve">27,412 (83)</w:t>
             </w:r>
           </w:p>
         </w:tc>
@@ -4578,7 +4578,7 @@
                 <w:szCs w:val="22"/>
                 <w:color w:val="000000"/>
               </w:rPr>
-              <w:t xml:space="preserve">2-4 times a week</w:t>
+              <w:t xml:space="preserve">Less than 2 times a week</w:t>
             </w:r>
           </w:p>
         </w:tc>
@@ -4622,7 +4622,7 @@
                 <w:szCs w:val="22"/>
                 <w:color w:val="000000"/>
               </w:rPr>
-              <w:t xml:space="preserve">5,477 (17)</w:t>
+              <w:t xml:space="preserve">27,412 (83)</w:t>
             </w:r>
           </w:p>
         </w:tc>
@@ -4672,6 +4672,100 @@
                 <w:szCs w:val="22"/>
                 <w:color w:val="000000"/>
               </w:rPr>
+              <w:t xml:space="preserve">2-4 times a week</w:t>
+            </w:r>
+          </w:p>
+        </w:tc>
+        <w:tc>
+          <w:tcPr>
+            <w:tcBorders>
+              <w:bottom w:val="none" w:sz="0" w:space="0" w:color="000000"/>
+              <w:top w:val="none" w:sz="0" w:space="0" w:color="000000"/>
+              <w:left w:val="none" w:sz="0" w:space="0" w:color="000000"/>
+              <w:right w:val="none" w:sz="0" w:space="0" w:color="000000"/>
+            </w:tcBorders>
+            <w:shd w:val="clear" w:color="auto" w:fill="FFFFFF"/>
+            <w:tcMar>
+              <w:top w:w="0" w:type="dxa"/>
+              <w:bottom w:w="0" w:type="dxa"/>
+              <w:left w:w="0" w:type="dxa"/>
+              <w:right w:w="0" w:type="dxa"/>
+            </w:tcMar>
+            <w:vAlign w:val="top"/>
+          </w:tcPr>
+          <w:p>
+            <w:pPr>
+              <w:pStyle w:val="Normal"/>
+              <w:jc w:val="center"/>
+              <w:pBdr>
+                <w:bottom w:val="none" w:sz="0" w:space="0" w:color="000000"/>
+                <w:top w:val="none" w:sz="0" w:space="0" w:color="000000"/>
+                <w:left w:val="none" w:sz="0" w:space="0" w:color="000000"/>
+                <w:right w:val="none" w:sz="0" w:space="0" w:color="000000"/>
+              </w:pBdr>
+              <w:spacing w:after="100" w:before="100" w:line="240"/>
+              <w:ind w:left="100" w:right="100" w:firstLine="0" w:firstLineChars="0"/>
+            </w:pPr>
+            <w:r>
+              <w:rPr>
+                <w:rFonts w:ascii="DejaVu Sans" w:hAnsi="DejaVu Sans" w:eastAsia="DejaVu Sans" w:cs="DejaVu Sans"/>
+                <w:i w:val="false"/>
+                <w:b w:val="false"/>
+                <w:u w:val="none"/>
+                <w:sz w:val="22"/>
+                <w:szCs w:val="22"/>
+                <w:color w:val="000000"/>
+              </w:rPr>
+              <w:t xml:space="preserve">5,477 (17)</w:t>
+            </w:r>
+          </w:p>
+        </w:tc>
+      </w:tr>
+      <w:tr>
+        <w:trPr>
+          <w:trHeight w:val="607" w:hRule="auto"/>
+        </w:trPr>
+        body50
+        <w:tc>
+          <w:tcPr>
+            <w:tcBorders>
+              <w:bottom w:val="none" w:sz="0" w:space="0" w:color="000000"/>
+              <w:top w:val="none" w:sz="0" w:space="0" w:color="000000"/>
+              <w:left w:val="none" w:sz="0" w:space="0" w:color="000000"/>
+              <w:right w:val="none" w:sz="0" w:space="0" w:color="000000"/>
+            </w:tcBorders>
+            <w:shd w:val="clear" w:color="auto" w:fill="FFFFFF"/>
+            <w:tcMar>
+              <w:top w:w="0" w:type="dxa"/>
+              <w:bottom w:w="0" w:type="dxa"/>
+              <w:left w:w="0" w:type="dxa"/>
+              <w:right w:w="0" w:type="dxa"/>
+            </w:tcMar>
+            <w:vAlign w:val="top"/>
+          </w:tcPr>
+          <w:p>
+            <w:pPr>
+              <w:pStyle w:val="Normal"/>
+              <w:jc w:val="left"/>
+              <w:pBdr>
+                <w:bottom w:val="none" w:sz="0" w:space="0" w:color="000000"/>
+                <w:top w:val="none" w:sz="0" w:space="0" w:color="000000"/>
+                <w:left w:val="none" w:sz="0" w:space="0" w:color="000000"/>
+                <w:right w:val="none" w:sz="0" w:space="0" w:color="000000"/>
+              </w:pBdr>
+              <w:spacing w:after="100" w:before="100" w:line="240"/>
+              <w:ind w:left="300" w:right="100" w:firstLine="0" w:firstLineChars="0"/>
+            </w:pPr>
+            <w:r>
+              <w:rPr>
+                <w:rFonts w:ascii="DejaVu Sans" w:hAnsi="DejaVu Sans" w:eastAsia="DejaVu Sans" w:cs="DejaVu Sans"/>
+                <w:i w:val="false"/>
+                <w:b w:val="false"/>
+                <w:u w:val="none"/>
+                <w:sz w:val="22"/>
+                <w:szCs w:val="22"/>
+                <w:color w:val="000000"/>
+              </w:rPr>
               <w:t xml:space="preserve">More than 4 times a week</w:t>
             </w:r>
           </w:p>
@@ -4725,7 +4819,7 @@
         <w:trPr>
           <w:trHeight w:val="624" w:hRule="auto"/>
         </w:trPr>
-        body50
+        body51
         <w:tc>
           <w:tcPr>
             <w:tcBorders>
@@ -4811,100 +4905,6 @@
                 <w:color w:val="000000"/>
               </w:rPr>
               <w:t xml:space="preserve"/>
-            </w:r>
-          </w:p>
-        </w:tc>
-      </w:tr>
-      <w:tr>
-        <w:trPr>
-          <w:trHeight w:val="607" w:hRule="auto"/>
-        </w:trPr>
-        body51
-        <w:tc>
-          <w:tcPr>
-            <w:tcBorders>
-              <w:bottom w:val="none" w:sz="0" w:space="0" w:color="000000"/>
-              <w:top w:val="none" w:sz="0" w:space="0" w:color="000000"/>
-              <w:left w:val="none" w:sz="0" w:space="0" w:color="000000"/>
-              <w:right w:val="none" w:sz="0" w:space="0" w:color="000000"/>
-            </w:tcBorders>
-            <w:shd w:val="clear" w:color="auto" w:fill="FFFFFF"/>
-            <w:tcMar>
-              <w:top w:w="0" w:type="dxa"/>
-              <w:bottom w:w="0" w:type="dxa"/>
-              <w:left w:w="0" w:type="dxa"/>
-              <w:right w:w="0" w:type="dxa"/>
-            </w:tcMar>
-            <w:vAlign w:val="top"/>
-          </w:tcPr>
-          <w:p>
-            <w:pPr>
-              <w:pStyle w:val="Normal"/>
-              <w:jc w:val="left"/>
-              <w:pBdr>
-                <w:bottom w:val="none" w:sz="0" w:space="0" w:color="000000"/>
-                <w:top w:val="none" w:sz="0" w:space="0" w:color="000000"/>
-                <w:left w:val="none" w:sz="0" w:space="0" w:color="000000"/>
-                <w:right w:val="none" w:sz="0" w:space="0" w:color="000000"/>
-              </w:pBdr>
-              <w:spacing w:after="100" w:before="100" w:line="240"/>
-              <w:ind w:left="300" w:right="100" w:firstLine="0" w:firstLineChars="0"/>
-            </w:pPr>
-            <w:r>
-              <w:rPr>
-                <w:rFonts w:ascii="DejaVu Sans" w:hAnsi="DejaVu Sans" w:eastAsia="DejaVu Sans" w:cs="DejaVu Sans"/>
-                <w:i w:val="false"/>
-                <w:b w:val="false"/>
-                <w:u w:val="none"/>
-                <w:sz w:val="22"/>
-                <w:szCs w:val="22"/>
-                <w:color w:val="000000"/>
-              </w:rPr>
-              <w:t xml:space="preserve">Less than 2 times a week</w:t>
-            </w:r>
-          </w:p>
-        </w:tc>
-        <w:tc>
-          <w:tcPr>
-            <w:tcBorders>
-              <w:bottom w:val="none" w:sz="0" w:space="0" w:color="000000"/>
-              <w:top w:val="none" w:sz="0" w:space="0" w:color="000000"/>
-              <w:left w:val="none" w:sz="0" w:space="0" w:color="000000"/>
-              <w:right w:val="none" w:sz="0" w:space="0" w:color="000000"/>
-            </w:tcBorders>
-            <w:shd w:val="clear" w:color="auto" w:fill="FFFFFF"/>
-            <w:tcMar>
-              <w:top w:w="0" w:type="dxa"/>
-              <w:bottom w:w="0" w:type="dxa"/>
-              <w:left w:w="0" w:type="dxa"/>
-              <w:right w:w="0" w:type="dxa"/>
-            </w:tcMar>
-            <w:vAlign w:val="top"/>
-          </w:tcPr>
-          <w:p>
-            <w:pPr>
-              <w:pStyle w:val="Normal"/>
-              <w:jc w:val="center"/>
-              <w:pBdr>
-                <w:bottom w:val="none" w:sz="0" w:space="0" w:color="000000"/>
-                <w:top w:val="none" w:sz="0" w:space="0" w:color="000000"/>
-                <w:left w:val="none" w:sz="0" w:space="0" w:color="000000"/>
-                <w:right w:val="none" w:sz="0" w:space="0" w:color="000000"/>
-              </w:pBdr>
-              <w:spacing w:after="100" w:before="100" w:line="240"/>
-              <w:ind w:left="100" w:right="100" w:firstLine="0" w:firstLineChars="0"/>
-            </w:pPr>
-            <w:r>
-              <w:rPr>
-                <w:rFonts w:ascii="DejaVu Sans" w:hAnsi="DejaVu Sans" w:eastAsia="DejaVu Sans" w:cs="DejaVu Sans"/>
-                <w:i w:val="false"/>
-                <w:b w:val="false"/>
-                <w:u w:val="none"/>
-                <w:sz w:val="22"/>
-                <w:szCs w:val="22"/>
-                <w:color w:val="000000"/>
-              </w:rPr>
-              <w:t xml:space="preserve">28,209 (85)</w:t>
             </w:r>
           </w:p>
         </w:tc>
@@ -4954,7 +4954,7 @@
                 <w:szCs w:val="22"/>
                 <w:color w:val="000000"/>
               </w:rPr>
-              <w:t xml:space="preserve">2-4 times a week</w:t>
+              <w:t xml:space="preserve">Less than 2 times a week</w:t>
             </w:r>
           </w:p>
         </w:tc>
@@ -4998,7 +4998,7 @@
                 <w:szCs w:val="22"/>
                 <w:color w:val="000000"/>
               </w:rPr>
-              <w:t xml:space="preserve">4,786 (14)</w:t>
+              <w:t xml:space="preserve">28,209 (85)</w:t>
             </w:r>
           </w:p>
         </w:tc>
@@ -5048,7 +5048,7 @@
                 <w:szCs w:val="22"/>
                 <w:color w:val="000000"/>
               </w:rPr>
-              <w:t xml:space="preserve">More than 4 times a week</w:t>
+              <w:t xml:space="preserve">2-4 times a week</w:t>
             </w:r>
           </w:p>
         </w:tc>
@@ -5092,7 +5092,7 @@
                 <w:szCs w:val="22"/>
                 <w:color w:val="000000"/>
               </w:rPr>
-              <w:t xml:space="preserve">148 (0.4)</w:t>
+              <w:t xml:space="preserve">4,786 (14)</w:t>
             </w:r>
           </w:p>
         </w:tc>
@@ -5130,19 +5130,19 @@
                 <w:right w:val="none" w:sz="0" w:space="0" w:color="000000"/>
               </w:pBdr>
               <w:spacing w:after="100" w:before="100" w:line="240"/>
-              <w:ind w:left="100" w:right="100" w:firstLine="0" w:firstLineChars="0"/>
-            </w:pPr>
-            <w:r>
-              <w:rPr>
-                <w:rFonts w:ascii="DejaVu Sans" w:hAnsi="DejaVu Sans" w:eastAsia="DejaVu Sans" w:cs="DejaVu Sans"/>
-                <w:i w:val="false"/>
-                <w:b w:val="false"/>
-                <w:u w:val="none"/>
-                <w:sz w:val="22"/>
-                <w:szCs w:val="22"/>
-                <w:color w:val="000000"/>
-              </w:rPr>
-              <w:t xml:space="preserve">Fresh fruit, n (%)</w:t>
+              <w:ind w:left="300" w:right="100" w:firstLine="0" w:firstLineChars="0"/>
+            </w:pPr>
+            <w:r>
+              <w:rPr>
+                <w:rFonts w:ascii="DejaVu Sans" w:hAnsi="DejaVu Sans" w:eastAsia="DejaVu Sans" w:cs="DejaVu Sans"/>
+                <w:i w:val="false"/>
+                <w:b w:val="false"/>
+                <w:u w:val="none"/>
+                <w:sz w:val="22"/>
+                <w:szCs w:val="22"/>
+                <w:color w:val="000000"/>
+              </w:rPr>
+              <w:t xml:space="preserve">More than 4 times a week</w:t>
             </w:r>
           </w:p>
         </w:tc>
@@ -5186,14 +5186,14 @@
                 <w:szCs w:val="22"/>
                 <w:color w:val="000000"/>
               </w:rPr>
-              <w:t xml:space="preserve"/>
+              <w:t xml:space="preserve">148 (0.4)</w:t>
             </w:r>
           </w:p>
         </w:tc>
       </w:tr>
       <w:tr>
         <w:trPr>
-          <w:trHeight w:val="624" w:hRule="auto"/>
+          <w:trHeight w:val="607" w:hRule="auto"/>
         </w:trPr>
         body55
         <w:tc>
@@ -5224,19 +5224,19 @@
                 <w:right w:val="none" w:sz="0" w:space="0" w:color="000000"/>
               </w:pBdr>
               <w:spacing w:after="100" w:before="100" w:line="240"/>
-              <w:ind w:left="300" w:right="100" w:firstLine="0" w:firstLineChars="0"/>
-            </w:pPr>
-            <w:r>
-              <w:rPr>
-                <w:rFonts w:ascii="DejaVu Sans" w:hAnsi="DejaVu Sans" w:eastAsia="DejaVu Sans" w:cs="DejaVu Sans"/>
-                <w:i w:val="false"/>
-                <w:b w:val="false"/>
-                <w:u w:val="none"/>
-                <w:sz w:val="22"/>
-                <w:szCs w:val="22"/>
-                <w:color w:val="000000"/>
-              </w:rPr>
-              <w:t xml:space="preserve">Less than 2 servings a day</w:t>
+              <w:ind w:left="100" w:right="100" w:firstLine="0" w:firstLineChars="0"/>
+            </w:pPr>
+            <w:r>
+              <w:rPr>
+                <w:rFonts w:ascii="DejaVu Sans" w:hAnsi="DejaVu Sans" w:eastAsia="DejaVu Sans" w:cs="DejaVu Sans"/>
+                <w:i w:val="false"/>
+                <w:b w:val="false"/>
+                <w:u w:val="none"/>
+                <w:sz w:val="22"/>
+                <w:szCs w:val="22"/>
+                <w:color w:val="000000"/>
+              </w:rPr>
+              <w:t xml:space="preserve">Fresh fruit, n (%)</w:t>
             </w:r>
           </w:p>
         </w:tc>
@@ -5280,7 +5280,7 @@
                 <w:szCs w:val="22"/>
                 <w:color w:val="000000"/>
               </w:rPr>
-              <w:t xml:space="preserve">10,769 (32)</w:t>
+              <w:t xml:space="preserve"/>
             </w:r>
           </w:p>
         </w:tc>
@@ -5330,7 +5330,7 @@
                 <w:szCs w:val="22"/>
                 <w:color w:val="000000"/>
               </w:rPr>
-              <w:t xml:space="preserve">Between 2 and 4 servings a day</w:t>
+              <w:t xml:space="preserve">Less than 2 servings a day</w:t>
             </w:r>
           </w:p>
         </w:tc>
@@ -5374,7 +5374,7 @@
                 <w:szCs w:val="22"/>
                 <w:color w:val="000000"/>
               </w:rPr>
-              <w:t xml:space="preserve">19,946 (60)</w:t>
+              <w:t xml:space="preserve">10,769 (32)</w:t>
             </w:r>
           </w:p>
         </w:tc>
@@ -5424,7 +5424,7 @@
                 <w:szCs w:val="22"/>
                 <w:color w:val="000000"/>
               </w:rPr>
-              <w:t xml:space="preserve">More than 4 servings a day</w:t>
+              <w:t xml:space="preserve">Between 2 and 4 servings a day</w:t>
             </w:r>
           </w:p>
         </w:tc>
@@ -5468,7 +5468,7 @@
                 <w:szCs w:val="22"/>
                 <w:color w:val="000000"/>
               </w:rPr>
-              <w:t xml:space="preserve">2,428 (7.3)</w:t>
+              <w:t xml:space="preserve">19,946 (60)</w:t>
             </w:r>
           </w:p>
         </w:tc>
@@ -5506,19 +5506,19 @@
                 <w:right w:val="none" w:sz="0" w:space="0" w:color="000000"/>
               </w:pBdr>
               <w:spacing w:after="100" w:before="100" w:line="240"/>
-              <w:ind w:left="100" w:right="100" w:firstLine="0" w:firstLineChars="0"/>
-            </w:pPr>
-            <w:r>
-              <w:rPr>
-                <w:rFonts w:ascii="DejaVu Sans" w:hAnsi="DejaVu Sans" w:eastAsia="DejaVu Sans" w:cs="DejaVu Sans"/>
-                <w:i w:val="false"/>
-                <w:b w:val="false"/>
-                <w:u w:val="none"/>
-                <w:sz w:val="22"/>
-                <w:szCs w:val="22"/>
-                <w:color w:val="000000"/>
-              </w:rPr>
-              <w:t xml:space="preserve">Cooked vegetables, n (%)</w:t>
+              <w:ind w:left="300" w:right="100" w:firstLine="0" w:firstLineChars="0"/>
+            </w:pPr>
+            <w:r>
+              <w:rPr>
+                <w:rFonts w:ascii="DejaVu Sans" w:hAnsi="DejaVu Sans" w:eastAsia="DejaVu Sans" w:cs="DejaVu Sans"/>
+                <w:i w:val="false"/>
+                <w:b w:val="false"/>
+                <w:u w:val="none"/>
+                <w:sz w:val="22"/>
+                <w:szCs w:val="22"/>
+                <w:color w:val="000000"/>
+              </w:rPr>
+              <w:t xml:space="preserve">More than 4 servings a day</w:t>
             </w:r>
           </w:p>
         </w:tc>
@@ -5562,7 +5562,7 @@
                 <w:szCs w:val="22"/>
                 <w:color w:val="000000"/>
               </w:rPr>
-              <w:t xml:space="preserve"/>
+              <w:t xml:space="preserve">2,428 (7.3)</w:t>
             </w:r>
           </w:p>
         </w:tc>
@@ -5600,19 +5600,19 @@
                 <w:right w:val="none" w:sz="0" w:space="0" w:color="000000"/>
               </w:pBdr>
               <w:spacing w:after="100" w:before="100" w:line="240"/>
-              <w:ind w:left="300" w:right="100" w:firstLine="0" w:firstLineChars="0"/>
-            </w:pPr>
-            <w:r>
-              <w:rPr>
-                <w:rFonts w:ascii="DejaVu Sans" w:hAnsi="DejaVu Sans" w:eastAsia="DejaVu Sans" w:cs="DejaVu Sans"/>
-                <w:i w:val="false"/>
-                <w:b w:val="false"/>
-                <w:u w:val="none"/>
-                <w:sz w:val="22"/>
-                <w:szCs w:val="22"/>
-                <w:color w:val="000000"/>
-              </w:rPr>
-              <w:t xml:space="preserve">Less than 2 servings a day</w:t>
+              <w:ind w:left="100" w:right="100" w:firstLine="0" w:firstLineChars="0"/>
+            </w:pPr>
+            <w:r>
+              <w:rPr>
+                <w:rFonts w:ascii="DejaVu Sans" w:hAnsi="DejaVu Sans" w:eastAsia="DejaVu Sans" w:cs="DejaVu Sans"/>
+                <w:i w:val="false"/>
+                <w:b w:val="false"/>
+                <w:u w:val="none"/>
+                <w:sz w:val="22"/>
+                <w:szCs w:val="22"/>
+                <w:color w:val="000000"/>
+              </w:rPr>
+              <w:t xml:space="preserve">Cooked vegetables, n (%)</w:t>
             </w:r>
           </w:p>
         </w:tc>
@@ -5656,7 +5656,7 @@
                 <w:szCs w:val="22"/>
                 <w:color w:val="000000"/>
               </w:rPr>
-              <w:t xml:space="preserve">5,594 (17)</w:t>
+              <w:t xml:space="preserve"/>
             </w:r>
           </w:p>
         </w:tc>
@@ -5706,7 +5706,7 @@
                 <w:szCs w:val="22"/>
                 <w:color w:val="000000"/>
               </w:rPr>
-              <w:t xml:space="preserve">Between 2 and 4 servings a day</w:t>
+              <w:t xml:space="preserve">Less than 2 servings a day</w:t>
             </w:r>
           </w:p>
         </w:tc>
@@ -5750,7 +5750,7 @@
                 <w:szCs w:val="22"/>
                 <w:color w:val="000000"/>
               </w:rPr>
-              <w:t xml:space="preserve">24,492 (74)</w:t>
+              <w:t xml:space="preserve">5,594 (17)</w:t>
             </w:r>
           </w:p>
         </w:tc>
@@ -5760,6 +5760,100 @@
           <w:trHeight w:val="624" w:hRule="auto"/>
         </w:trPr>
         body61
+        <w:tc>
+          <w:tcPr>
+            <w:tcBorders>
+              <w:bottom w:val="none" w:sz="0" w:space="0" w:color="000000"/>
+              <w:top w:val="none" w:sz="0" w:space="0" w:color="000000"/>
+              <w:left w:val="none" w:sz="0" w:space="0" w:color="000000"/>
+              <w:right w:val="none" w:sz="0" w:space="0" w:color="000000"/>
+            </w:tcBorders>
+            <w:shd w:val="clear" w:color="auto" w:fill="FFFFFF"/>
+            <w:tcMar>
+              <w:top w:w="0" w:type="dxa"/>
+              <w:bottom w:w="0" w:type="dxa"/>
+              <w:left w:w="0" w:type="dxa"/>
+              <w:right w:w="0" w:type="dxa"/>
+            </w:tcMar>
+            <w:vAlign w:val="top"/>
+          </w:tcPr>
+          <w:p>
+            <w:pPr>
+              <w:pStyle w:val="Normal"/>
+              <w:jc w:val="left"/>
+              <w:pBdr>
+                <w:bottom w:val="none" w:sz="0" w:space="0" w:color="000000"/>
+                <w:top w:val="none" w:sz="0" w:space="0" w:color="000000"/>
+                <w:left w:val="none" w:sz="0" w:space="0" w:color="000000"/>
+                <w:right w:val="none" w:sz="0" w:space="0" w:color="000000"/>
+              </w:pBdr>
+              <w:spacing w:after="100" w:before="100" w:line="240"/>
+              <w:ind w:left="300" w:right="100" w:firstLine="0" w:firstLineChars="0"/>
+            </w:pPr>
+            <w:r>
+              <w:rPr>
+                <w:rFonts w:ascii="DejaVu Sans" w:hAnsi="DejaVu Sans" w:eastAsia="DejaVu Sans" w:cs="DejaVu Sans"/>
+                <w:i w:val="false"/>
+                <w:b w:val="false"/>
+                <w:u w:val="none"/>
+                <w:sz w:val="22"/>
+                <w:szCs w:val="22"/>
+                <w:color w:val="000000"/>
+              </w:rPr>
+              <w:t xml:space="preserve">Between 2 and 4 servings a day</w:t>
+            </w:r>
+          </w:p>
+        </w:tc>
+        <w:tc>
+          <w:tcPr>
+            <w:tcBorders>
+              <w:bottom w:val="none" w:sz="0" w:space="0" w:color="000000"/>
+              <w:top w:val="none" w:sz="0" w:space="0" w:color="000000"/>
+              <w:left w:val="none" w:sz="0" w:space="0" w:color="000000"/>
+              <w:right w:val="none" w:sz="0" w:space="0" w:color="000000"/>
+            </w:tcBorders>
+            <w:shd w:val="clear" w:color="auto" w:fill="FFFFFF"/>
+            <w:tcMar>
+              <w:top w:w="0" w:type="dxa"/>
+              <w:bottom w:w="0" w:type="dxa"/>
+              <w:left w:w="0" w:type="dxa"/>
+              <w:right w:w="0" w:type="dxa"/>
+            </w:tcMar>
+            <w:vAlign w:val="top"/>
+          </w:tcPr>
+          <w:p>
+            <w:pPr>
+              <w:pStyle w:val="Normal"/>
+              <w:jc w:val="center"/>
+              <w:pBdr>
+                <w:bottom w:val="none" w:sz="0" w:space="0" w:color="000000"/>
+                <w:top w:val="none" w:sz="0" w:space="0" w:color="000000"/>
+                <w:left w:val="none" w:sz="0" w:space="0" w:color="000000"/>
+                <w:right w:val="none" w:sz="0" w:space="0" w:color="000000"/>
+              </w:pBdr>
+              <w:spacing w:after="100" w:before="100" w:line="240"/>
+              <w:ind w:left="100" w:right="100" w:firstLine="0" w:firstLineChars="0"/>
+            </w:pPr>
+            <w:r>
+              <w:rPr>
+                <w:rFonts w:ascii="DejaVu Sans" w:hAnsi="DejaVu Sans" w:eastAsia="DejaVu Sans" w:cs="DejaVu Sans"/>
+                <w:i w:val="false"/>
+                <w:b w:val="false"/>
+                <w:u w:val="none"/>
+                <w:sz w:val="22"/>
+                <w:szCs w:val="22"/>
+                <w:color w:val="000000"/>
+              </w:rPr>
+              <w:t xml:space="preserve">24,492 (74)</w:t>
+            </w:r>
+          </w:p>
+        </w:tc>
+      </w:tr>
+      <w:tr>
+        <w:trPr>
+          <w:trHeight w:val="624" w:hRule="auto"/>
+        </w:trPr>
+        body62
         <w:tc>
           <w:tcPr>
             <w:tcBorders>

</xml_diff>

<commit_message>
reverted to hold PA3 df
</commit_message>
<xml_diff>
--- a/data_prep/testTable2_pa4.docx
+++ b/data_prep/testTable2_pa4.docx
@@ -147,7 +147,7 @@
                 <w:szCs w:val="22"/>
                 <w:color w:val="000000"/>
               </w:rPr>
-              <w:t xml:space="preserve">N = 3,202</w:t>
+              <w:t xml:space="preserve">N = 3,051</w:t>
             </w:r>
           </w:p>
         </w:tc>
@@ -227,7 +227,7 @@
                 <w:szCs w:val="22"/>
                 <w:color w:val="000000"/>
               </w:rPr>
-              <w:t xml:space="preserve">N = 87,044</w:t>
+              <w:t xml:space="preserve">N = 84,225</w:t>
             </w:r>
           </w:p>
         </w:tc>
@@ -459,51 +459,51 @@
                 <w:szCs w:val="22"/>
                 <w:color w:val="000000"/>
               </w:rPr>
-              <w:t xml:space="preserve">115.5 (86.6, 142.0)</w:t>
-            </w:r>
-          </w:p>
-        </w:tc>
-        <w:tc>
-          <w:tcPr>
-            <w:tcBorders>
-              <w:bottom w:val="none" w:sz="0" w:space="0" w:color="000000"/>
-              <w:top w:val="none" w:sz="0" w:space="0" w:color="000000"/>
-              <w:left w:val="none" w:sz="0" w:space="0" w:color="000000"/>
-              <w:right w:val="none" w:sz="0" w:space="0" w:color="000000"/>
-            </w:tcBorders>
-            <w:shd w:val="clear" w:color="auto" w:fill="FFFFFF"/>
-            <w:tcMar>
-              <w:top w:w="0" w:type="dxa"/>
-              <w:bottom w:w="0" w:type="dxa"/>
-              <w:left w:w="0" w:type="dxa"/>
-              <w:right w:w="0" w:type="dxa"/>
-            </w:tcMar>
-            <w:vAlign w:val="top"/>
-          </w:tcPr>
-          <w:p>
-            <w:pPr>
-              <w:pStyle w:val="Normal"/>
-              <w:jc w:val="center"/>
-              <w:pBdr>
-                <w:bottom w:val="none" w:sz="0" w:space="0" w:color="000000"/>
-                <w:top w:val="none" w:sz="0" w:space="0" w:color="000000"/>
-                <w:left w:val="none" w:sz="0" w:space="0" w:color="000000"/>
-                <w:right w:val="none" w:sz="0" w:space="0" w:color="000000"/>
-              </w:pBdr>
-              <w:spacing w:after="100" w:before="100" w:line="240"/>
-              <w:ind w:left="100" w:right="100" w:firstLine="0" w:firstLineChars="0"/>
-            </w:pPr>
-            <w:r>
-              <w:rPr>
-                <w:rFonts w:ascii="DejaVu Sans" w:hAnsi="DejaVu Sans" w:eastAsia="DejaVu Sans" w:cs="DejaVu Sans"/>
-                <w:i w:val="false"/>
-                <w:b w:val="false"/>
-                <w:u w:val="none"/>
-                <w:sz w:val="22"/>
-                <w:szCs w:val="22"/>
-                <w:color w:val="000000"/>
-              </w:rPr>
-              <w:t xml:space="preserve">165.1 (156.9, 173.2)</w:t>
+              <w:t xml:space="preserve">115.2 (86.6, 141.8)</w:t>
+            </w:r>
+          </w:p>
+        </w:tc>
+        <w:tc>
+          <w:tcPr>
+            <w:tcBorders>
+              <w:bottom w:val="none" w:sz="0" w:space="0" w:color="000000"/>
+              <w:top w:val="none" w:sz="0" w:space="0" w:color="000000"/>
+              <w:left w:val="none" w:sz="0" w:space="0" w:color="000000"/>
+              <w:right w:val="none" w:sz="0" w:space="0" w:color="000000"/>
+            </w:tcBorders>
+            <w:shd w:val="clear" w:color="auto" w:fill="FFFFFF"/>
+            <w:tcMar>
+              <w:top w:w="0" w:type="dxa"/>
+              <w:bottom w:w="0" w:type="dxa"/>
+              <w:left w:w="0" w:type="dxa"/>
+              <w:right w:w="0" w:type="dxa"/>
+            </w:tcMar>
+            <w:vAlign w:val="top"/>
+          </w:tcPr>
+          <w:p>
+            <w:pPr>
+              <w:pStyle w:val="Normal"/>
+              <w:jc w:val="center"/>
+              <w:pBdr>
+                <w:bottom w:val="none" w:sz="0" w:space="0" w:color="000000"/>
+                <w:top w:val="none" w:sz="0" w:space="0" w:color="000000"/>
+                <w:left w:val="none" w:sz="0" w:space="0" w:color="000000"/>
+                <w:right w:val="none" w:sz="0" w:space="0" w:color="000000"/>
+              </w:pBdr>
+              <w:spacing w:after="100" w:before="100" w:line="240"/>
+              <w:ind w:left="100" w:right="100" w:firstLine="0" w:firstLineChars="0"/>
+            </w:pPr>
+            <w:r>
+              <w:rPr>
+                <w:rFonts w:ascii="DejaVu Sans" w:hAnsi="DejaVu Sans" w:eastAsia="DejaVu Sans" w:cs="DejaVu Sans"/>
+                <w:i w:val="false"/>
+                <w:b w:val="false"/>
+                <w:u w:val="none"/>
+                <w:sz w:val="22"/>
+                <w:szCs w:val="22"/>
+                <w:color w:val="000000"/>
+              </w:rPr>
+              <w:t xml:space="preserve">165.2 (156.9, 173.2)</w:t>
             </w:r>
           </w:p>
         </w:tc>
@@ -597,51 +597,51 @@
                 <w:szCs w:val="22"/>
                 <w:color w:val="000000"/>
               </w:rPr>
-              <w:t xml:space="preserve">375.9 (236.5, 535.7)</w:t>
-            </w:r>
-          </w:p>
-        </w:tc>
-        <w:tc>
-          <w:tcPr>
-            <w:tcBorders>
-              <w:bottom w:val="none" w:sz="0" w:space="0" w:color="000000"/>
-              <w:top w:val="none" w:sz="0" w:space="0" w:color="000000"/>
-              <w:left w:val="none" w:sz="0" w:space="0" w:color="000000"/>
-              <w:right w:val="none" w:sz="0" w:space="0" w:color="000000"/>
-            </w:tcBorders>
-            <w:shd w:val="clear" w:color="auto" w:fill="FFFFFF"/>
-            <w:tcMar>
-              <w:top w:w="0" w:type="dxa"/>
-              <w:bottom w:w="0" w:type="dxa"/>
-              <w:left w:w="0" w:type="dxa"/>
-              <w:right w:w="0" w:type="dxa"/>
-            </w:tcMar>
-            <w:vAlign w:val="top"/>
-          </w:tcPr>
-          <w:p>
-            <w:pPr>
-              <w:pStyle w:val="Normal"/>
-              <w:jc w:val="center"/>
-              <w:pBdr>
-                <w:bottom w:val="none" w:sz="0" w:space="0" w:color="000000"/>
-                <w:top w:val="none" w:sz="0" w:space="0" w:color="000000"/>
-                <w:left w:val="none" w:sz="0" w:space="0" w:color="000000"/>
-                <w:right w:val="none" w:sz="0" w:space="0" w:color="000000"/>
-              </w:pBdr>
-              <w:spacing w:after="100" w:before="100" w:line="240"/>
-              <w:ind w:left="100" w:right="100" w:firstLine="0" w:firstLineChars="0"/>
-            </w:pPr>
-            <w:r>
-              <w:rPr>
-                <w:rFonts w:ascii="DejaVu Sans" w:hAnsi="DejaVu Sans" w:eastAsia="DejaVu Sans" w:cs="DejaVu Sans"/>
-                <w:i w:val="false"/>
-                <w:b w:val="false"/>
-                <w:u w:val="none"/>
-                <w:sz w:val="22"/>
-                <w:szCs w:val="22"/>
-                <w:color w:val="000000"/>
-              </w:rPr>
-              <w:t xml:space="preserve">467.0 (322.8, 644.9)</w:t>
+              <w:t xml:space="preserve">375.2 (235.7, 531.4)</w:t>
+            </w:r>
+          </w:p>
+        </w:tc>
+        <w:tc>
+          <w:tcPr>
+            <w:tcBorders>
+              <w:bottom w:val="none" w:sz="0" w:space="0" w:color="000000"/>
+              <w:top w:val="none" w:sz="0" w:space="0" w:color="000000"/>
+              <w:left w:val="none" w:sz="0" w:space="0" w:color="000000"/>
+              <w:right w:val="none" w:sz="0" w:space="0" w:color="000000"/>
+            </w:tcBorders>
+            <w:shd w:val="clear" w:color="auto" w:fill="FFFFFF"/>
+            <w:tcMar>
+              <w:top w:w="0" w:type="dxa"/>
+              <w:bottom w:w="0" w:type="dxa"/>
+              <w:left w:w="0" w:type="dxa"/>
+              <w:right w:w="0" w:type="dxa"/>
+            </w:tcMar>
+            <w:vAlign w:val="top"/>
+          </w:tcPr>
+          <w:p>
+            <w:pPr>
+              <w:pStyle w:val="Normal"/>
+              <w:jc w:val="center"/>
+              <w:pBdr>
+                <w:bottom w:val="none" w:sz="0" w:space="0" w:color="000000"/>
+                <w:top w:val="none" w:sz="0" w:space="0" w:color="000000"/>
+                <w:left w:val="none" w:sz="0" w:space="0" w:color="000000"/>
+                <w:right w:val="none" w:sz="0" w:space="0" w:color="000000"/>
+              </w:pBdr>
+              <w:spacing w:after="100" w:before="100" w:line="240"/>
+              <w:ind w:left="100" w:right="100" w:firstLine="0" w:firstLineChars="0"/>
+            </w:pPr>
+            <w:r>
+              <w:rPr>
+                <w:rFonts w:ascii="DejaVu Sans" w:hAnsi="DejaVu Sans" w:eastAsia="DejaVu Sans" w:cs="DejaVu Sans"/>
+                <w:i w:val="false"/>
+                <w:b w:val="false"/>
+                <w:u w:val="none"/>
+                <w:sz w:val="22"/>
+                <w:szCs w:val="22"/>
+                <w:color w:val="000000"/>
+              </w:rPr>
+              <w:t xml:space="preserve">465.2 (321.4, 641.4)</w:t>
             </w:r>
           </w:p>
         </w:tc>
@@ -735,51 +735,51 @@
                 <w:szCs w:val="22"/>
                 <w:color w:val="000000"/>
               </w:rPr>
-              <w:t xml:space="preserve">196.6 (81.5, 358.0)</w:t>
-            </w:r>
-          </w:p>
-        </w:tc>
-        <w:tc>
-          <w:tcPr>
-            <w:tcBorders>
-              <w:bottom w:val="none" w:sz="0" w:space="0" w:color="000000"/>
-              <w:top w:val="none" w:sz="0" w:space="0" w:color="000000"/>
-              <w:left w:val="none" w:sz="0" w:space="0" w:color="000000"/>
-              <w:right w:val="none" w:sz="0" w:space="0" w:color="000000"/>
-            </w:tcBorders>
-            <w:shd w:val="clear" w:color="auto" w:fill="FFFFFF"/>
-            <w:tcMar>
-              <w:top w:w="0" w:type="dxa"/>
-              <w:bottom w:w="0" w:type="dxa"/>
-              <w:left w:w="0" w:type="dxa"/>
-              <w:right w:w="0" w:type="dxa"/>
-            </w:tcMar>
-            <w:vAlign w:val="top"/>
-          </w:tcPr>
-          <w:p>
-            <w:pPr>
-              <w:pStyle w:val="Normal"/>
-              <w:jc w:val="center"/>
-              <w:pBdr>
-                <w:bottom w:val="none" w:sz="0" w:space="0" w:color="000000"/>
-                <w:top w:val="none" w:sz="0" w:space="0" w:color="000000"/>
-                <w:left w:val="none" w:sz="0" w:space="0" w:color="000000"/>
-                <w:right w:val="none" w:sz="0" w:space="0" w:color="000000"/>
-              </w:pBdr>
-              <w:spacing w:after="100" w:before="100" w:line="240"/>
-              <w:ind w:left="100" w:right="100" w:firstLine="0" w:firstLineChars="0"/>
-            </w:pPr>
-            <w:r>
-              <w:rPr>
-                <w:rFonts w:ascii="DejaVu Sans" w:hAnsi="DejaVu Sans" w:eastAsia="DejaVu Sans" w:cs="DejaVu Sans"/>
-                <w:i w:val="false"/>
-                <w:b w:val="false"/>
-                <w:u w:val="none"/>
-                <w:sz w:val="22"/>
-                <w:szCs w:val="22"/>
-                <w:color w:val="000000"/>
-              </w:rPr>
-              <w:t xml:space="preserve">235.1 (116.0, 405.7)</w:t>
+              <w:t xml:space="preserve">195.6 (81.5, 356.6)</w:t>
+            </w:r>
+          </w:p>
+        </w:tc>
+        <w:tc>
+          <w:tcPr>
+            <w:tcBorders>
+              <w:bottom w:val="none" w:sz="0" w:space="0" w:color="000000"/>
+              <w:top w:val="none" w:sz="0" w:space="0" w:color="000000"/>
+              <w:left w:val="none" w:sz="0" w:space="0" w:color="000000"/>
+              <w:right w:val="none" w:sz="0" w:space="0" w:color="000000"/>
+            </w:tcBorders>
+            <w:shd w:val="clear" w:color="auto" w:fill="FFFFFF"/>
+            <w:tcMar>
+              <w:top w:w="0" w:type="dxa"/>
+              <w:bottom w:w="0" w:type="dxa"/>
+              <w:left w:w="0" w:type="dxa"/>
+              <w:right w:w="0" w:type="dxa"/>
+            </w:tcMar>
+            <w:vAlign w:val="top"/>
+          </w:tcPr>
+          <w:p>
+            <w:pPr>
+              <w:pStyle w:val="Normal"/>
+              <w:jc w:val="center"/>
+              <w:pBdr>
+                <w:bottom w:val="none" w:sz="0" w:space="0" w:color="000000"/>
+                <w:top w:val="none" w:sz="0" w:space="0" w:color="000000"/>
+                <w:left w:val="none" w:sz="0" w:space="0" w:color="000000"/>
+                <w:right w:val="none" w:sz="0" w:space="0" w:color="000000"/>
+              </w:pBdr>
+              <w:spacing w:after="100" w:before="100" w:line="240"/>
+              <w:ind w:left="100" w:right="100" w:firstLine="0" w:firstLineChars="0"/>
+            </w:pPr>
+            <w:r>
+              <w:rPr>
+                <w:rFonts w:ascii="DejaVu Sans" w:hAnsi="DejaVu Sans" w:eastAsia="DejaVu Sans" w:cs="DejaVu Sans"/>
+                <w:i w:val="false"/>
+                <w:b w:val="false"/>
+                <w:u w:val="none"/>
+                <w:sz w:val="22"/>
+                <w:szCs w:val="22"/>
+                <w:color w:val="000000"/>
+              </w:rPr>
+              <w:t xml:space="preserve">234.1 (115.4, 402.5)</w:t>
             </w:r>
           </w:p>
         </w:tc>
@@ -873,51 +873,51 @@
                 <w:szCs w:val="22"/>
                 <w:color w:val="000000"/>
               </w:rPr>
-              <w:t xml:space="preserve">449.0 (268.1, 698.1)</w:t>
-            </w:r>
-          </w:p>
-        </w:tc>
-        <w:tc>
-          <w:tcPr>
-            <w:tcBorders>
-              <w:bottom w:val="none" w:sz="0" w:space="0" w:color="000000"/>
-              <w:top w:val="none" w:sz="0" w:space="0" w:color="000000"/>
-              <w:left w:val="none" w:sz="0" w:space="0" w:color="000000"/>
-              <w:right w:val="none" w:sz="0" w:space="0" w:color="000000"/>
-            </w:tcBorders>
-            <w:shd w:val="clear" w:color="auto" w:fill="FFFFFF"/>
-            <w:tcMar>
-              <w:top w:w="0" w:type="dxa"/>
-              <w:bottom w:w="0" w:type="dxa"/>
-              <w:left w:w="0" w:type="dxa"/>
-              <w:right w:w="0" w:type="dxa"/>
-            </w:tcMar>
-            <w:vAlign w:val="top"/>
-          </w:tcPr>
-          <w:p>
-            <w:pPr>
-              <w:pStyle w:val="Normal"/>
-              <w:jc w:val="center"/>
-              <w:pBdr>
-                <w:bottom w:val="none" w:sz="0" w:space="0" w:color="000000"/>
-                <w:top w:val="none" w:sz="0" w:space="0" w:color="000000"/>
-                <w:left w:val="none" w:sz="0" w:space="0" w:color="000000"/>
-                <w:right w:val="none" w:sz="0" w:space="0" w:color="000000"/>
-              </w:pBdr>
-              <w:spacing w:after="100" w:before="100" w:line="240"/>
-              <w:ind w:left="100" w:right="100" w:firstLine="0" w:firstLineChars="0"/>
-            </w:pPr>
-            <w:r>
-              <w:rPr>
-                <w:rFonts w:ascii="DejaVu Sans" w:hAnsi="DejaVu Sans" w:eastAsia="DejaVu Sans" w:cs="DejaVu Sans"/>
-                <w:i w:val="false"/>
-                <w:b w:val="false"/>
-                <w:u w:val="none"/>
-                <w:sz w:val="22"/>
-                <w:szCs w:val="22"/>
-                <w:color w:val="000000"/>
-              </w:rPr>
-              <w:t xml:space="preserve">591.1 (376.8, 858.0)</w:t>
+              <w:t xml:space="preserve">447.9 (267.4, 689.6)</w:t>
+            </w:r>
+          </w:p>
+        </w:tc>
+        <w:tc>
+          <w:tcPr>
+            <w:tcBorders>
+              <w:bottom w:val="none" w:sz="0" w:space="0" w:color="000000"/>
+              <w:top w:val="none" w:sz="0" w:space="0" w:color="000000"/>
+              <w:left w:val="none" w:sz="0" w:space="0" w:color="000000"/>
+              <w:right w:val="none" w:sz="0" w:space="0" w:color="000000"/>
+            </w:tcBorders>
+            <w:shd w:val="clear" w:color="auto" w:fill="FFFFFF"/>
+            <w:tcMar>
+              <w:top w:w="0" w:type="dxa"/>
+              <w:bottom w:w="0" w:type="dxa"/>
+              <w:left w:w="0" w:type="dxa"/>
+              <w:right w:w="0" w:type="dxa"/>
+            </w:tcMar>
+            <w:vAlign w:val="top"/>
+          </w:tcPr>
+          <w:p>
+            <w:pPr>
+              <w:pStyle w:val="Normal"/>
+              <w:jc w:val="center"/>
+              <w:pBdr>
+                <w:bottom w:val="none" w:sz="0" w:space="0" w:color="000000"/>
+                <w:top w:val="none" w:sz="0" w:space="0" w:color="000000"/>
+                <w:left w:val="none" w:sz="0" w:space="0" w:color="000000"/>
+                <w:right w:val="none" w:sz="0" w:space="0" w:color="000000"/>
+              </w:pBdr>
+              <w:spacing w:after="100" w:before="100" w:line="240"/>
+              <w:ind w:left="100" w:right="100" w:firstLine="0" w:firstLineChars="0"/>
+            </w:pPr>
+            <w:r>
+              <w:rPr>
+                <w:rFonts w:ascii="DejaVu Sans" w:hAnsi="DejaVu Sans" w:eastAsia="DejaVu Sans" w:cs="DejaVu Sans"/>
+                <w:i w:val="false"/>
+                <w:b w:val="false"/>
+                <w:u w:val="none"/>
+                <w:sz w:val="22"/>
+                <w:szCs w:val="22"/>
+                <w:color w:val="000000"/>
+              </w:rPr>
+              <w:t xml:space="preserve">589.2 (376.3, 854.2)</w:t>
             </w:r>
           </w:p>
         </w:tc>
@@ -1011,51 +1011,51 @@
                 <w:szCs w:val="22"/>
                 <w:color w:val="000000"/>
               </w:rPr>
-              <w:t xml:space="preserve">385.0 (105.0, 735.0)</w:t>
-            </w:r>
-          </w:p>
-        </w:tc>
-        <w:tc>
-          <w:tcPr>
-            <w:tcBorders>
-              <w:bottom w:val="none" w:sz="0" w:space="0" w:color="000000"/>
-              <w:top w:val="none" w:sz="0" w:space="0" w:color="000000"/>
-              <w:left w:val="none" w:sz="0" w:space="0" w:color="000000"/>
-              <w:right w:val="none" w:sz="0" w:space="0" w:color="000000"/>
-            </w:tcBorders>
-            <w:shd w:val="clear" w:color="auto" w:fill="FFFFFF"/>
-            <w:tcMar>
-              <w:top w:w="0" w:type="dxa"/>
-              <w:bottom w:w="0" w:type="dxa"/>
-              <w:left w:w="0" w:type="dxa"/>
-              <w:right w:w="0" w:type="dxa"/>
-            </w:tcMar>
-            <w:vAlign w:val="top"/>
-          </w:tcPr>
-          <w:p>
-            <w:pPr>
-              <w:pStyle w:val="Normal"/>
-              <w:jc w:val="center"/>
-              <w:pBdr>
-                <w:bottom w:val="none" w:sz="0" w:space="0" w:color="000000"/>
-                <w:top w:val="none" w:sz="0" w:space="0" w:color="000000"/>
-                <w:left w:val="none" w:sz="0" w:space="0" w:color="000000"/>
-                <w:right w:val="none" w:sz="0" w:space="0" w:color="000000"/>
-              </w:pBdr>
-              <w:spacing w:after="100" w:before="100" w:line="240"/>
-              <w:ind w:left="100" w:right="100" w:firstLine="0" w:firstLineChars="0"/>
-            </w:pPr>
-            <w:r>
-              <w:rPr>
-                <w:rFonts w:ascii="DejaVu Sans" w:hAnsi="DejaVu Sans" w:eastAsia="DejaVu Sans" w:cs="DejaVu Sans"/>
-                <w:i w:val="false"/>
-                <w:b w:val="false"/>
-                <w:u w:val="none"/>
-                <w:sz w:val="22"/>
-                <w:szCs w:val="22"/>
-                <w:color w:val="000000"/>
-              </w:rPr>
-              <w:t xml:space="preserve">385.0 (140.0, 665.0)</w:t>
+              <w:t xml:space="preserve">350.0 (105.0, 630.0)</w:t>
+            </w:r>
+          </w:p>
+        </w:tc>
+        <w:tc>
+          <w:tcPr>
+            <w:tcBorders>
+              <w:bottom w:val="none" w:sz="0" w:space="0" w:color="000000"/>
+              <w:top w:val="none" w:sz="0" w:space="0" w:color="000000"/>
+              <w:left w:val="none" w:sz="0" w:space="0" w:color="000000"/>
+              <w:right w:val="none" w:sz="0" w:space="0" w:color="000000"/>
+            </w:tcBorders>
+            <w:shd w:val="clear" w:color="auto" w:fill="FFFFFF"/>
+            <w:tcMar>
+              <w:top w:w="0" w:type="dxa"/>
+              <w:bottom w:w="0" w:type="dxa"/>
+              <w:left w:w="0" w:type="dxa"/>
+              <w:right w:w="0" w:type="dxa"/>
+            </w:tcMar>
+            <w:vAlign w:val="top"/>
+          </w:tcPr>
+          <w:p>
+            <w:pPr>
+              <w:pStyle w:val="Normal"/>
+              <w:jc w:val="center"/>
+              <w:pBdr>
+                <w:bottom w:val="none" w:sz="0" w:space="0" w:color="000000"/>
+                <w:top w:val="none" w:sz="0" w:space="0" w:color="000000"/>
+                <w:left w:val="none" w:sz="0" w:space="0" w:color="000000"/>
+                <w:right w:val="none" w:sz="0" w:space="0" w:color="000000"/>
+              </w:pBdr>
+              <w:spacing w:after="100" w:before="100" w:line="240"/>
+              <w:ind w:left="100" w:right="100" w:firstLine="0" w:firstLineChars="0"/>
+            </w:pPr>
+            <w:r>
+              <w:rPr>
+                <w:rFonts w:ascii="DejaVu Sans" w:hAnsi="DejaVu Sans" w:eastAsia="DejaVu Sans" w:cs="DejaVu Sans"/>
+                <w:i w:val="false"/>
+                <w:b w:val="false"/>
+                <w:u w:val="none"/>
+                <w:sz w:val="22"/>
+                <w:szCs w:val="22"/>
+                <w:color w:val="000000"/>
+              </w:rPr>
+              <w:t xml:space="preserve">350.0 (140.0, 630.0)</w:t>
             </w:r>
           </w:p>
         </w:tc>
@@ -1149,7 +1149,7 @@
                 <w:szCs w:val="22"/>
                 <w:color w:val="000000"/>
               </w:rPr>
-              <w:t xml:space="preserve">2,016 (63)</w:t>
+              <w:t xml:space="preserve">1,917 (63)</w:t>
             </w:r>
           </w:p>
         </w:tc>
@@ -1287,7 +1287,7 @@
                 <w:szCs w:val="22"/>
                 <w:color w:val="000000"/>
               </w:rPr>
-              <w:t xml:space="preserve">1,283 (40)</w:t>
+              <w:t xml:space="preserve">1,227 (40)</w:t>
             </w:r>
           </w:p>
         </w:tc>
@@ -1425,51 +1425,51 @@
                 <w:szCs w:val="22"/>
                 <w:color w:val="000000"/>
               </w:rPr>
-              <w:t xml:space="preserve">67.7 (62.7, 71.5)</w:t>
-            </w:r>
-          </w:p>
-        </w:tc>
-        <w:tc>
-          <w:tcPr>
-            <w:tcBorders>
-              <w:bottom w:val="none" w:sz="0" w:space="0" w:color="000000"/>
-              <w:top w:val="none" w:sz="0" w:space="0" w:color="000000"/>
-              <w:left w:val="none" w:sz="0" w:space="0" w:color="000000"/>
-              <w:right w:val="none" w:sz="0" w:space="0" w:color="000000"/>
-            </w:tcBorders>
-            <w:shd w:val="clear" w:color="auto" w:fill="FFFFFF"/>
-            <w:tcMar>
-              <w:top w:w="0" w:type="dxa"/>
-              <w:bottom w:w="0" w:type="dxa"/>
-              <w:left w:w="0" w:type="dxa"/>
-              <w:right w:w="0" w:type="dxa"/>
-            </w:tcMar>
-            <w:vAlign w:val="top"/>
-          </w:tcPr>
-          <w:p>
-            <w:pPr>
-              <w:pStyle w:val="Normal"/>
-              <w:jc w:val="center"/>
-              <w:pBdr>
-                <w:bottom w:val="none" w:sz="0" w:space="0" w:color="000000"/>
-                <w:top w:val="none" w:sz="0" w:space="0" w:color="000000"/>
-                <w:left w:val="none" w:sz="0" w:space="0" w:color="000000"/>
-                <w:right w:val="none" w:sz="0" w:space="0" w:color="000000"/>
-              </w:pBdr>
-              <w:spacing w:after="100" w:before="100" w:line="240"/>
-              <w:ind w:left="100" w:right="100" w:firstLine="0" w:firstLineChars="0"/>
-            </w:pPr>
-            <w:r>
-              <w:rPr>
-                <w:rFonts w:ascii="DejaVu Sans" w:hAnsi="DejaVu Sans" w:eastAsia="DejaVu Sans" w:cs="DejaVu Sans"/>
-                <w:i w:val="false"/>
-                <w:b w:val="false"/>
-                <w:u w:val="none"/>
-                <w:sz w:val="22"/>
-                <w:szCs w:val="22"/>
-                <w:color w:val="000000"/>
-              </w:rPr>
-              <w:t xml:space="preserve">63.0 (55.9, 68.3)</w:t>
+              <w:t xml:space="preserve">67.6 (62.6, 71.5)</w:t>
+            </w:r>
+          </w:p>
+        </w:tc>
+        <w:tc>
+          <w:tcPr>
+            <w:tcBorders>
+              <w:bottom w:val="none" w:sz="0" w:space="0" w:color="000000"/>
+              <w:top w:val="none" w:sz="0" w:space="0" w:color="000000"/>
+              <w:left w:val="none" w:sz="0" w:space="0" w:color="000000"/>
+              <w:right w:val="none" w:sz="0" w:space="0" w:color="000000"/>
+            </w:tcBorders>
+            <w:shd w:val="clear" w:color="auto" w:fill="FFFFFF"/>
+            <w:tcMar>
+              <w:top w:w="0" w:type="dxa"/>
+              <w:bottom w:w="0" w:type="dxa"/>
+              <w:left w:w="0" w:type="dxa"/>
+              <w:right w:w="0" w:type="dxa"/>
+            </w:tcMar>
+            <w:vAlign w:val="top"/>
+          </w:tcPr>
+          <w:p>
+            <w:pPr>
+              <w:pStyle w:val="Normal"/>
+              <w:jc w:val="center"/>
+              <w:pBdr>
+                <w:bottom w:val="none" w:sz="0" w:space="0" w:color="000000"/>
+                <w:top w:val="none" w:sz="0" w:space="0" w:color="000000"/>
+                <w:left w:val="none" w:sz="0" w:space="0" w:color="000000"/>
+                <w:right w:val="none" w:sz="0" w:space="0" w:color="000000"/>
+              </w:pBdr>
+              <w:spacing w:after="100" w:before="100" w:line="240"/>
+              <w:ind w:left="100" w:right="100" w:firstLine="0" w:firstLineChars="0"/>
+            </w:pPr>
+            <w:r>
+              <w:rPr>
+                <w:rFonts w:ascii="DejaVu Sans" w:hAnsi="DejaVu Sans" w:eastAsia="DejaVu Sans" w:cs="DejaVu Sans"/>
+                <w:i w:val="false"/>
+                <w:b w:val="false"/>
+                <w:u w:val="none"/>
+                <w:sz w:val="22"/>
+                <w:szCs w:val="22"/>
+                <w:color w:val="000000"/>
+              </w:rPr>
+              <w:t xml:space="preserve">63.0 (55.9, 68.2)</w:t>
             </w:r>
           </w:p>
         </w:tc>
@@ -1701,51 +1701,51 @@
                 <w:szCs w:val="22"/>
                 <w:color w:val="000000"/>
               </w:rPr>
-              <w:t xml:space="preserve">83 (2.6)</w:t>
-            </w:r>
-          </w:p>
-        </w:tc>
-        <w:tc>
-          <w:tcPr>
-            <w:tcBorders>
-              <w:bottom w:val="none" w:sz="0" w:space="0" w:color="000000"/>
-              <w:top w:val="none" w:sz="0" w:space="0" w:color="000000"/>
-              <w:left w:val="none" w:sz="0" w:space="0" w:color="000000"/>
-              <w:right w:val="none" w:sz="0" w:space="0" w:color="000000"/>
-            </w:tcBorders>
-            <w:shd w:val="clear" w:color="auto" w:fill="FFFFFF"/>
-            <w:tcMar>
-              <w:top w:w="0" w:type="dxa"/>
-              <w:bottom w:w="0" w:type="dxa"/>
-              <w:left w:w="0" w:type="dxa"/>
-              <w:right w:w="0" w:type="dxa"/>
-            </w:tcMar>
-            <w:vAlign w:val="top"/>
-          </w:tcPr>
-          <w:p>
-            <w:pPr>
-              <w:pStyle w:val="Normal"/>
-              <w:jc w:val="center"/>
-              <w:pBdr>
-                <w:bottom w:val="none" w:sz="0" w:space="0" w:color="000000"/>
-                <w:top w:val="none" w:sz="0" w:space="0" w:color="000000"/>
-                <w:left w:val="none" w:sz="0" w:space="0" w:color="000000"/>
-                <w:right w:val="none" w:sz="0" w:space="0" w:color="000000"/>
-              </w:pBdr>
-              <w:spacing w:after="100" w:before="100" w:line="240"/>
-              <w:ind w:left="100" w:right="100" w:firstLine="0" w:firstLineChars="0"/>
-            </w:pPr>
-            <w:r>
-              <w:rPr>
-                <w:rFonts w:ascii="DejaVu Sans" w:hAnsi="DejaVu Sans" w:eastAsia="DejaVu Sans" w:cs="DejaVu Sans"/>
-                <w:i w:val="false"/>
-                <w:b w:val="false"/>
-                <w:u w:val="none"/>
-                <w:sz w:val="22"/>
-                <w:szCs w:val="22"/>
-                <w:color w:val="000000"/>
-              </w:rPr>
-              <w:t xml:space="preserve">2,596 (3.0)</w:t>
+              <w:t xml:space="preserve">80 (2.6)</w:t>
+            </w:r>
+          </w:p>
+        </w:tc>
+        <w:tc>
+          <w:tcPr>
+            <w:tcBorders>
+              <w:bottom w:val="none" w:sz="0" w:space="0" w:color="000000"/>
+              <w:top w:val="none" w:sz="0" w:space="0" w:color="000000"/>
+              <w:left w:val="none" w:sz="0" w:space="0" w:color="000000"/>
+              <w:right w:val="none" w:sz="0" w:space="0" w:color="000000"/>
+            </w:tcBorders>
+            <w:shd w:val="clear" w:color="auto" w:fill="FFFFFF"/>
+            <w:tcMar>
+              <w:top w:w="0" w:type="dxa"/>
+              <w:bottom w:w="0" w:type="dxa"/>
+              <w:left w:w="0" w:type="dxa"/>
+              <w:right w:w="0" w:type="dxa"/>
+            </w:tcMar>
+            <w:vAlign w:val="top"/>
+          </w:tcPr>
+          <w:p>
+            <w:pPr>
+              <w:pStyle w:val="Normal"/>
+              <w:jc w:val="center"/>
+              <w:pBdr>
+                <w:bottom w:val="none" w:sz="0" w:space="0" w:color="000000"/>
+                <w:top w:val="none" w:sz="0" w:space="0" w:color="000000"/>
+                <w:left w:val="none" w:sz="0" w:space="0" w:color="000000"/>
+                <w:right w:val="none" w:sz="0" w:space="0" w:color="000000"/>
+              </w:pBdr>
+              <w:spacing w:after="100" w:before="100" w:line="240"/>
+              <w:ind w:left="100" w:right="100" w:firstLine="0" w:firstLineChars="0"/>
+            </w:pPr>
+            <w:r>
+              <w:rPr>
+                <w:rFonts w:ascii="DejaVu Sans" w:hAnsi="DejaVu Sans" w:eastAsia="DejaVu Sans" w:cs="DejaVu Sans"/>
+                <w:i w:val="false"/>
+                <w:b w:val="false"/>
+                <w:u w:val="none"/>
+                <w:sz w:val="22"/>
+                <w:szCs w:val="22"/>
+                <w:color w:val="000000"/>
+              </w:rPr>
+              <w:t xml:space="preserve">2,510 (3.0)</w:t>
             </w:r>
           </w:p>
         </w:tc>
@@ -1839,51 +1839,51 @@
                 <w:szCs w:val="22"/>
                 <w:color w:val="000000"/>
               </w:rPr>
-              <w:t xml:space="preserve">3,119 (97)</w:t>
-            </w:r>
-          </w:p>
-        </w:tc>
-        <w:tc>
-          <w:tcPr>
-            <w:tcBorders>
-              <w:bottom w:val="none" w:sz="0" w:space="0" w:color="000000"/>
-              <w:top w:val="none" w:sz="0" w:space="0" w:color="000000"/>
-              <w:left w:val="none" w:sz="0" w:space="0" w:color="000000"/>
-              <w:right w:val="none" w:sz="0" w:space="0" w:color="000000"/>
-            </w:tcBorders>
-            <w:shd w:val="clear" w:color="auto" w:fill="FFFFFF"/>
-            <w:tcMar>
-              <w:top w:w="0" w:type="dxa"/>
-              <w:bottom w:w="0" w:type="dxa"/>
-              <w:left w:w="0" w:type="dxa"/>
-              <w:right w:w="0" w:type="dxa"/>
-            </w:tcMar>
-            <w:vAlign w:val="top"/>
-          </w:tcPr>
-          <w:p>
-            <w:pPr>
-              <w:pStyle w:val="Normal"/>
-              <w:jc w:val="center"/>
-              <w:pBdr>
-                <w:bottom w:val="none" w:sz="0" w:space="0" w:color="000000"/>
-                <w:top w:val="none" w:sz="0" w:space="0" w:color="000000"/>
-                <w:left w:val="none" w:sz="0" w:space="0" w:color="000000"/>
-                <w:right w:val="none" w:sz="0" w:space="0" w:color="000000"/>
-              </w:pBdr>
-              <w:spacing w:after="100" w:before="100" w:line="240"/>
-              <w:ind w:left="100" w:right="100" w:firstLine="0" w:firstLineChars="0"/>
-            </w:pPr>
-            <w:r>
-              <w:rPr>
-                <w:rFonts w:ascii="DejaVu Sans" w:hAnsi="DejaVu Sans" w:eastAsia="DejaVu Sans" w:cs="DejaVu Sans"/>
-                <w:i w:val="false"/>
-                <w:b w:val="false"/>
-                <w:u w:val="none"/>
-                <w:sz w:val="22"/>
-                <w:szCs w:val="22"/>
-                <w:color w:val="000000"/>
-              </w:rPr>
-              <w:t xml:space="preserve">84,448 (97)</w:t>
+              <w:t xml:space="preserve">2,971 (97)</w:t>
+            </w:r>
+          </w:p>
+        </w:tc>
+        <w:tc>
+          <w:tcPr>
+            <w:tcBorders>
+              <w:bottom w:val="none" w:sz="0" w:space="0" w:color="000000"/>
+              <w:top w:val="none" w:sz="0" w:space="0" w:color="000000"/>
+              <w:left w:val="none" w:sz="0" w:space="0" w:color="000000"/>
+              <w:right w:val="none" w:sz="0" w:space="0" w:color="000000"/>
+            </w:tcBorders>
+            <w:shd w:val="clear" w:color="auto" w:fill="FFFFFF"/>
+            <w:tcMar>
+              <w:top w:w="0" w:type="dxa"/>
+              <w:bottom w:w="0" w:type="dxa"/>
+              <w:left w:w="0" w:type="dxa"/>
+              <w:right w:w="0" w:type="dxa"/>
+            </w:tcMar>
+            <w:vAlign w:val="top"/>
+          </w:tcPr>
+          <w:p>
+            <w:pPr>
+              <w:pStyle w:val="Normal"/>
+              <w:jc w:val="center"/>
+              <w:pBdr>
+                <w:bottom w:val="none" w:sz="0" w:space="0" w:color="000000"/>
+                <w:top w:val="none" w:sz="0" w:space="0" w:color="000000"/>
+                <w:left w:val="none" w:sz="0" w:space="0" w:color="000000"/>
+                <w:right w:val="none" w:sz="0" w:space="0" w:color="000000"/>
+              </w:pBdr>
+              <w:spacing w:after="100" w:before="100" w:line="240"/>
+              <w:ind w:left="100" w:right="100" w:firstLine="0" w:firstLineChars="0"/>
+            </w:pPr>
+            <w:r>
+              <w:rPr>
+                <w:rFonts w:ascii="DejaVu Sans" w:hAnsi="DejaVu Sans" w:eastAsia="DejaVu Sans" w:cs="DejaVu Sans"/>
+                <w:i w:val="false"/>
+                <w:b w:val="false"/>
+                <w:u w:val="none"/>
+                <w:sz w:val="22"/>
+                <w:szCs w:val="22"/>
+                <w:color w:val="000000"/>
+              </w:rPr>
+              <w:t xml:space="preserve">81,715 (97)</w:t>
             </w:r>
           </w:p>
         </w:tc>
@@ -2115,51 +2115,51 @@
                 <w:szCs w:val="22"/>
                 <w:color w:val="000000"/>
               </w:rPr>
-              <w:t xml:space="preserve">1,201 (38)</w:t>
-            </w:r>
-          </w:p>
-        </w:tc>
-        <w:tc>
-          <w:tcPr>
-            <w:tcBorders>
-              <w:bottom w:val="none" w:sz="0" w:space="0" w:color="000000"/>
-              <w:top w:val="none" w:sz="0" w:space="0" w:color="000000"/>
-              <w:left w:val="none" w:sz="0" w:space="0" w:color="000000"/>
-              <w:right w:val="none" w:sz="0" w:space="0" w:color="000000"/>
-            </w:tcBorders>
-            <w:shd w:val="clear" w:color="auto" w:fill="FFFFFF"/>
-            <w:tcMar>
-              <w:top w:w="0" w:type="dxa"/>
-              <w:bottom w:w="0" w:type="dxa"/>
-              <w:left w:w="0" w:type="dxa"/>
-              <w:right w:w="0" w:type="dxa"/>
-            </w:tcMar>
-            <w:vAlign w:val="top"/>
-          </w:tcPr>
-          <w:p>
-            <w:pPr>
-              <w:pStyle w:val="Normal"/>
-              <w:jc w:val="center"/>
-              <w:pBdr>
-                <w:bottom w:val="none" w:sz="0" w:space="0" w:color="000000"/>
-                <w:top w:val="none" w:sz="0" w:space="0" w:color="000000"/>
-                <w:left w:val="none" w:sz="0" w:space="0" w:color="000000"/>
-                <w:right w:val="none" w:sz="0" w:space="0" w:color="000000"/>
-              </w:pBdr>
-              <w:spacing w:after="100" w:before="100" w:line="240"/>
-              <w:ind w:left="100" w:right="100" w:firstLine="0" w:firstLineChars="0"/>
-            </w:pPr>
-            <w:r>
-              <w:rPr>
-                <w:rFonts w:ascii="DejaVu Sans" w:hAnsi="DejaVu Sans" w:eastAsia="DejaVu Sans" w:cs="DejaVu Sans"/>
-                <w:i w:val="false"/>
-                <w:b w:val="false"/>
-                <w:u w:val="none"/>
-                <w:sz w:val="22"/>
-                <w:szCs w:val="22"/>
-                <w:color w:val="000000"/>
-              </w:rPr>
-              <w:t xml:space="preserve">50,525 (58)</w:t>
+              <w:t xml:space="preserve">1,160 (38)</w:t>
+            </w:r>
+          </w:p>
+        </w:tc>
+        <w:tc>
+          <w:tcPr>
+            <w:tcBorders>
+              <w:bottom w:val="none" w:sz="0" w:space="0" w:color="000000"/>
+              <w:top w:val="none" w:sz="0" w:space="0" w:color="000000"/>
+              <w:left w:val="none" w:sz="0" w:space="0" w:color="000000"/>
+              <w:right w:val="none" w:sz="0" w:space="0" w:color="000000"/>
+            </w:tcBorders>
+            <w:shd w:val="clear" w:color="auto" w:fill="FFFFFF"/>
+            <w:tcMar>
+              <w:top w:w="0" w:type="dxa"/>
+              <w:bottom w:w="0" w:type="dxa"/>
+              <w:left w:w="0" w:type="dxa"/>
+              <w:right w:w="0" w:type="dxa"/>
+            </w:tcMar>
+            <w:vAlign w:val="top"/>
+          </w:tcPr>
+          <w:p>
+            <w:pPr>
+              <w:pStyle w:val="Normal"/>
+              <w:jc w:val="center"/>
+              <w:pBdr>
+                <w:bottom w:val="none" w:sz="0" w:space="0" w:color="000000"/>
+                <w:top w:val="none" w:sz="0" w:space="0" w:color="000000"/>
+                <w:left w:val="none" w:sz="0" w:space="0" w:color="000000"/>
+                <w:right w:val="none" w:sz="0" w:space="0" w:color="000000"/>
+              </w:pBdr>
+              <w:spacing w:after="100" w:before="100" w:line="240"/>
+              <w:ind w:left="100" w:right="100" w:firstLine="0" w:firstLineChars="0"/>
+            </w:pPr>
+            <w:r>
+              <w:rPr>
+                <w:rFonts w:ascii="DejaVu Sans" w:hAnsi="DejaVu Sans" w:eastAsia="DejaVu Sans" w:cs="DejaVu Sans"/>
+                <w:i w:val="false"/>
+                <w:b w:val="false"/>
+                <w:u w:val="none"/>
+                <w:sz w:val="22"/>
+                <w:szCs w:val="22"/>
+                <w:color w:val="000000"/>
+              </w:rPr>
+              <w:t xml:space="preserve">49,211 (58)</w:t>
             </w:r>
           </w:p>
         </w:tc>
@@ -2253,51 +2253,51 @@
                 <w:szCs w:val="22"/>
                 <w:color w:val="000000"/>
               </w:rPr>
-              <w:t xml:space="preserve">2,001 (62)</w:t>
-            </w:r>
-          </w:p>
-        </w:tc>
-        <w:tc>
-          <w:tcPr>
-            <w:tcBorders>
-              <w:bottom w:val="none" w:sz="0" w:space="0" w:color="000000"/>
-              <w:top w:val="none" w:sz="0" w:space="0" w:color="000000"/>
-              <w:left w:val="none" w:sz="0" w:space="0" w:color="000000"/>
-              <w:right w:val="none" w:sz="0" w:space="0" w:color="000000"/>
-            </w:tcBorders>
-            <w:shd w:val="clear" w:color="auto" w:fill="FFFFFF"/>
-            <w:tcMar>
-              <w:top w:w="0" w:type="dxa"/>
-              <w:bottom w:w="0" w:type="dxa"/>
-              <w:left w:w="0" w:type="dxa"/>
-              <w:right w:w="0" w:type="dxa"/>
-            </w:tcMar>
-            <w:vAlign w:val="top"/>
-          </w:tcPr>
-          <w:p>
-            <w:pPr>
-              <w:pStyle w:val="Normal"/>
-              <w:jc w:val="center"/>
-              <w:pBdr>
-                <w:bottom w:val="none" w:sz="0" w:space="0" w:color="000000"/>
-                <w:top w:val="none" w:sz="0" w:space="0" w:color="000000"/>
-                <w:left w:val="none" w:sz="0" w:space="0" w:color="000000"/>
-                <w:right w:val="none" w:sz="0" w:space="0" w:color="000000"/>
-              </w:pBdr>
-              <w:spacing w:after="100" w:before="100" w:line="240"/>
-              <w:ind w:left="100" w:right="100" w:firstLine="0" w:firstLineChars="0"/>
-            </w:pPr>
-            <w:r>
-              <w:rPr>
-                <w:rFonts w:ascii="DejaVu Sans" w:hAnsi="DejaVu Sans" w:eastAsia="DejaVu Sans" w:cs="DejaVu Sans"/>
-                <w:i w:val="false"/>
-                <w:b w:val="false"/>
-                <w:u w:val="none"/>
-                <w:sz w:val="22"/>
-                <w:szCs w:val="22"/>
-                <w:color w:val="000000"/>
-              </w:rPr>
-              <w:t xml:space="preserve">36,519 (42)</w:t>
+              <w:t xml:space="preserve">1,891 (62)</w:t>
+            </w:r>
+          </w:p>
+        </w:tc>
+        <w:tc>
+          <w:tcPr>
+            <w:tcBorders>
+              <w:bottom w:val="none" w:sz="0" w:space="0" w:color="000000"/>
+              <w:top w:val="none" w:sz="0" w:space="0" w:color="000000"/>
+              <w:left w:val="none" w:sz="0" w:space="0" w:color="000000"/>
+              <w:right w:val="none" w:sz="0" w:space="0" w:color="000000"/>
+            </w:tcBorders>
+            <w:shd w:val="clear" w:color="auto" w:fill="FFFFFF"/>
+            <w:tcMar>
+              <w:top w:w="0" w:type="dxa"/>
+              <w:bottom w:w="0" w:type="dxa"/>
+              <w:left w:w="0" w:type="dxa"/>
+              <w:right w:w="0" w:type="dxa"/>
+            </w:tcMar>
+            <w:vAlign w:val="top"/>
+          </w:tcPr>
+          <w:p>
+            <w:pPr>
+              <w:pStyle w:val="Normal"/>
+              <w:jc w:val="center"/>
+              <w:pBdr>
+                <w:bottom w:val="none" w:sz="0" w:space="0" w:color="000000"/>
+                <w:top w:val="none" w:sz="0" w:space="0" w:color="000000"/>
+                <w:left w:val="none" w:sz="0" w:space="0" w:color="000000"/>
+                <w:right w:val="none" w:sz="0" w:space="0" w:color="000000"/>
+              </w:pBdr>
+              <w:spacing w:after="100" w:before="100" w:line="240"/>
+              <w:ind w:left="100" w:right="100" w:firstLine="0" w:firstLineChars="0"/>
+            </w:pPr>
+            <w:r>
+              <w:rPr>
+                <w:rFonts w:ascii="DejaVu Sans" w:hAnsi="DejaVu Sans" w:eastAsia="DejaVu Sans" w:cs="DejaVu Sans"/>
+                <w:i w:val="false"/>
+                <w:b w:val="false"/>
+                <w:u w:val="none"/>
+                <w:sz w:val="22"/>
+                <w:szCs w:val="22"/>
+                <w:color w:val="000000"/>
+              </w:rPr>
+              <w:t xml:space="preserve">35,014 (42)</w:t>
             </w:r>
           </w:p>
         </w:tc>
@@ -2529,51 +2529,51 @@
                 <w:szCs w:val="22"/>
                 <w:color w:val="000000"/>
               </w:rPr>
-              <w:t xml:space="preserve">423 (13)</w:t>
-            </w:r>
-          </w:p>
-        </w:tc>
-        <w:tc>
-          <w:tcPr>
-            <w:tcBorders>
-              <w:bottom w:val="none" w:sz="0" w:space="0" w:color="000000"/>
-              <w:top w:val="none" w:sz="0" w:space="0" w:color="000000"/>
-              <w:left w:val="none" w:sz="0" w:space="0" w:color="000000"/>
-              <w:right w:val="none" w:sz="0" w:space="0" w:color="000000"/>
-            </w:tcBorders>
-            <w:shd w:val="clear" w:color="auto" w:fill="FFFFFF"/>
-            <w:tcMar>
-              <w:top w:w="0" w:type="dxa"/>
-              <w:bottom w:w="0" w:type="dxa"/>
-              <w:left w:w="0" w:type="dxa"/>
-              <w:right w:w="0" w:type="dxa"/>
-            </w:tcMar>
-            <w:vAlign w:val="top"/>
-          </w:tcPr>
-          <w:p>
-            <w:pPr>
-              <w:pStyle w:val="Normal"/>
-              <w:jc w:val="center"/>
-              <w:pBdr>
-                <w:bottom w:val="none" w:sz="0" w:space="0" w:color="000000"/>
-                <w:top w:val="none" w:sz="0" w:space="0" w:color="000000"/>
-                <w:left w:val="none" w:sz="0" w:space="0" w:color="000000"/>
-                <w:right w:val="none" w:sz="0" w:space="0" w:color="000000"/>
-              </w:pBdr>
-              <w:spacing w:after="100" w:before="100" w:line="240"/>
-              <w:ind w:left="100" w:right="100" w:firstLine="0" w:firstLineChars="0"/>
-            </w:pPr>
-            <w:r>
-              <w:rPr>
-                <w:rFonts w:ascii="DejaVu Sans" w:hAnsi="DejaVu Sans" w:eastAsia="DejaVu Sans" w:cs="DejaVu Sans"/>
-                <w:i w:val="false"/>
-                <w:b w:val="false"/>
-                <w:u w:val="none"/>
-                <w:sz w:val="22"/>
-                <w:szCs w:val="22"/>
-                <w:color w:val="000000"/>
-              </w:rPr>
-              <w:t xml:space="preserve">6,695 (7.7)</w:t>
+              <w:t xml:space="preserve">384 (13)</w:t>
+            </w:r>
+          </w:p>
+        </w:tc>
+        <w:tc>
+          <w:tcPr>
+            <w:tcBorders>
+              <w:bottom w:val="none" w:sz="0" w:space="0" w:color="000000"/>
+              <w:top w:val="none" w:sz="0" w:space="0" w:color="000000"/>
+              <w:left w:val="none" w:sz="0" w:space="0" w:color="000000"/>
+              <w:right w:val="none" w:sz="0" w:space="0" w:color="000000"/>
+            </w:tcBorders>
+            <w:shd w:val="clear" w:color="auto" w:fill="FFFFFF"/>
+            <w:tcMar>
+              <w:top w:w="0" w:type="dxa"/>
+              <w:bottom w:w="0" w:type="dxa"/>
+              <w:left w:w="0" w:type="dxa"/>
+              <w:right w:w="0" w:type="dxa"/>
+            </w:tcMar>
+            <w:vAlign w:val="top"/>
+          </w:tcPr>
+          <w:p>
+            <w:pPr>
+              <w:pStyle w:val="Normal"/>
+              <w:jc w:val="center"/>
+              <w:pBdr>
+                <w:bottom w:val="none" w:sz="0" w:space="0" w:color="000000"/>
+                <w:top w:val="none" w:sz="0" w:space="0" w:color="000000"/>
+                <w:left w:val="none" w:sz="0" w:space="0" w:color="000000"/>
+                <w:right w:val="none" w:sz="0" w:space="0" w:color="000000"/>
+              </w:pBdr>
+              <w:spacing w:after="100" w:before="100" w:line="240"/>
+              <w:ind w:left="100" w:right="100" w:firstLine="0" w:firstLineChars="0"/>
+            </w:pPr>
+            <w:r>
+              <w:rPr>
+                <w:rFonts w:ascii="DejaVu Sans" w:hAnsi="DejaVu Sans" w:eastAsia="DejaVu Sans" w:cs="DejaVu Sans"/>
+                <w:i w:val="false"/>
+                <w:b w:val="false"/>
+                <w:u w:val="none"/>
+                <w:sz w:val="22"/>
+                <w:szCs w:val="22"/>
+                <w:color w:val="000000"/>
+              </w:rPr>
+              <w:t xml:space="preserve">6,299 (7.5)</w:t>
             </w:r>
           </w:p>
         </w:tc>
@@ -2667,51 +2667,51 @@
                 <w:szCs w:val="22"/>
                 <w:color w:val="000000"/>
               </w:rPr>
-              <w:t xml:space="preserve">786 (25)</w:t>
-            </w:r>
-          </w:p>
-        </w:tc>
-        <w:tc>
-          <w:tcPr>
-            <w:tcBorders>
-              <w:bottom w:val="none" w:sz="0" w:space="0" w:color="000000"/>
-              <w:top w:val="none" w:sz="0" w:space="0" w:color="000000"/>
-              <w:left w:val="none" w:sz="0" w:space="0" w:color="000000"/>
-              <w:right w:val="none" w:sz="0" w:space="0" w:color="000000"/>
-            </w:tcBorders>
-            <w:shd w:val="clear" w:color="auto" w:fill="FFFFFF"/>
-            <w:tcMar>
-              <w:top w:w="0" w:type="dxa"/>
-              <w:bottom w:w="0" w:type="dxa"/>
-              <w:left w:w="0" w:type="dxa"/>
-              <w:right w:w="0" w:type="dxa"/>
-            </w:tcMar>
-            <w:vAlign w:val="top"/>
-          </w:tcPr>
-          <w:p>
-            <w:pPr>
-              <w:pStyle w:val="Normal"/>
-              <w:jc w:val="center"/>
-              <w:pBdr>
-                <w:bottom w:val="none" w:sz="0" w:space="0" w:color="000000"/>
-                <w:top w:val="none" w:sz="0" w:space="0" w:color="000000"/>
-                <w:left w:val="none" w:sz="0" w:space="0" w:color="000000"/>
-                <w:right w:val="none" w:sz="0" w:space="0" w:color="000000"/>
-              </w:pBdr>
-              <w:spacing w:after="100" w:before="100" w:line="240"/>
-              <w:ind w:left="100" w:right="100" w:firstLine="0" w:firstLineChars="0"/>
-            </w:pPr>
-            <w:r>
-              <w:rPr>
-                <w:rFonts w:ascii="DejaVu Sans" w:hAnsi="DejaVu Sans" w:eastAsia="DejaVu Sans" w:cs="DejaVu Sans"/>
-                <w:i w:val="false"/>
-                <w:b w:val="false"/>
-                <w:u w:val="none"/>
-                <w:sz w:val="22"/>
-                <w:szCs w:val="22"/>
-                <w:color w:val="000000"/>
-              </w:rPr>
-              <w:t xml:space="preserve">21,331 (25)</w:t>
+              <w:t xml:space="preserve">747 (24)</w:t>
+            </w:r>
+          </w:p>
+        </w:tc>
+        <w:tc>
+          <w:tcPr>
+            <w:tcBorders>
+              <w:bottom w:val="none" w:sz="0" w:space="0" w:color="000000"/>
+              <w:top w:val="none" w:sz="0" w:space="0" w:color="000000"/>
+              <w:left w:val="none" w:sz="0" w:space="0" w:color="000000"/>
+              <w:right w:val="none" w:sz="0" w:space="0" w:color="000000"/>
+            </w:tcBorders>
+            <w:shd w:val="clear" w:color="auto" w:fill="FFFFFF"/>
+            <w:tcMar>
+              <w:top w:w="0" w:type="dxa"/>
+              <w:bottom w:w="0" w:type="dxa"/>
+              <w:left w:w="0" w:type="dxa"/>
+              <w:right w:w="0" w:type="dxa"/>
+            </w:tcMar>
+            <w:vAlign w:val="top"/>
+          </w:tcPr>
+          <w:p>
+            <w:pPr>
+              <w:pStyle w:val="Normal"/>
+              <w:jc w:val="center"/>
+              <w:pBdr>
+                <w:bottom w:val="none" w:sz="0" w:space="0" w:color="000000"/>
+                <w:top w:val="none" w:sz="0" w:space="0" w:color="000000"/>
+                <w:left w:val="none" w:sz="0" w:space="0" w:color="000000"/>
+                <w:right w:val="none" w:sz="0" w:space="0" w:color="000000"/>
+              </w:pBdr>
+              <w:spacing w:after="100" w:before="100" w:line="240"/>
+              <w:ind w:left="100" w:right="100" w:firstLine="0" w:firstLineChars="0"/>
+            </w:pPr>
+            <w:r>
+              <w:rPr>
+                <w:rFonts w:ascii="DejaVu Sans" w:hAnsi="DejaVu Sans" w:eastAsia="DejaVu Sans" w:cs="DejaVu Sans"/>
+                <w:i w:val="false"/>
+                <w:b w:val="false"/>
+                <w:u w:val="none"/>
+                <w:sz w:val="22"/>
+                <w:szCs w:val="22"/>
+                <w:color w:val="000000"/>
+              </w:rPr>
+              <w:t xml:space="preserve">20,427 (24)</w:t>
             </w:r>
           </w:p>
         </w:tc>
@@ -2805,51 +2805,51 @@
                 <w:szCs w:val="22"/>
                 <w:color w:val="000000"/>
               </w:rPr>
-              <w:t xml:space="preserve">822 (26)</w:t>
-            </w:r>
-          </w:p>
-        </w:tc>
-        <w:tc>
-          <w:tcPr>
-            <w:tcBorders>
-              <w:bottom w:val="none" w:sz="0" w:space="0" w:color="000000"/>
-              <w:top w:val="none" w:sz="0" w:space="0" w:color="000000"/>
-              <w:left w:val="none" w:sz="0" w:space="0" w:color="000000"/>
-              <w:right w:val="none" w:sz="0" w:space="0" w:color="000000"/>
-            </w:tcBorders>
-            <w:shd w:val="clear" w:color="auto" w:fill="FFFFFF"/>
-            <w:tcMar>
-              <w:top w:w="0" w:type="dxa"/>
-              <w:bottom w:w="0" w:type="dxa"/>
-              <w:left w:w="0" w:type="dxa"/>
-              <w:right w:w="0" w:type="dxa"/>
-            </w:tcMar>
-            <w:vAlign w:val="top"/>
-          </w:tcPr>
-          <w:p>
-            <w:pPr>
-              <w:pStyle w:val="Normal"/>
-              <w:jc w:val="center"/>
-              <w:pBdr>
-                <w:bottom w:val="none" w:sz="0" w:space="0" w:color="000000"/>
-                <w:top w:val="none" w:sz="0" w:space="0" w:color="000000"/>
-                <w:left w:val="none" w:sz="0" w:space="0" w:color="000000"/>
-                <w:right w:val="none" w:sz="0" w:space="0" w:color="000000"/>
-              </w:pBdr>
-              <w:spacing w:after="100" w:before="100" w:line="240"/>
-              <w:ind w:left="100" w:right="100" w:firstLine="0" w:firstLineChars="0"/>
-            </w:pPr>
-            <w:r>
-              <w:rPr>
-                <w:rFonts w:ascii="DejaVu Sans" w:hAnsi="DejaVu Sans" w:eastAsia="DejaVu Sans" w:cs="DejaVu Sans"/>
-                <w:i w:val="false"/>
-                <w:b w:val="false"/>
-                <w:u w:val="none"/>
-                <w:sz w:val="22"/>
-                <w:szCs w:val="22"/>
-                <w:color w:val="000000"/>
-              </w:rPr>
-              <w:t xml:space="preserve">20,498 (24)</w:t>
+              <w:t xml:space="preserve">781 (26)</w:t>
+            </w:r>
+          </w:p>
+        </w:tc>
+        <w:tc>
+          <w:tcPr>
+            <w:tcBorders>
+              <w:bottom w:val="none" w:sz="0" w:space="0" w:color="000000"/>
+              <w:top w:val="none" w:sz="0" w:space="0" w:color="000000"/>
+              <w:left w:val="none" w:sz="0" w:space="0" w:color="000000"/>
+              <w:right w:val="none" w:sz="0" w:space="0" w:color="000000"/>
+            </w:tcBorders>
+            <w:shd w:val="clear" w:color="auto" w:fill="FFFFFF"/>
+            <w:tcMar>
+              <w:top w:w="0" w:type="dxa"/>
+              <w:bottom w:w="0" w:type="dxa"/>
+              <w:left w:w="0" w:type="dxa"/>
+              <w:right w:w="0" w:type="dxa"/>
+            </w:tcMar>
+            <w:vAlign w:val="top"/>
+          </w:tcPr>
+          <w:p>
+            <w:pPr>
+              <w:pStyle w:val="Normal"/>
+              <w:jc w:val="center"/>
+              <w:pBdr>
+                <w:bottom w:val="none" w:sz="0" w:space="0" w:color="000000"/>
+                <w:top w:val="none" w:sz="0" w:space="0" w:color="000000"/>
+                <w:left w:val="none" w:sz="0" w:space="0" w:color="000000"/>
+                <w:right w:val="none" w:sz="0" w:space="0" w:color="000000"/>
+              </w:pBdr>
+              <w:spacing w:after="100" w:before="100" w:line="240"/>
+              <w:ind w:left="100" w:right="100" w:firstLine="0" w:firstLineChars="0"/>
+            </w:pPr>
+            <w:r>
+              <w:rPr>
+                <w:rFonts w:ascii="DejaVu Sans" w:hAnsi="DejaVu Sans" w:eastAsia="DejaVu Sans" w:cs="DejaVu Sans"/>
+                <w:i w:val="false"/>
+                <w:b w:val="false"/>
+                <w:u w:val="none"/>
+                <w:sz w:val="22"/>
+                <w:szCs w:val="22"/>
+                <w:color w:val="000000"/>
+              </w:rPr>
+              <w:t xml:space="preserve">19,749 (23)</w:t>
             </w:r>
           </w:p>
         </w:tc>
@@ -2943,51 +2943,51 @@
                 <w:szCs w:val="22"/>
                 <w:color w:val="000000"/>
               </w:rPr>
-              <w:t xml:space="preserve">1,171 (37)</w:t>
-            </w:r>
-          </w:p>
-        </w:tc>
-        <w:tc>
-          <w:tcPr>
-            <w:tcBorders>
-              <w:bottom w:val="none" w:sz="0" w:space="0" w:color="000000"/>
-              <w:top w:val="none" w:sz="0" w:space="0" w:color="000000"/>
-              <w:left w:val="none" w:sz="0" w:space="0" w:color="000000"/>
-              <w:right w:val="none" w:sz="0" w:space="0" w:color="000000"/>
-            </w:tcBorders>
-            <w:shd w:val="clear" w:color="auto" w:fill="FFFFFF"/>
-            <w:tcMar>
-              <w:top w:w="0" w:type="dxa"/>
-              <w:bottom w:w="0" w:type="dxa"/>
-              <w:left w:w="0" w:type="dxa"/>
-              <w:right w:w="0" w:type="dxa"/>
-            </w:tcMar>
-            <w:vAlign w:val="top"/>
-          </w:tcPr>
-          <w:p>
-            <w:pPr>
-              <w:pStyle w:val="Normal"/>
-              <w:jc w:val="center"/>
-              <w:pBdr>
-                <w:bottom w:val="none" w:sz="0" w:space="0" w:color="000000"/>
-                <w:top w:val="none" w:sz="0" w:space="0" w:color="000000"/>
-                <w:left w:val="none" w:sz="0" w:space="0" w:color="000000"/>
-                <w:right w:val="none" w:sz="0" w:space="0" w:color="000000"/>
-              </w:pBdr>
-              <w:spacing w:after="100" w:before="100" w:line="240"/>
-              <w:ind w:left="100" w:right="100" w:firstLine="0" w:firstLineChars="0"/>
-            </w:pPr>
-            <w:r>
-              <w:rPr>
-                <w:rFonts w:ascii="DejaVu Sans" w:hAnsi="DejaVu Sans" w:eastAsia="DejaVu Sans" w:cs="DejaVu Sans"/>
-                <w:i w:val="false"/>
-                <w:b w:val="false"/>
-                <w:u w:val="none"/>
-                <w:sz w:val="22"/>
-                <w:szCs w:val="22"/>
-                <w:color w:val="000000"/>
-              </w:rPr>
-              <w:t xml:space="preserve">38,520 (44)</w:t>
+              <w:t xml:space="preserve">1,139 (37)</w:t>
+            </w:r>
+          </w:p>
+        </w:tc>
+        <w:tc>
+          <w:tcPr>
+            <w:tcBorders>
+              <w:bottom w:val="none" w:sz="0" w:space="0" w:color="000000"/>
+              <w:top w:val="none" w:sz="0" w:space="0" w:color="000000"/>
+              <w:left w:val="none" w:sz="0" w:space="0" w:color="000000"/>
+              <w:right w:val="none" w:sz="0" w:space="0" w:color="000000"/>
+            </w:tcBorders>
+            <w:shd w:val="clear" w:color="auto" w:fill="FFFFFF"/>
+            <w:tcMar>
+              <w:top w:w="0" w:type="dxa"/>
+              <w:bottom w:w="0" w:type="dxa"/>
+              <w:left w:w="0" w:type="dxa"/>
+              <w:right w:w="0" w:type="dxa"/>
+            </w:tcMar>
+            <w:vAlign w:val="top"/>
+          </w:tcPr>
+          <w:p>
+            <w:pPr>
+              <w:pStyle w:val="Normal"/>
+              <w:jc w:val="center"/>
+              <w:pBdr>
+                <w:bottom w:val="none" w:sz="0" w:space="0" w:color="000000"/>
+                <w:top w:val="none" w:sz="0" w:space="0" w:color="000000"/>
+                <w:left w:val="none" w:sz="0" w:space="0" w:color="000000"/>
+                <w:right w:val="none" w:sz="0" w:space="0" w:color="000000"/>
+              </w:pBdr>
+              <w:spacing w:after="100" w:before="100" w:line="240"/>
+              <w:ind w:left="100" w:right="100" w:firstLine="0" w:firstLineChars="0"/>
+            </w:pPr>
+            <w:r>
+              <w:rPr>
+                <w:rFonts w:ascii="DejaVu Sans" w:hAnsi="DejaVu Sans" w:eastAsia="DejaVu Sans" w:cs="DejaVu Sans"/>
+                <w:i w:val="false"/>
+                <w:b w:val="false"/>
+                <w:u w:val="none"/>
+                <w:sz w:val="22"/>
+                <w:szCs w:val="22"/>
+                <w:color w:val="000000"/>
+              </w:rPr>
+              <w:t xml:space="preserve">37,750 (45)</w:t>
             </w:r>
           </w:p>
         </w:tc>
@@ -3219,51 +3219,51 @@
                 <w:szCs w:val="22"/>
                 <w:color w:val="000000"/>
               </w:rPr>
-              <w:t xml:space="preserve">620 (19)</w:t>
-            </w:r>
-          </w:p>
-        </w:tc>
-        <w:tc>
-          <w:tcPr>
-            <w:tcBorders>
-              <w:bottom w:val="none" w:sz="0" w:space="0" w:color="000000"/>
-              <w:top w:val="none" w:sz="0" w:space="0" w:color="000000"/>
-              <w:left w:val="none" w:sz="0" w:space="0" w:color="000000"/>
-              <w:right w:val="none" w:sz="0" w:space="0" w:color="000000"/>
-            </w:tcBorders>
-            <w:shd w:val="clear" w:color="auto" w:fill="FFFFFF"/>
-            <w:tcMar>
-              <w:top w:w="0" w:type="dxa"/>
-              <w:bottom w:w="0" w:type="dxa"/>
-              <w:left w:w="0" w:type="dxa"/>
-              <w:right w:w="0" w:type="dxa"/>
-            </w:tcMar>
-            <w:vAlign w:val="top"/>
-          </w:tcPr>
-          <w:p>
-            <w:pPr>
-              <w:pStyle w:val="Normal"/>
-              <w:jc w:val="center"/>
-              <w:pBdr>
-                <w:bottom w:val="none" w:sz="0" w:space="0" w:color="000000"/>
-                <w:top w:val="none" w:sz="0" w:space="0" w:color="000000"/>
-                <w:left w:val="none" w:sz="0" w:space="0" w:color="000000"/>
-                <w:right w:val="none" w:sz="0" w:space="0" w:color="000000"/>
-              </w:pBdr>
-              <w:spacing w:after="100" w:before="100" w:line="240"/>
-              <w:ind w:left="100" w:right="100" w:firstLine="0" w:firstLineChars="0"/>
-            </w:pPr>
-            <w:r>
-              <w:rPr>
-                <w:rFonts w:ascii="DejaVu Sans" w:hAnsi="DejaVu Sans" w:eastAsia="DejaVu Sans" w:cs="DejaVu Sans"/>
-                <w:i w:val="false"/>
-                <w:b w:val="false"/>
-                <w:u w:val="none"/>
-                <w:sz w:val="22"/>
-                <w:szCs w:val="22"/>
-                <w:color w:val="000000"/>
-              </w:rPr>
-              <w:t xml:space="preserve">10,964 (13)</w:t>
+              <w:t xml:space="preserve">587 (19)</w:t>
+            </w:r>
+          </w:p>
+        </w:tc>
+        <w:tc>
+          <w:tcPr>
+            <w:tcBorders>
+              <w:bottom w:val="none" w:sz="0" w:space="0" w:color="000000"/>
+              <w:top w:val="none" w:sz="0" w:space="0" w:color="000000"/>
+              <w:left w:val="none" w:sz="0" w:space="0" w:color="000000"/>
+              <w:right w:val="none" w:sz="0" w:space="0" w:color="000000"/>
+            </w:tcBorders>
+            <w:shd w:val="clear" w:color="auto" w:fill="FFFFFF"/>
+            <w:tcMar>
+              <w:top w:w="0" w:type="dxa"/>
+              <w:bottom w:w="0" w:type="dxa"/>
+              <w:left w:w="0" w:type="dxa"/>
+              <w:right w:w="0" w:type="dxa"/>
+            </w:tcMar>
+            <w:vAlign w:val="top"/>
+          </w:tcPr>
+          <w:p>
+            <w:pPr>
+              <w:pStyle w:val="Normal"/>
+              <w:jc w:val="center"/>
+              <w:pBdr>
+                <w:bottom w:val="none" w:sz="0" w:space="0" w:color="000000"/>
+                <w:top w:val="none" w:sz="0" w:space="0" w:color="000000"/>
+                <w:left w:val="none" w:sz="0" w:space="0" w:color="000000"/>
+                <w:right w:val="none" w:sz="0" w:space="0" w:color="000000"/>
+              </w:pBdr>
+              <w:spacing w:after="100" w:before="100" w:line="240"/>
+              <w:ind w:left="100" w:right="100" w:firstLine="0" w:firstLineChars="0"/>
+            </w:pPr>
+            <w:r>
+              <w:rPr>
+                <w:rFonts w:ascii="DejaVu Sans" w:hAnsi="DejaVu Sans" w:eastAsia="DejaVu Sans" w:cs="DejaVu Sans"/>
+                <w:i w:val="false"/>
+                <w:b w:val="false"/>
+                <w:u w:val="none"/>
+                <w:sz w:val="22"/>
+                <w:szCs w:val="22"/>
+                <w:color w:val="000000"/>
+              </w:rPr>
+              <w:t xml:space="preserve">10,447 (12)</w:t>
             </w:r>
           </w:p>
         </w:tc>
@@ -3357,51 +3357,51 @@
                 <w:szCs w:val="22"/>
                 <w:color w:val="000000"/>
               </w:rPr>
-              <w:t xml:space="preserve">818 (26)</w:t>
-            </w:r>
-          </w:p>
-        </w:tc>
-        <w:tc>
-          <w:tcPr>
-            <w:tcBorders>
-              <w:bottom w:val="none" w:sz="0" w:space="0" w:color="000000"/>
-              <w:top w:val="none" w:sz="0" w:space="0" w:color="000000"/>
-              <w:left w:val="none" w:sz="0" w:space="0" w:color="000000"/>
-              <w:right w:val="none" w:sz="0" w:space="0" w:color="000000"/>
-            </w:tcBorders>
-            <w:shd w:val="clear" w:color="auto" w:fill="FFFFFF"/>
-            <w:tcMar>
-              <w:top w:w="0" w:type="dxa"/>
-              <w:bottom w:w="0" w:type="dxa"/>
-              <w:left w:w="0" w:type="dxa"/>
-              <w:right w:w="0" w:type="dxa"/>
-            </w:tcMar>
-            <w:vAlign w:val="top"/>
-          </w:tcPr>
-          <w:p>
-            <w:pPr>
-              <w:pStyle w:val="Normal"/>
-              <w:jc w:val="center"/>
-              <w:pBdr>
-                <w:bottom w:val="none" w:sz="0" w:space="0" w:color="000000"/>
-                <w:top w:val="none" w:sz="0" w:space="0" w:color="000000"/>
-                <w:left w:val="none" w:sz="0" w:space="0" w:color="000000"/>
-                <w:right w:val="none" w:sz="0" w:space="0" w:color="000000"/>
-              </w:pBdr>
-              <w:spacing w:after="100" w:before="100" w:line="240"/>
-              <w:ind w:left="100" w:right="100" w:firstLine="0" w:firstLineChars="0"/>
-            </w:pPr>
-            <w:r>
-              <w:rPr>
-                <w:rFonts w:ascii="DejaVu Sans" w:hAnsi="DejaVu Sans" w:eastAsia="DejaVu Sans" w:cs="DejaVu Sans"/>
-                <w:i w:val="false"/>
-                <w:b w:val="false"/>
-                <w:u w:val="none"/>
-                <w:sz w:val="22"/>
-                <w:szCs w:val="22"/>
-                <w:color w:val="000000"/>
-              </w:rPr>
-              <w:t xml:space="preserve">18,849 (22)</w:t>
+              <w:t xml:space="preserve">764 (25)</w:t>
+            </w:r>
+          </w:p>
+        </w:tc>
+        <w:tc>
+          <w:tcPr>
+            <w:tcBorders>
+              <w:bottom w:val="none" w:sz="0" w:space="0" w:color="000000"/>
+              <w:top w:val="none" w:sz="0" w:space="0" w:color="000000"/>
+              <w:left w:val="none" w:sz="0" w:space="0" w:color="000000"/>
+              <w:right w:val="none" w:sz="0" w:space="0" w:color="000000"/>
+            </w:tcBorders>
+            <w:shd w:val="clear" w:color="auto" w:fill="FFFFFF"/>
+            <w:tcMar>
+              <w:top w:w="0" w:type="dxa"/>
+              <w:bottom w:w="0" w:type="dxa"/>
+              <w:left w:w="0" w:type="dxa"/>
+              <w:right w:w="0" w:type="dxa"/>
+            </w:tcMar>
+            <w:vAlign w:val="top"/>
+          </w:tcPr>
+          <w:p>
+            <w:pPr>
+              <w:pStyle w:val="Normal"/>
+              <w:jc w:val="center"/>
+              <w:pBdr>
+                <w:bottom w:val="none" w:sz="0" w:space="0" w:color="000000"/>
+                <w:top w:val="none" w:sz="0" w:space="0" w:color="000000"/>
+                <w:left w:val="none" w:sz="0" w:space="0" w:color="000000"/>
+                <w:right w:val="none" w:sz="0" w:space="0" w:color="000000"/>
+              </w:pBdr>
+              <w:spacing w:after="100" w:before="100" w:line="240"/>
+              <w:ind w:left="100" w:right="100" w:firstLine="0" w:firstLineChars="0"/>
+            </w:pPr>
+            <w:r>
+              <w:rPr>
+                <w:rFonts w:ascii="DejaVu Sans" w:hAnsi="DejaVu Sans" w:eastAsia="DejaVu Sans" w:cs="DejaVu Sans"/>
+                <w:i w:val="false"/>
+                <w:b w:val="false"/>
+                <w:u w:val="none"/>
+                <w:sz w:val="22"/>
+                <w:szCs w:val="22"/>
+                <w:color w:val="000000"/>
+              </w:rPr>
+              <w:t xml:space="preserve">17,979 (21)</w:t>
             </w:r>
           </w:p>
         </w:tc>
@@ -3495,51 +3495,51 @@
                 <w:szCs w:val="22"/>
                 <w:color w:val="000000"/>
               </w:rPr>
-              <w:t xml:space="preserve">819 (26)</w:t>
-            </w:r>
-          </w:p>
-        </w:tc>
-        <w:tc>
-          <w:tcPr>
-            <w:tcBorders>
-              <w:bottom w:val="none" w:sz="0" w:space="0" w:color="000000"/>
-              <w:top w:val="none" w:sz="0" w:space="0" w:color="000000"/>
-              <w:left w:val="none" w:sz="0" w:space="0" w:color="000000"/>
-              <w:right w:val="none" w:sz="0" w:space="0" w:color="000000"/>
-            </w:tcBorders>
-            <w:shd w:val="clear" w:color="auto" w:fill="FFFFFF"/>
-            <w:tcMar>
-              <w:top w:w="0" w:type="dxa"/>
-              <w:bottom w:w="0" w:type="dxa"/>
-              <w:left w:w="0" w:type="dxa"/>
-              <w:right w:w="0" w:type="dxa"/>
-            </w:tcMar>
-            <w:vAlign w:val="top"/>
-          </w:tcPr>
-          <w:p>
-            <w:pPr>
-              <w:pStyle w:val="Normal"/>
-              <w:jc w:val="center"/>
-              <w:pBdr>
-                <w:bottom w:val="none" w:sz="0" w:space="0" w:color="000000"/>
-                <w:top w:val="none" w:sz="0" w:space="0" w:color="000000"/>
-                <w:left w:val="none" w:sz="0" w:space="0" w:color="000000"/>
-                <w:right w:val="none" w:sz="0" w:space="0" w:color="000000"/>
-              </w:pBdr>
-              <w:spacing w:after="100" w:before="100" w:line="240"/>
-              <w:ind w:left="100" w:right="100" w:firstLine="0" w:firstLineChars="0"/>
-            </w:pPr>
-            <w:r>
-              <w:rPr>
-                <w:rFonts w:ascii="DejaVu Sans" w:hAnsi="DejaVu Sans" w:eastAsia="DejaVu Sans" w:cs="DejaVu Sans"/>
-                <w:i w:val="false"/>
-                <w:b w:val="false"/>
-                <w:u w:val="none"/>
-                <w:sz w:val="22"/>
-                <w:szCs w:val="22"/>
-                <w:color w:val="000000"/>
-              </w:rPr>
-              <w:t xml:space="preserve">22,846 (26)</w:t>
+              <w:t xml:space="preserve">779 (26)</w:t>
+            </w:r>
+          </w:p>
+        </w:tc>
+        <w:tc>
+          <w:tcPr>
+            <w:tcBorders>
+              <w:bottom w:val="none" w:sz="0" w:space="0" w:color="000000"/>
+              <w:top w:val="none" w:sz="0" w:space="0" w:color="000000"/>
+              <w:left w:val="none" w:sz="0" w:space="0" w:color="000000"/>
+              <w:right w:val="none" w:sz="0" w:space="0" w:color="000000"/>
+            </w:tcBorders>
+            <w:shd w:val="clear" w:color="auto" w:fill="FFFFFF"/>
+            <w:tcMar>
+              <w:top w:w="0" w:type="dxa"/>
+              <w:bottom w:w="0" w:type="dxa"/>
+              <w:left w:w="0" w:type="dxa"/>
+              <w:right w:w="0" w:type="dxa"/>
+            </w:tcMar>
+            <w:vAlign w:val="top"/>
+          </w:tcPr>
+          <w:p>
+            <w:pPr>
+              <w:pStyle w:val="Normal"/>
+              <w:jc w:val="center"/>
+              <w:pBdr>
+                <w:bottom w:val="none" w:sz="0" w:space="0" w:color="000000"/>
+                <w:top w:val="none" w:sz="0" w:space="0" w:color="000000"/>
+                <w:left w:val="none" w:sz="0" w:space="0" w:color="000000"/>
+                <w:right w:val="none" w:sz="0" w:space="0" w:color="000000"/>
+              </w:pBdr>
+              <w:spacing w:after="100" w:before="100" w:line="240"/>
+              <w:ind w:left="100" w:right="100" w:firstLine="0" w:firstLineChars="0"/>
+            </w:pPr>
+            <w:r>
+              <w:rPr>
+                <w:rFonts w:ascii="DejaVu Sans" w:hAnsi="DejaVu Sans" w:eastAsia="DejaVu Sans" w:cs="DejaVu Sans"/>
+                <w:i w:val="false"/>
+                <w:b w:val="false"/>
+                <w:u w:val="none"/>
+                <w:sz w:val="22"/>
+                <w:szCs w:val="22"/>
+                <w:color w:val="000000"/>
+              </w:rPr>
+              <w:t xml:space="preserve">22,170 (26)</w:t>
             </w:r>
           </w:p>
         </w:tc>
@@ -3633,51 +3633,51 @@
                 <w:szCs w:val="22"/>
                 <w:color w:val="000000"/>
               </w:rPr>
-              <w:t xml:space="preserve">518 (16)</w:t>
-            </w:r>
-          </w:p>
-        </w:tc>
-        <w:tc>
-          <w:tcPr>
-            <w:tcBorders>
-              <w:bottom w:val="none" w:sz="0" w:space="0" w:color="000000"/>
-              <w:top w:val="none" w:sz="0" w:space="0" w:color="000000"/>
-              <w:left w:val="none" w:sz="0" w:space="0" w:color="000000"/>
-              <w:right w:val="none" w:sz="0" w:space="0" w:color="000000"/>
-            </w:tcBorders>
-            <w:shd w:val="clear" w:color="auto" w:fill="FFFFFF"/>
-            <w:tcMar>
-              <w:top w:w="0" w:type="dxa"/>
-              <w:bottom w:w="0" w:type="dxa"/>
-              <w:left w:w="0" w:type="dxa"/>
-              <w:right w:w="0" w:type="dxa"/>
-            </w:tcMar>
-            <w:vAlign w:val="top"/>
-          </w:tcPr>
-          <w:p>
-            <w:pPr>
-              <w:pStyle w:val="Normal"/>
-              <w:jc w:val="center"/>
-              <w:pBdr>
-                <w:bottom w:val="none" w:sz="0" w:space="0" w:color="000000"/>
-                <w:top w:val="none" w:sz="0" w:space="0" w:color="000000"/>
-                <w:left w:val="none" w:sz="0" w:space="0" w:color="000000"/>
-                <w:right w:val="none" w:sz="0" w:space="0" w:color="000000"/>
-              </w:pBdr>
-              <w:spacing w:after="100" w:before="100" w:line="240"/>
-              <w:ind w:left="100" w:right="100" w:firstLine="0" w:firstLineChars="0"/>
-            </w:pPr>
-            <w:r>
-              <w:rPr>
-                <w:rFonts w:ascii="DejaVu Sans" w:hAnsi="DejaVu Sans" w:eastAsia="DejaVu Sans" w:cs="DejaVu Sans"/>
-                <w:i w:val="false"/>
-                <w:b w:val="false"/>
-                <w:u w:val="none"/>
-                <w:sz w:val="22"/>
-                <w:szCs w:val="22"/>
-                <w:color w:val="000000"/>
-              </w:rPr>
-              <w:t xml:space="preserve">20,376 (23)</w:t>
+              <w:t xml:space="preserve">508 (17)</w:t>
+            </w:r>
+          </w:p>
+        </w:tc>
+        <w:tc>
+          <w:tcPr>
+            <w:tcBorders>
+              <w:bottom w:val="none" w:sz="0" w:space="0" w:color="000000"/>
+              <w:top w:val="none" w:sz="0" w:space="0" w:color="000000"/>
+              <w:left w:val="none" w:sz="0" w:space="0" w:color="000000"/>
+              <w:right w:val="none" w:sz="0" w:space="0" w:color="000000"/>
+            </w:tcBorders>
+            <w:shd w:val="clear" w:color="auto" w:fill="FFFFFF"/>
+            <w:tcMar>
+              <w:top w:w="0" w:type="dxa"/>
+              <w:bottom w:w="0" w:type="dxa"/>
+              <w:left w:w="0" w:type="dxa"/>
+              <w:right w:w="0" w:type="dxa"/>
+            </w:tcMar>
+            <w:vAlign w:val="top"/>
+          </w:tcPr>
+          <w:p>
+            <w:pPr>
+              <w:pStyle w:val="Normal"/>
+              <w:jc w:val="center"/>
+              <w:pBdr>
+                <w:bottom w:val="none" w:sz="0" w:space="0" w:color="000000"/>
+                <w:top w:val="none" w:sz="0" w:space="0" w:color="000000"/>
+                <w:left w:val="none" w:sz="0" w:space="0" w:color="000000"/>
+                <w:right w:val="none" w:sz="0" w:space="0" w:color="000000"/>
+              </w:pBdr>
+              <w:spacing w:after="100" w:before="100" w:line="240"/>
+              <w:ind w:left="100" w:right="100" w:firstLine="0" w:firstLineChars="0"/>
+            </w:pPr>
+            <w:r>
+              <w:rPr>
+                <w:rFonts w:ascii="DejaVu Sans" w:hAnsi="DejaVu Sans" w:eastAsia="DejaVu Sans" w:cs="DejaVu Sans"/>
+                <w:i w:val="false"/>
+                <w:b w:val="false"/>
+                <w:u w:val="none"/>
+                <w:sz w:val="22"/>
+                <w:szCs w:val="22"/>
+                <w:color w:val="000000"/>
+              </w:rPr>
+              <w:t xml:space="preserve">20,004 (24)</w:t>
             </w:r>
           </w:p>
         </w:tc>
@@ -3771,51 +3771,51 @@
                 <w:szCs w:val="22"/>
                 <w:color w:val="000000"/>
               </w:rPr>
-              <w:t xml:space="preserve">117 (3.7)</w:t>
-            </w:r>
-          </w:p>
-        </w:tc>
-        <w:tc>
-          <w:tcPr>
-            <w:tcBorders>
-              <w:bottom w:val="none" w:sz="0" w:space="0" w:color="000000"/>
-              <w:top w:val="none" w:sz="0" w:space="0" w:color="000000"/>
-              <w:left w:val="none" w:sz="0" w:space="0" w:color="000000"/>
-              <w:right w:val="none" w:sz="0" w:space="0" w:color="000000"/>
-            </w:tcBorders>
-            <w:shd w:val="clear" w:color="auto" w:fill="FFFFFF"/>
-            <w:tcMar>
-              <w:top w:w="0" w:type="dxa"/>
-              <w:bottom w:w="0" w:type="dxa"/>
-              <w:left w:w="0" w:type="dxa"/>
-              <w:right w:w="0" w:type="dxa"/>
-            </w:tcMar>
-            <w:vAlign w:val="top"/>
-          </w:tcPr>
-          <w:p>
-            <w:pPr>
-              <w:pStyle w:val="Normal"/>
-              <w:jc w:val="center"/>
-              <w:pBdr>
-                <w:bottom w:val="none" w:sz="0" w:space="0" w:color="000000"/>
-                <w:top w:val="none" w:sz="0" w:space="0" w:color="000000"/>
-                <w:left w:val="none" w:sz="0" w:space="0" w:color="000000"/>
-                <w:right w:val="none" w:sz="0" w:space="0" w:color="000000"/>
-              </w:pBdr>
-              <w:spacing w:after="100" w:before="100" w:line="240"/>
-              <w:ind w:left="100" w:right="100" w:firstLine="0" w:firstLineChars="0"/>
-            </w:pPr>
-            <w:r>
-              <w:rPr>
-                <w:rFonts w:ascii="DejaVu Sans" w:hAnsi="DejaVu Sans" w:eastAsia="DejaVu Sans" w:cs="DejaVu Sans"/>
-                <w:i w:val="false"/>
-                <w:b w:val="false"/>
-                <w:u w:val="none"/>
-                <w:sz w:val="22"/>
-                <w:szCs w:val="22"/>
-                <w:color w:val="000000"/>
-              </w:rPr>
-              <w:t xml:space="preserve">5,956 (6.8)</w:t>
+              <w:t xml:space="preserve">115 (3.8)</w:t>
+            </w:r>
+          </w:p>
+        </w:tc>
+        <w:tc>
+          <w:tcPr>
+            <w:tcBorders>
+              <w:bottom w:val="none" w:sz="0" w:space="0" w:color="000000"/>
+              <w:top w:val="none" w:sz="0" w:space="0" w:color="000000"/>
+              <w:left w:val="none" w:sz="0" w:space="0" w:color="000000"/>
+              <w:right w:val="none" w:sz="0" w:space="0" w:color="000000"/>
+            </w:tcBorders>
+            <w:shd w:val="clear" w:color="auto" w:fill="FFFFFF"/>
+            <w:tcMar>
+              <w:top w:w="0" w:type="dxa"/>
+              <w:bottom w:w="0" w:type="dxa"/>
+              <w:left w:w="0" w:type="dxa"/>
+              <w:right w:w="0" w:type="dxa"/>
+            </w:tcMar>
+            <w:vAlign w:val="top"/>
+          </w:tcPr>
+          <w:p>
+            <w:pPr>
+              <w:pStyle w:val="Normal"/>
+              <w:jc w:val="center"/>
+              <w:pBdr>
+                <w:bottom w:val="none" w:sz="0" w:space="0" w:color="000000"/>
+                <w:top w:val="none" w:sz="0" w:space="0" w:color="000000"/>
+                <w:left w:val="none" w:sz="0" w:space="0" w:color="000000"/>
+                <w:right w:val="none" w:sz="0" w:space="0" w:color="000000"/>
+              </w:pBdr>
+              <w:spacing w:after="100" w:before="100" w:line="240"/>
+              <w:ind w:left="100" w:right="100" w:firstLine="0" w:firstLineChars="0"/>
+            </w:pPr>
+            <w:r>
+              <w:rPr>
+                <w:rFonts w:ascii="DejaVu Sans" w:hAnsi="DejaVu Sans" w:eastAsia="DejaVu Sans" w:cs="DejaVu Sans"/>
+                <w:i w:val="false"/>
+                <w:b w:val="false"/>
+                <w:u w:val="none"/>
+                <w:sz w:val="22"/>
+                <w:szCs w:val="22"/>
+                <w:color w:val="000000"/>
+              </w:rPr>
+              <w:t xml:space="preserve">5,885 (7.0)</w:t>
             </w:r>
           </w:p>
         </w:tc>
@@ -3909,51 +3909,51 @@
                 <w:szCs w:val="22"/>
                 <w:color w:val="000000"/>
               </w:rPr>
-              <w:t xml:space="preserve">310 (9.7)</w:t>
-            </w:r>
-          </w:p>
-        </w:tc>
-        <w:tc>
-          <w:tcPr>
-            <w:tcBorders>
-              <w:bottom w:val="none" w:sz="0" w:space="0" w:color="000000"/>
-              <w:top w:val="none" w:sz="0" w:space="0" w:color="000000"/>
-              <w:left w:val="none" w:sz="0" w:space="0" w:color="000000"/>
-              <w:right w:val="none" w:sz="0" w:space="0" w:color="000000"/>
-            </w:tcBorders>
-            <w:shd w:val="clear" w:color="auto" w:fill="FFFFFF"/>
-            <w:tcMar>
-              <w:top w:w="0" w:type="dxa"/>
-              <w:bottom w:w="0" w:type="dxa"/>
-              <w:left w:w="0" w:type="dxa"/>
-              <w:right w:w="0" w:type="dxa"/>
-            </w:tcMar>
-            <w:vAlign w:val="top"/>
-          </w:tcPr>
-          <w:p>
-            <w:pPr>
-              <w:pStyle w:val="Normal"/>
-              <w:jc w:val="center"/>
-              <w:pBdr>
-                <w:bottom w:val="none" w:sz="0" w:space="0" w:color="000000"/>
-                <w:top w:val="none" w:sz="0" w:space="0" w:color="000000"/>
-                <w:left w:val="none" w:sz="0" w:space="0" w:color="000000"/>
-                <w:right w:val="none" w:sz="0" w:space="0" w:color="000000"/>
-              </w:pBdr>
-              <w:spacing w:after="100" w:before="100" w:line="240"/>
-              <w:ind w:left="100" w:right="100" w:firstLine="0" w:firstLineChars="0"/>
-            </w:pPr>
-            <w:r>
-              <w:rPr>
-                <w:rFonts w:ascii="DejaVu Sans" w:hAnsi="DejaVu Sans" w:eastAsia="DejaVu Sans" w:cs="DejaVu Sans"/>
-                <w:i w:val="false"/>
-                <w:b w:val="false"/>
-                <w:u w:val="none"/>
-                <w:sz w:val="22"/>
-                <w:szCs w:val="22"/>
-                <w:color w:val="000000"/>
-              </w:rPr>
-              <w:t xml:space="preserve">8,053 (9.3)</w:t>
+              <w:t xml:space="preserve">298 (9.8)</w:t>
+            </w:r>
+          </w:p>
+        </w:tc>
+        <w:tc>
+          <w:tcPr>
+            <w:tcBorders>
+              <w:bottom w:val="none" w:sz="0" w:space="0" w:color="000000"/>
+              <w:top w:val="none" w:sz="0" w:space="0" w:color="000000"/>
+              <w:left w:val="none" w:sz="0" w:space="0" w:color="000000"/>
+              <w:right w:val="none" w:sz="0" w:space="0" w:color="000000"/>
+            </w:tcBorders>
+            <w:shd w:val="clear" w:color="auto" w:fill="FFFFFF"/>
+            <w:tcMar>
+              <w:top w:w="0" w:type="dxa"/>
+              <w:bottom w:w="0" w:type="dxa"/>
+              <w:left w:w="0" w:type="dxa"/>
+              <w:right w:w="0" w:type="dxa"/>
+            </w:tcMar>
+            <w:vAlign w:val="top"/>
+          </w:tcPr>
+          <w:p>
+            <w:pPr>
+              <w:pStyle w:val="Normal"/>
+              <w:jc w:val="center"/>
+              <w:pBdr>
+                <w:bottom w:val="none" w:sz="0" w:space="0" w:color="000000"/>
+                <w:top w:val="none" w:sz="0" w:space="0" w:color="000000"/>
+                <w:left w:val="none" w:sz="0" w:space="0" w:color="000000"/>
+                <w:right w:val="none" w:sz="0" w:space="0" w:color="000000"/>
+              </w:pBdr>
+              <w:spacing w:after="100" w:before="100" w:line="240"/>
+              <w:ind w:left="100" w:right="100" w:firstLine="0" w:firstLineChars="0"/>
+            </w:pPr>
+            <w:r>
+              <w:rPr>
+                <w:rFonts w:ascii="DejaVu Sans" w:hAnsi="DejaVu Sans" w:eastAsia="DejaVu Sans" w:cs="DejaVu Sans"/>
+                <w:i w:val="false"/>
+                <w:b w:val="false"/>
+                <w:u w:val="none"/>
+                <w:sz w:val="22"/>
+                <w:szCs w:val="22"/>
+                <w:color w:val="000000"/>
+              </w:rPr>
+              <w:t xml:space="preserve">7,740 (9.2)</w:t>
             </w:r>
           </w:p>
         </w:tc>
@@ -4323,51 +4323,51 @@
                 <w:szCs w:val="22"/>
                 <w:color w:val="000000"/>
               </w:rPr>
-              <w:t xml:space="preserve">1,529 (48)</w:t>
-            </w:r>
-          </w:p>
-        </w:tc>
-        <w:tc>
-          <w:tcPr>
-            <w:tcBorders>
-              <w:bottom w:val="none" w:sz="0" w:space="0" w:color="000000"/>
-              <w:top w:val="none" w:sz="0" w:space="0" w:color="000000"/>
-              <w:left w:val="none" w:sz="0" w:space="0" w:color="000000"/>
-              <w:right w:val="none" w:sz="0" w:space="0" w:color="000000"/>
-            </w:tcBorders>
-            <w:shd w:val="clear" w:color="auto" w:fill="FFFFFF"/>
-            <w:tcMar>
-              <w:top w:w="0" w:type="dxa"/>
-              <w:bottom w:w="0" w:type="dxa"/>
-              <w:left w:w="0" w:type="dxa"/>
-              <w:right w:w="0" w:type="dxa"/>
-            </w:tcMar>
-            <w:vAlign w:val="top"/>
-          </w:tcPr>
-          <w:p>
-            <w:pPr>
-              <w:pStyle w:val="Normal"/>
-              <w:jc w:val="center"/>
-              <w:pBdr>
-                <w:bottom w:val="none" w:sz="0" w:space="0" w:color="000000"/>
-                <w:top w:val="none" w:sz="0" w:space="0" w:color="000000"/>
-                <w:left w:val="none" w:sz="0" w:space="0" w:color="000000"/>
-                <w:right w:val="none" w:sz="0" w:space="0" w:color="000000"/>
-              </w:pBdr>
-              <w:spacing w:after="100" w:before="100" w:line="240"/>
-              <w:ind w:left="100" w:right="100" w:firstLine="0" w:firstLineChars="0"/>
-            </w:pPr>
-            <w:r>
-              <w:rPr>
-                <w:rFonts w:ascii="DejaVu Sans" w:hAnsi="DejaVu Sans" w:eastAsia="DejaVu Sans" w:cs="DejaVu Sans"/>
-                <w:i w:val="false"/>
-                <w:b w:val="false"/>
-                <w:u w:val="none"/>
-                <w:sz w:val="22"/>
-                <w:szCs w:val="22"/>
-                <w:color w:val="000000"/>
-              </w:rPr>
-              <w:t xml:space="preserve">50,572 (58)</w:t>
+              <w:t xml:space="preserve">1,468 (48)</w:t>
+            </w:r>
+          </w:p>
+        </w:tc>
+        <w:tc>
+          <w:tcPr>
+            <w:tcBorders>
+              <w:bottom w:val="none" w:sz="0" w:space="0" w:color="000000"/>
+              <w:top w:val="none" w:sz="0" w:space="0" w:color="000000"/>
+              <w:left w:val="none" w:sz="0" w:space="0" w:color="000000"/>
+              <w:right w:val="none" w:sz="0" w:space="0" w:color="000000"/>
+            </w:tcBorders>
+            <w:shd w:val="clear" w:color="auto" w:fill="FFFFFF"/>
+            <w:tcMar>
+              <w:top w:w="0" w:type="dxa"/>
+              <w:bottom w:w="0" w:type="dxa"/>
+              <w:left w:w="0" w:type="dxa"/>
+              <w:right w:w="0" w:type="dxa"/>
+            </w:tcMar>
+            <w:vAlign w:val="top"/>
+          </w:tcPr>
+          <w:p>
+            <w:pPr>
+              <w:pStyle w:val="Normal"/>
+              <w:jc w:val="center"/>
+              <w:pBdr>
+                <w:bottom w:val="none" w:sz="0" w:space="0" w:color="000000"/>
+                <w:top w:val="none" w:sz="0" w:space="0" w:color="000000"/>
+                <w:left w:val="none" w:sz="0" w:space="0" w:color="000000"/>
+                <w:right w:val="none" w:sz="0" w:space="0" w:color="000000"/>
+              </w:pBdr>
+              <w:spacing w:after="100" w:before="100" w:line="240"/>
+              <w:ind w:left="100" w:right="100" w:firstLine="0" w:firstLineChars="0"/>
+            </w:pPr>
+            <w:r>
+              <w:rPr>
+                <w:rFonts w:ascii="DejaVu Sans" w:hAnsi="DejaVu Sans" w:eastAsia="DejaVu Sans" w:cs="DejaVu Sans"/>
+                <w:i w:val="false"/>
+                <w:b w:val="false"/>
+                <w:u w:val="none"/>
+                <w:sz w:val="22"/>
+                <w:szCs w:val="22"/>
+                <w:color w:val="000000"/>
+              </w:rPr>
+              <w:t xml:space="preserve">49,094 (58)</w:t>
             </w:r>
           </w:p>
         </w:tc>
@@ -4461,51 +4461,51 @@
                 <w:szCs w:val="22"/>
                 <w:color w:val="000000"/>
               </w:rPr>
-              <w:t xml:space="preserve">1,369 (43)</w:t>
-            </w:r>
-          </w:p>
-        </w:tc>
-        <w:tc>
-          <w:tcPr>
-            <w:tcBorders>
-              <w:bottom w:val="none" w:sz="0" w:space="0" w:color="000000"/>
-              <w:top w:val="none" w:sz="0" w:space="0" w:color="000000"/>
-              <w:left w:val="none" w:sz="0" w:space="0" w:color="000000"/>
-              <w:right w:val="none" w:sz="0" w:space="0" w:color="000000"/>
-            </w:tcBorders>
-            <w:shd w:val="clear" w:color="auto" w:fill="FFFFFF"/>
-            <w:tcMar>
-              <w:top w:w="0" w:type="dxa"/>
-              <w:bottom w:w="0" w:type="dxa"/>
-              <w:left w:w="0" w:type="dxa"/>
-              <w:right w:w="0" w:type="dxa"/>
-            </w:tcMar>
-            <w:vAlign w:val="top"/>
-          </w:tcPr>
-          <w:p>
-            <w:pPr>
-              <w:pStyle w:val="Normal"/>
-              <w:jc w:val="center"/>
-              <w:pBdr>
-                <w:bottom w:val="none" w:sz="0" w:space="0" w:color="000000"/>
-                <w:top w:val="none" w:sz="0" w:space="0" w:color="000000"/>
-                <w:left w:val="none" w:sz="0" w:space="0" w:color="000000"/>
-                <w:right w:val="none" w:sz="0" w:space="0" w:color="000000"/>
-              </w:pBdr>
-              <w:spacing w:after="100" w:before="100" w:line="240"/>
-              <w:ind w:left="100" w:right="100" w:firstLine="0" w:firstLineChars="0"/>
-            </w:pPr>
-            <w:r>
-              <w:rPr>
-                <w:rFonts w:ascii="DejaVu Sans" w:hAnsi="DejaVu Sans" w:eastAsia="DejaVu Sans" w:cs="DejaVu Sans"/>
-                <w:i w:val="false"/>
-                <w:b w:val="false"/>
-                <w:u w:val="none"/>
-                <w:sz w:val="22"/>
-                <w:szCs w:val="22"/>
-                <w:color w:val="000000"/>
-              </w:rPr>
-              <w:t xml:space="preserve">30,697 (35)</w:t>
+              <w:t xml:space="preserve">1,296 (42)</w:t>
+            </w:r>
+          </w:p>
+        </w:tc>
+        <w:tc>
+          <w:tcPr>
+            <w:tcBorders>
+              <w:bottom w:val="none" w:sz="0" w:space="0" w:color="000000"/>
+              <w:top w:val="none" w:sz="0" w:space="0" w:color="000000"/>
+              <w:left w:val="none" w:sz="0" w:space="0" w:color="000000"/>
+              <w:right w:val="none" w:sz="0" w:space="0" w:color="000000"/>
+            </w:tcBorders>
+            <w:shd w:val="clear" w:color="auto" w:fill="FFFFFF"/>
+            <w:tcMar>
+              <w:top w:w="0" w:type="dxa"/>
+              <w:bottom w:w="0" w:type="dxa"/>
+              <w:left w:w="0" w:type="dxa"/>
+              <w:right w:w="0" w:type="dxa"/>
+            </w:tcMar>
+            <w:vAlign w:val="top"/>
+          </w:tcPr>
+          <w:p>
+            <w:pPr>
+              <w:pStyle w:val="Normal"/>
+              <w:jc w:val="center"/>
+              <w:pBdr>
+                <w:bottom w:val="none" w:sz="0" w:space="0" w:color="000000"/>
+                <w:top w:val="none" w:sz="0" w:space="0" w:color="000000"/>
+                <w:left w:val="none" w:sz="0" w:space="0" w:color="000000"/>
+                <w:right w:val="none" w:sz="0" w:space="0" w:color="000000"/>
+              </w:pBdr>
+              <w:spacing w:after="100" w:before="100" w:line="240"/>
+              <w:ind w:left="100" w:right="100" w:firstLine="0" w:firstLineChars="0"/>
+            </w:pPr>
+            <w:r>
+              <w:rPr>
+                <w:rFonts w:ascii="DejaVu Sans" w:hAnsi="DejaVu Sans" w:eastAsia="DejaVu Sans" w:cs="DejaVu Sans"/>
+                <w:i w:val="false"/>
+                <w:b w:val="false"/>
+                <w:u w:val="none"/>
+                <w:sz w:val="22"/>
+                <w:szCs w:val="22"/>
+                <w:color w:val="000000"/>
+              </w:rPr>
+              <w:t xml:space="preserve">29,590 (35)</w:t>
             </w:r>
           </w:p>
         </w:tc>
@@ -4599,51 +4599,51 @@
                 <w:szCs w:val="22"/>
                 <w:color w:val="000000"/>
               </w:rPr>
-              <w:t xml:space="preserve">304 (9.5)</w:t>
-            </w:r>
-          </w:p>
-        </w:tc>
-        <w:tc>
-          <w:tcPr>
-            <w:tcBorders>
-              <w:bottom w:val="none" w:sz="0" w:space="0" w:color="000000"/>
-              <w:top w:val="none" w:sz="0" w:space="0" w:color="000000"/>
-              <w:left w:val="none" w:sz="0" w:space="0" w:color="000000"/>
-              <w:right w:val="none" w:sz="0" w:space="0" w:color="000000"/>
-            </w:tcBorders>
-            <w:shd w:val="clear" w:color="auto" w:fill="FFFFFF"/>
-            <w:tcMar>
-              <w:top w:w="0" w:type="dxa"/>
-              <w:bottom w:w="0" w:type="dxa"/>
-              <w:left w:w="0" w:type="dxa"/>
-              <w:right w:w="0" w:type="dxa"/>
-            </w:tcMar>
-            <w:vAlign w:val="top"/>
-          </w:tcPr>
-          <w:p>
-            <w:pPr>
-              <w:pStyle w:val="Normal"/>
-              <w:jc w:val="center"/>
-              <w:pBdr>
-                <w:bottom w:val="none" w:sz="0" w:space="0" w:color="000000"/>
-                <w:top w:val="none" w:sz="0" w:space="0" w:color="000000"/>
-                <w:left w:val="none" w:sz="0" w:space="0" w:color="000000"/>
-                <w:right w:val="none" w:sz="0" w:space="0" w:color="000000"/>
-              </w:pBdr>
-              <w:spacing w:after="100" w:before="100" w:line="240"/>
-              <w:ind w:left="100" w:right="100" w:firstLine="0" w:firstLineChars="0"/>
-            </w:pPr>
-            <w:r>
-              <w:rPr>
-                <w:rFonts w:ascii="DejaVu Sans" w:hAnsi="DejaVu Sans" w:eastAsia="DejaVu Sans" w:cs="DejaVu Sans"/>
-                <w:i w:val="false"/>
-                <w:b w:val="false"/>
-                <w:u w:val="none"/>
-                <w:sz w:val="22"/>
-                <w:szCs w:val="22"/>
-                <w:color w:val="000000"/>
-              </w:rPr>
-              <w:t xml:space="preserve">5,775 (6.6)</w:t>
+              <w:t xml:space="preserve">287 (9.4)</w:t>
+            </w:r>
+          </w:p>
+        </w:tc>
+        <w:tc>
+          <w:tcPr>
+            <w:tcBorders>
+              <w:bottom w:val="none" w:sz="0" w:space="0" w:color="000000"/>
+              <w:top w:val="none" w:sz="0" w:space="0" w:color="000000"/>
+              <w:left w:val="none" w:sz="0" w:space="0" w:color="000000"/>
+              <w:right w:val="none" w:sz="0" w:space="0" w:color="000000"/>
+            </w:tcBorders>
+            <w:shd w:val="clear" w:color="auto" w:fill="FFFFFF"/>
+            <w:tcMar>
+              <w:top w:w="0" w:type="dxa"/>
+              <w:bottom w:w="0" w:type="dxa"/>
+              <w:left w:w="0" w:type="dxa"/>
+              <w:right w:w="0" w:type="dxa"/>
+            </w:tcMar>
+            <w:vAlign w:val="top"/>
+          </w:tcPr>
+          <w:p>
+            <w:pPr>
+              <w:pStyle w:val="Normal"/>
+              <w:jc w:val="center"/>
+              <w:pBdr>
+                <w:bottom w:val="none" w:sz="0" w:space="0" w:color="000000"/>
+                <w:top w:val="none" w:sz="0" w:space="0" w:color="000000"/>
+                <w:left w:val="none" w:sz="0" w:space="0" w:color="000000"/>
+                <w:right w:val="none" w:sz="0" w:space="0" w:color="000000"/>
+              </w:pBdr>
+              <w:spacing w:after="100" w:before="100" w:line="240"/>
+              <w:ind w:left="100" w:right="100" w:firstLine="0" w:firstLineChars="0"/>
+            </w:pPr>
+            <w:r>
+              <w:rPr>
+                <w:rFonts w:ascii="DejaVu Sans" w:hAnsi="DejaVu Sans" w:eastAsia="DejaVu Sans" w:cs="DejaVu Sans"/>
+                <w:i w:val="false"/>
+                <w:b w:val="false"/>
+                <w:u w:val="none"/>
+                <w:sz w:val="22"/>
+                <w:szCs w:val="22"/>
+                <w:color w:val="000000"/>
+              </w:rPr>
+              <w:t xml:space="preserve">5,541 (6.6)</w:t>
             </w:r>
           </w:p>
         </w:tc>
@@ -4875,51 +4875,51 @@
                 <w:szCs w:val="22"/>
                 <w:color w:val="000000"/>
               </w:rPr>
-              <w:t xml:space="preserve">227 (7.1)</w:t>
-            </w:r>
-          </w:p>
-        </w:tc>
-        <w:tc>
-          <w:tcPr>
-            <w:tcBorders>
-              <w:bottom w:val="none" w:sz="0" w:space="0" w:color="000000"/>
-              <w:top w:val="none" w:sz="0" w:space="0" w:color="000000"/>
-              <w:left w:val="none" w:sz="0" w:space="0" w:color="000000"/>
-              <w:right w:val="none" w:sz="0" w:space="0" w:color="000000"/>
-            </w:tcBorders>
-            <w:shd w:val="clear" w:color="auto" w:fill="FFFFFF"/>
-            <w:tcMar>
-              <w:top w:w="0" w:type="dxa"/>
-              <w:bottom w:w="0" w:type="dxa"/>
-              <w:left w:w="0" w:type="dxa"/>
-              <w:right w:w="0" w:type="dxa"/>
-            </w:tcMar>
-            <w:vAlign w:val="top"/>
-          </w:tcPr>
-          <w:p>
-            <w:pPr>
-              <w:pStyle w:val="Normal"/>
-              <w:jc w:val="center"/>
-              <w:pBdr>
-                <w:bottom w:val="none" w:sz="0" w:space="0" w:color="000000"/>
-                <w:top w:val="none" w:sz="0" w:space="0" w:color="000000"/>
-                <w:left w:val="none" w:sz="0" w:space="0" w:color="000000"/>
-                <w:right w:val="none" w:sz="0" w:space="0" w:color="000000"/>
-              </w:pBdr>
-              <w:spacing w:after="100" w:before="100" w:line="240"/>
-              <w:ind w:left="100" w:right="100" w:firstLine="0" w:firstLineChars="0"/>
-            </w:pPr>
-            <w:r>
-              <w:rPr>
-                <w:rFonts w:ascii="DejaVu Sans" w:hAnsi="DejaVu Sans" w:eastAsia="DejaVu Sans" w:cs="DejaVu Sans"/>
-                <w:i w:val="false"/>
-                <w:b w:val="false"/>
-                <w:u w:val="none"/>
-                <w:sz w:val="22"/>
-                <w:szCs w:val="22"/>
-                <w:color w:val="000000"/>
-              </w:rPr>
-              <w:t xml:space="preserve">4,733 (5.4)</w:t>
+              <w:t xml:space="preserve">212 (6.9)</w:t>
+            </w:r>
+          </w:p>
+        </w:tc>
+        <w:tc>
+          <w:tcPr>
+            <w:tcBorders>
+              <w:bottom w:val="none" w:sz="0" w:space="0" w:color="000000"/>
+              <w:top w:val="none" w:sz="0" w:space="0" w:color="000000"/>
+              <w:left w:val="none" w:sz="0" w:space="0" w:color="000000"/>
+              <w:right w:val="none" w:sz="0" w:space="0" w:color="000000"/>
+            </w:tcBorders>
+            <w:shd w:val="clear" w:color="auto" w:fill="FFFFFF"/>
+            <w:tcMar>
+              <w:top w:w="0" w:type="dxa"/>
+              <w:bottom w:w="0" w:type="dxa"/>
+              <w:left w:w="0" w:type="dxa"/>
+              <w:right w:w="0" w:type="dxa"/>
+            </w:tcMar>
+            <w:vAlign w:val="top"/>
+          </w:tcPr>
+          <w:p>
+            <w:pPr>
+              <w:pStyle w:val="Normal"/>
+              <w:jc w:val="center"/>
+              <w:pBdr>
+                <w:bottom w:val="none" w:sz="0" w:space="0" w:color="000000"/>
+                <w:top w:val="none" w:sz="0" w:space="0" w:color="000000"/>
+                <w:left w:val="none" w:sz="0" w:space="0" w:color="000000"/>
+                <w:right w:val="none" w:sz="0" w:space="0" w:color="000000"/>
+              </w:pBdr>
+              <w:spacing w:after="100" w:before="100" w:line="240"/>
+              <w:ind w:left="100" w:right="100" w:firstLine="0" w:firstLineChars="0"/>
+            </w:pPr>
+            <w:r>
+              <w:rPr>
+                <w:rFonts w:ascii="DejaVu Sans" w:hAnsi="DejaVu Sans" w:eastAsia="DejaVu Sans" w:cs="DejaVu Sans"/>
+                <w:i w:val="false"/>
+                <w:b w:val="false"/>
+                <w:u w:val="none"/>
+                <w:sz w:val="22"/>
+                <w:szCs w:val="22"/>
+                <w:color w:val="000000"/>
+              </w:rPr>
+              <w:t xml:space="preserve">4,553 (5.4)</w:t>
             </w:r>
           </w:p>
         </w:tc>
@@ -5013,51 +5013,51 @@
                 <w:szCs w:val="22"/>
                 <w:color w:val="000000"/>
               </w:rPr>
-              <w:t xml:space="preserve">637 (20)</w:t>
-            </w:r>
-          </w:p>
-        </w:tc>
-        <w:tc>
-          <w:tcPr>
-            <w:tcBorders>
-              <w:bottom w:val="none" w:sz="0" w:space="0" w:color="000000"/>
-              <w:top w:val="none" w:sz="0" w:space="0" w:color="000000"/>
-              <w:left w:val="none" w:sz="0" w:space="0" w:color="000000"/>
-              <w:right w:val="none" w:sz="0" w:space="0" w:color="000000"/>
-            </w:tcBorders>
-            <w:shd w:val="clear" w:color="auto" w:fill="FFFFFF"/>
-            <w:tcMar>
-              <w:top w:w="0" w:type="dxa"/>
-              <w:bottom w:w="0" w:type="dxa"/>
-              <w:left w:w="0" w:type="dxa"/>
-              <w:right w:w="0" w:type="dxa"/>
-            </w:tcMar>
-            <w:vAlign w:val="top"/>
-          </w:tcPr>
-          <w:p>
-            <w:pPr>
-              <w:pStyle w:val="Normal"/>
-              <w:jc w:val="center"/>
-              <w:pBdr>
-                <w:bottom w:val="none" w:sz="0" w:space="0" w:color="000000"/>
-                <w:top w:val="none" w:sz="0" w:space="0" w:color="000000"/>
-                <w:left w:val="none" w:sz="0" w:space="0" w:color="000000"/>
-                <w:right w:val="none" w:sz="0" w:space="0" w:color="000000"/>
-              </w:pBdr>
-              <w:spacing w:after="100" w:before="100" w:line="240"/>
-              <w:ind w:left="100" w:right="100" w:firstLine="0" w:firstLineChars="0"/>
-            </w:pPr>
-            <w:r>
-              <w:rPr>
-                <w:rFonts w:ascii="DejaVu Sans" w:hAnsi="DejaVu Sans" w:eastAsia="DejaVu Sans" w:cs="DejaVu Sans"/>
-                <w:i w:val="false"/>
-                <w:b w:val="false"/>
-                <w:u w:val="none"/>
-                <w:sz w:val="22"/>
-                <w:szCs w:val="22"/>
-                <w:color w:val="000000"/>
-              </w:rPr>
-              <w:t xml:space="preserve">17,608 (20)</w:t>
+              <w:t xml:space="preserve">613 (20)</w:t>
+            </w:r>
+          </w:p>
+        </w:tc>
+        <w:tc>
+          <w:tcPr>
+            <w:tcBorders>
+              <w:bottom w:val="none" w:sz="0" w:space="0" w:color="000000"/>
+              <w:top w:val="none" w:sz="0" w:space="0" w:color="000000"/>
+              <w:left w:val="none" w:sz="0" w:space="0" w:color="000000"/>
+              <w:right w:val="none" w:sz="0" w:space="0" w:color="000000"/>
+            </w:tcBorders>
+            <w:shd w:val="clear" w:color="auto" w:fill="FFFFFF"/>
+            <w:tcMar>
+              <w:top w:w="0" w:type="dxa"/>
+              <w:bottom w:w="0" w:type="dxa"/>
+              <w:left w:w="0" w:type="dxa"/>
+              <w:right w:w="0" w:type="dxa"/>
+            </w:tcMar>
+            <w:vAlign w:val="top"/>
+          </w:tcPr>
+          <w:p>
+            <w:pPr>
+              <w:pStyle w:val="Normal"/>
+              <w:jc w:val="center"/>
+              <w:pBdr>
+                <w:bottom w:val="none" w:sz="0" w:space="0" w:color="000000"/>
+                <w:top w:val="none" w:sz="0" w:space="0" w:color="000000"/>
+                <w:left w:val="none" w:sz="0" w:space="0" w:color="000000"/>
+                <w:right w:val="none" w:sz="0" w:space="0" w:color="000000"/>
+              </w:pBdr>
+              <w:spacing w:after="100" w:before="100" w:line="240"/>
+              <w:ind w:left="100" w:right="100" w:firstLine="0" w:firstLineChars="0"/>
+            </w:pPr>
+            <w:r>
+              <w:rPr>
+                <w:rFonts w:ascii="DejaVu Sans" w:hAnsi="DejaVu Sans" w:eastAsia="DejaVu Sans" w:cs="DejaVu Sans"/>
+                <w:i w:val="false"/>
+                <w:b w:val="false"/>
+                <w:u w:val="none"/>
+                <w:sz w:val="22"/>
+                <w:szCs w:val="22"/>
+                <w:color w:val="000000"/>
+              </w:rPr>
+              <w:t xml:space="preserve">17,005 (20)</w:t>
             </w:r>
           </w:p>
         </w:tc>
@@ -5151,51 +5151,51 @@
                 <w:szCs w:val="22"/>
                 <w:color w:val="000000"/>
               </w:rPr>
-              <w:t xml:space="preserve">765 (24)</w:t>
-            </w:r>
-          </w:p>
-        </w:tc>
-        <w:tc>
-          <w:tcPr>
-            <w:tcBorders>
-              <w:bottom w:val="none" w:sz="0" w:space="0" w:color="000000"/>
-              <w:top w:val="none" w:sz="0" w:space="0" w:color="000000"/>
-              <w:left w:val="none" w:sz="0" w:space="0" w:color="000000"/>
-              <w:right w:val="none" w:sz="0" w:space="0" w:color="000000"/>
-            </w:tcBorders>
-            <w:shd w:val="clear" w:color="auto" w:fill="FFFFFF"/>
-            <w:tcMar>
-              <w:top w:w="0" w:type="dxa"/>
-              <w:bottom w:w="0" w:type="dxa"/>
-              <w:left w:w="0" w:type="dxa"/>
-              <w:right w:w="0" w:type="dxa"/>
-            </w:tcMar>
-            <w:vAlign w:val="top"/>
-          </w:tcPr>
-          <w:p>
-            <w:pPr>
-              <w:pStyle w:val="Normal"/>
-              <w:jc w:val="center"/>
-              <w:pBdr>
-                <w:bottom w:val="none" w:sz="0" w:space="0" w:color="000000"/>
-                <w:top w:val="none" w:sz="0" w:space="0" w:color="000000"/>
-                <w:left w:val="none" w:sz="0" w:space="0" w:color="000000"/>
-                <w:right w:val="none" w:sz="0" w:space="0" w:color="000000"/>
-              </w:pBdr>
-              <w:spacing w:after="100" w:before="100" w:line="240"/>
-              <w:ind w:left="100" w:right="100" w:firstLine="0" w:firstLineChars="0"/>
-            </w:pPr>
-            <w:r>
-              <w:rPr>
-                <w:rFonts w:ascii="DejaVu Sans" w:hAnsi="DejaVu Sans" w:eastAsia="DejaVu Sans" w:cs="DejaVu Sans"/>
-                <w:i w:val="false"/>
-                <w:b w:val="false"/>
-                <w:u w:val="none"/>
-                <w:sz w:val="22"/>
-                <w:szCs w:val="22"/>
-                <w:color w:val="000000"/>
-              </w:rPr>
-              <w:t xml:space="preserve">21,932 (25)</w:t>
+              <w:t xml:space="preserve">732 (24)</w:t>
+            </w:r>
+          </w:p>
+        </w:tc>
+        <w:tc>
+          <w:tcPr>
+            <w:tcBorders>
+              <w:bottom w:val="none" w:sz="0" w:space="0" w:color="000000"/>
+              <w:top w:val="none" w:sz="0" w:space="0" w:color="000000"/>
+              <w:left w:val="none" w:sz="0" w:space="0" w:color="000000"/>
+              <w:right w:val="none" w:sz="0" w:space="0" w:color="000000"/>
+            </w:tcBorders>
+            <w:shd w:val="clear" w:color="auto" w:fill="FFFFFF"/>
+            <w:tcMar>
+              <w:top w:w="0" w:type="dxa"/>
+              <w:bottom w:w="0" w:type="dxa"/>
+              <w:left w:w="0" w:type="dxa"/>
+              <w:right w:w="0" w:type="dxa"/>
+            </w:tcMar>
+            <w:vAlign w:val="top"/>
+          </w:tcPr>
+          <w:p>
+            <w:pPr>
+              <w:pStyle w:val="Normal"/>
+              <w:jc w:val="center"/>
+              <w:pBdr>
+                <w:bottom w:val="none" w:sz="0" w:space="0" w:color="000000"/>
+                <w:top w:val="none" w:sz="0" w:space="0" w:color="000000"/>
+                <w:left w:val="none" w:sz="0" w:space="0" w:color="000000"/>
+                <w:right w:val="none" w:sz="0" w:space="0" w:color="000000"/>
+              </w:pBdr>
+              <w:spacing w:after="100" w:before="100" w:line="240"/>
+              <w:ind w:left="100" w:right="100" w:firstLine="0" w:firstLineChars="0"/>
+            </w:pPr>
+            <w:r>
+              <w:rPr>
+                <w:rFonts w:ascii="DejaVu Sans" w:hAnsi="DejaVu Sans" w:eastAsia="DejaVu Sans" w:cs="DejaVu Sans"/>
+                <w:i w:val="false"/>
+                <w:b w:val="false"/>
+                <w:u w:val="none"/>
+                <w:sz w:val="22"/>
+                <w:szCs w:val="22"/>
+                <w:color w:val="000000"/>
+              </w:rPr>
+              <w:t xml:space="preserve">21,230 (25)</w:t>
             </w:r>
           </w:p>
         </w:tc>
@@ -5289,51 +5289,51 @@
                 <w:szCs w:val="22"/>
                 <w:color w:val="000000"/>
               </w:rPr>
-              <w:t xml:space="preserve">793 (25)</w:t>
-            </w:r>
-          </w:p>
-        </w:tc>
-        <w:tc>
-          <w:tcPr>
-            <w:tcBorders>
-              <w:bottom w:val="none" w:sz="0" w:space="0" w:color="000000"/>
-              <w:top w:val="none" w:sz="0" w:space="0" w:color="000000"/>
-              <w:left w:val="none" w:sz="0" w:space="0" w:color="000000"/>
-              <w:right w:val="none" w:sz="0" w:space="0" w:color="000000"/>
-            </w:tcBorders>
-            <w:shd w:val="clear" w:color="auto" w:fill="FFFFFF"/>
-            <w:tcMar>
-              <w:top w:w="0" w:type="dxa"/>
-              <w:bottom w:w="0" w:type="dxa"/>
-              <w:left w:w="0" w:type="dxa"/>
-              <w:right w:w="0" w:type="dxa"/>
-            </w:tcMar>
-            <w:vAlign w:val="top"/>
-          </w:tcPr>
-          <w:p>
-            <w:pPr>
-              <w:pStyle w:val="Normal"/>
-              <w:jc w:val="center"/>
-              <w:pBdr>
-                <w:bottom w:val="none" w:sz="0" w:space="0" w:color="000000"/>
-                <w:top w:val="none" w:sz="0" w:space="0" w:color="000000"/>
-                <w:left w:val="none" w:sz="0" w:space="0" w:color="000000"/>
-                <w:right w:val="none" w:sz="0" w:space="0" w:color="000000"/>
-              </w:pBdr>
-              <w:spacing w:after="100" w:before="100" w:line="240"/>
-              <w:ind w:left="100" w:right="100" w:firstLine="0" w:firstLineChars="0"/>
-            </w:pPr>
-            <w:r>
-              <w:rPr>
-                <w:rFonts w:ascii="DejaVu Sans" w:hAnsi="DejaVu Sans" w:eastAsia="DejaVu Sans" w:cs="DejaVu Sans"/>
-                <w:i w:val="false"/>
-                <w:b w:val="false"/>
-                <w:u w:val="none"/>
-                <w:sz w:val="22"/>
-                <w:szCs w:val="22"/>
-                <w:color w:val="000000"/>
-              </w:rPr>
-              <w:t xml:space="preserve">22,838 (26)</w:t>
+              <w:t xml:space="preserve">748 (25)</w:t>
+            </w:r>
+          </w:p>
+        </w:tc>
+        <w:tc>
+          <w:tcPr>
+            <w:tcBorders>
+              <w:bottom w:val="none" w:sz="0" w:space="0" w:color="000000"/>
+              <w:top w:val="none" w:sz="0" w:space="0" w:color="000000"/>
+              <w:left w:val="none" w:sz="0" w:space="0" w:color="000000"/>
+              <w:right w:val="none" w:sz="0" w:space="0" w:color="000000"/>
+            </w:tcBorders>
+            <w:shd w:val="clear" w:color="auto" w:fill="FFFFFF"/>
+            <w:tcMar>
+              <w:top w:w="0" w:type="dxa"/>
+              <w:bottom w:w="0" w:type="dxa"/>
+              <w:left w:w="0" w:type="dxa"/>
+              <w:right w:w="0" w:type="dxa"/>
+            </w:tcMar>
+            <w:vAlign w:val="top"/>
+          </w:tcPr>
+          <w:p>
+            <w:pPr>
+              <w:pStyle w:val="Normal"/>
+              <w:jc w:val="center"/>
+              <w:pBdr>
+                <w:bottom w:val="none" w:sz="0" w:space="0" w:color="000000"/>
+                <w:top w:val="none" w:sz="0" w:space="0" w:color="000000"/>
+                <w:left w:val="none" w:sz="0" w:space="0" w:color="000000"/>
+                <w:right w:val="none" w:sz="0" w:space="0" w:color="000000"/>
+              </w:pBdr>
+              <w:spacing w:after="100" w:before="100" w:line="240"/>
+              <w:ind w:left="100" w:right="100" w:firstLine="0" w:firstLineChars="0"/>
+            </w:pPr>
+            <w:r>
+              <w:rPr>
+                <w:rFonts w:ascii="DejaVu Sans" w:hAnsi="DejaVu Sans" w:eastAsia="DejaVu Sans" w:cs="DejaVu Sans"/>
+                <w:i w:val="false"/>
+                <w:b w:val="false"/>
+                <w:u w:val="none"/>
+                <w:sz w:val="22"/>
+                <w:szCs w:val="22"/>
+                <w:color w:val="000000"/>
+              </w:rPr>
+              <w:t xml:space="preserve">22,205 (26)</w:t>
             </w:r>
           </w:p>
         </w:tc>
@@ -5427,51 +5427,51 @@
                 <w:szCs w:val="22"/>
                 <w:color w:val="000000"/>
               </w:rPr>
-              <w:t xml:space="preserve">780 (24)</w:t>
-            </w:r>
-          </w:p>
-        </w:tc>
-        <w:tc>
-          <w:tcPr>
-            <w:tcBorders>
-              <w:bottom w:val="none" w:sz="0" w:space="0" w:color="000000"/>
-              <w:top w:val="none" w:sz="0" w:space="0" w:color="000000"/>
-              <w:left w:val="none" w:sz="0" w:space="0" w:color="000000"/>
-              <w:right w:val="none" w:sz="0" w:space="0" w:color="000000"/>
-            </w:tcBorders>
-            <w:shd w:val="clear" w:color="auto" w:fill="FFFFFF"/>
-            <w:tcMar>
-              <w:top w:w="0" w:type="dxa"/>
-              <w:bottom w:w="0" w:type="dxa"/>
-              <w:left w:w="0" w:type="dxa"/>
-              <w:right w:w="0" w:type="dxa"/>
-            </w:tcMar>
-            <w:vAlign w:val="top"/>
-          </w:tcPr>
-          <w:p>
-            <w:pPr>
-              <w:pStyle w:val="Normal"/>
-              <w:jc w:val="center"/>
-              <w:pBdr>
-                <w:bottom w:val="none" w:sz="0" w:space="0" w:color="000000"/>
-                <w:top w:val="none" w:sz="0" w:space="0" w:color="000000"/>
-                <w:left w:val="none" w:sz="0" w:space="0" w:color="000000"/>
-                <w:right w:val="none" w:sz="0" w:space="0" w:color="000000"/>
-              </w:pBdr>
-              <w:spacing w:after="100" w:before="100" w:line="240"/>
-              <w:ind w:left="100" w:right="100" w:firstLine="0" w:firstLineChars="0"/>
-            </w:pPr>
-            <w:r>
-              <w:rPr>
-                <w:rFonts w:ascii="DejaVu Sans" w:hAnsi="DejaVu Sans" w:eastAsia="DejaVu Sans" w:cs="DejaVu Sans"/>
-                <w:i w:val="false"/>
-                <w:b w:val="false"/>
-                <w:u w:val="none"/>
-                <w:sz w:val="22"/>
-                <w:szCs w:val="22"/>
-                <w:color w:val="000000"/>
-              </w:rPr>
-              <w:t xml:space="preserve">19,933 (23)</w:t>
+              <w:t xml:space="preserve">746 (24)</w:t>
+            </w:r>
+          </w:p>
+        </w:tc>
+        <w:tc>
+          <w:tcPr>
+            <w:tcBorders>
+              <w:bottom w:val="none" w:sz="0" w:space="0" w:color="000000"/>
+              <w:top w:val="none" w:sz="0" w:space="0" w:color="000000"/>
+              <w:left w:val="none" w:sz="0" w:space="0" w:color="000000"/>
+              <w:right w:val="none" w:sz="0" w:space="0" w:color="000000"/>
+            </w:tcBorders>
+            <w:shd w:val="clear" w:color="auto" w:fill="FFFFFF"/>
+            <w:tcMar>
+              <w:top w:w="0" w:type="dxa"/>
+              <w:bottom w:w="0" w:type="dxa"/>
+              <w:left w:w="0" w:type="dxa"/>
+              <w:right w:w="0" w:type="dxa"/>
+            </w:tcMar>
+            <w:vAlign w:val="top"/>
+          </w:tcPr>
+          <w:p>
+            <w:pPr>
+              <w:pStyle w:val="Normal"/>
+              <w:jc w:val="center"/>
+              <w:pBdr>
+                <w:bottom w:val="none" w:sz="0" w:space="0" w:color="000000"/>
+                <w:top w:val="none" w:sz="0" w:space="0" w:color="000000"/>
+                <w:left w:val="none" w:sz="0" w:space="0" w:color="000000"/>
+                <w:right w:val="none" w:sz="0" w:space="0" w:color="000000"/>
+              </w:pBdr>
+              <w:spacing w:after="100" w:before="100" w:line="240"/>
+              <w:ind w:left="100" w:right="100" w:firstLine="0" w:firstLineChars="0"/>
+            </w:pPr>
+            <w:r>
+              <w:rPr>
+                <w:rFonts w:ascii="DejaVu Sans" w:hAnsi="DejaVu Sans" w:eastAsia="DejaVu Sans" w:cs="DejaVu Sans"/>
+                <w:i w:val="false"/>
+                <w:b w:val="false"/>
+                <w:u w:val="none"/>
+                <w:sz w:val="22"/>
+                <w:szCs w:val="22"/>
+                <w:color w:val="000000"/>
+              </w:rPr>
+              <w:t xml:space="preserve">19,232 (23)</w:t>
             </w:r>
           </w:p>
         </w:tc>
@@ -5703,51 +5703,51 @@
                 <w:szCs w:val="22"/>
                 <w:color w:val="000000"/>
               </w:rPr>
-              <w:t xml:space="preserve">2,136 (67)</w:t>
-            </w:r>
-          </w:p>
-        </w:tc>
-        <w:tc>
-          <w:tcPr>
-            <w:tcBorders>
-              <w:bottom w:val="none" w:sz="0" w:space="0" w:color="000000"/>
-              <w:top w:val="none" w:sz="0" w:space="0" w:color="000000"/>
-              <w:left w:val="none" w:sz="0" w:space="0" w:color="000000"/>
-              <w:right w:val="none" w:sz="0" w:space="0" w:color="000000"/>
-            </w:tcBorders>
-            <w:shd w:val="clear" w:color="auto" w:fill="FFFFFF"/>
-            <w:tcMar>
-              <w:top w:w="0" w:type="dxa"/>
-              <w:bottom w:w="0" w:type="dxa"/>
-              <w:left w:w="0" w:type="dxa"/>
-              <w:right w:w="0" w:type="dxa"/>
-            </w:tcMar>
-            <w:vAlign w:val="top"/>
-          </w:tcPr>
-          <w:p>
-            <w:pPr>
-              <w:pStyle w:val="Normal"/>
-              <w:jc w:val="center"/>
-              <w:pBdr>
-                <w:bottom w:val="none" w:sz="0" w:space="0" w:color="000000"/>
-                <w:top w:val="none" w:sz="0" w:space="0" w:color="000000"/>
-                <w:left w:val="none" w:sz="0" w:space="0" w:color="000000"/>
-                <w:right w:val="none" w:sz="0" w:space="0" w:color="000000"/>
-              </w:pBdr>
-              <w:spacing w:after="100" w:before="100" w:line="240"/>
-              <w:ind w:left="100" w:right="100" w:firstLine="0" w:firstLineChars="0"/>
-            </w:pPr>
-            <w:r>
-              <w:rPr>
-                <w:rFonts w:ascii="DejaVu Sans" w:hAnsi="DejaVu Sans" w:eastAsia="DejaVu Sans" w:cs="DejaVu Sans"/>
-                <w:i w:val="false"/>
-                <w:b w:val="false"/>
-                <w:u w:val="none"/>
-                <w:sz w:val="22"/>
-                <w:szCs w:val="22"/>
-                <w:color w:val="000000"/>
-              </w:rPr>
-              <w:t xml:space="preserve">62,132 (71)</w:t>
+              <w:t xml:space="preserve">2,048 (67)</w:t>
+            </w:r>
+          </w:p>
+        </w:tc>
+        <w:tc>
+          <w:tcPr>
+            <w:tcBorders>
+              <w:bottom w:val="none" w:sz="0" w:space="0" w:color="000000"/>
+              <w:top w:val="none" w:sz="0" w:space="0" w:color="000000"/>
+              <w:left w:val="none" w:sz="0" w:space="0" w:color="000000"/>
+              <w:right w:val="none" w:sz="0" w:space="0" w:color="000000"/>
+            </w:tcBorders>
+            <w:shd w:val="clear" w:color="auto" w:fill="FFFFFF"/>
+            <w:tcMar>
+              <w:top w:w="0" w:type="dxa"/>
+              <w:bottom w:w="0" w:type="dxa"/>
+              <w:left w:w="0" w:type="dxa"/>
+              <w:right w:w="0" w:type="dxa"/>
+            </w:tcMar>
+            <w:vAlign w:val="top"/>
+          </w:tcPr>
+          <w:p>
+            <w:pPr>
+              <w:pStyle w:val="Normal"/>
+              <w:jc w:val="center"/>
+              <w:pBdr>
+                <w:bottom w:val="none" w:sz="0" w:space="0" w:color="000000"/>
+                <w:top w:val="none" w:sz="0" w:space="0" w:color="000000"/>
+                <w:left w:val="none" w:sz="0" w:space="0" w:color="000000"/>
+                <w:right w:val="none" w:sz="0" w:space="0" w:color="000000"/>
+              </w:pBdr>
+              <w:spacing w:after="100" w:before="100" w:line="240"/>
+              <w:ind w:left="100" w:right="100" w:firstLine="0" w:firstLineChars="0"/>
+            </w:pPr>
+            <w:r>
+              <w:rPr>
+                <w:rFonts w:ascii="DejaVu Sans" w:hAnsi="DejaVu Sans" w:eastAsia="DejaVu Sans" w:cs="DejaVu Sans"/>
+                <w:i w:val="false"/>
+                <w:b w:val="false"/>
+                <w:u w:val="none"/>
+                <w:sz w:val="22"/>
+                <w:szCs w:val="22"/>
+                <w:color w:val="000000"/>
+              </w:rPr>
+              <w:t xml:space="preserve">60,175 (71)</w:t>
             </w:r>
           </w:p>
         </w:tc>
@@ -5841,51 +5841,51 @@
                 <w:szCs w:val="22"/>
                 <w:color w:val="000000"/>
               </w:rPr>
-              <w:t xml:space="preserve">930 (29)</w:t>
-            </w:r>
-          </w:p>
-        </w:tc>
-        <w:tc>
-          <w:tcPr>
-            <w:tcBorders>
-              <w:bottom w:val="none" w:sz="0" w:space="0" w:color="000000"/>
-              <w:top w:val="none" w:sz="0" w:space="0" w:color="000000"/>
-              <w:left w:val="none" w:sz="0" w:space="0" w:color="000000"/>
-              <w:right w:val="none" w:sz="0" w:space="0" w:color="000000"/>
-            </w:tcBorders>
-            <w:shd w:val="clear" w:color="auto" w:fill="FFFFFF"/>
-            <w:tcMar>
-              <w:top w:w="0" w:type="dxa"/>
-              <w:bottom w:w="0" w:type="dxa"/>
-              <w:left w:w="0" w:type="dxa"/>
-              <w:right w:w="0" w:type="dxa"/>
-            </w:tcMar>
-            <w:vAlign w:val="top"/>
-          </w:tcPr>
-          <w:p>
-            <w:pPr>
-              <w:pStyle w:val="Normal"/>
-              <w:jc w:val="center"/>
-              <w:pBdr>
-                <w:bottom w:val="none" w:sz="0" w:space="0" w:color="000000"/>
-                <w:top w:val="none" w:sz="0" w:space="0" w:color="000000"/>
-                <w:left w:val="none" w:sz="0" w:space="0" w:color="000000"/>
-                <w:right w:val="none" w:sz="0" w:space="0" w:color="000000"/>
-              </w:pBdr>
-              <w:spacing w:after="100" w:before="100" w:line="240"/>
-              <w:ind w:left="100" w:right="100" w:firstLine="0" w:firstLineChars="0"/>
-            </w:pPr>
-            <w:r>
-              <w:rPr>
-                <w:rFonts w:ascii="DejaVu Sans" w:hAnsi="DejaVu Sans" w:eastAsia="DejaVu Sans" w:cs="DejaVu Sans"/>
-                <w:i w:val="false"/>
-                <w:b w:val="false"/>
-                <w:u w:val="none"/>
-                <w:sz w:val="22"/>
-                <w:szCs w:val="22"/>
-                <w:color w:val="000000"/>
-              </w:rPr>
-              <w:t xml:space="preserve">21,852 (25)</w:t>
+              <w:t xml:space="preserve">876 (29)</w:t>
+            </w:r>
+          </w:p>
+        </w:tc>
+        <w:tc>
+          <w:tcPr>
+            <w:tcBorders>
+              <w:bottom w:val="none" w:sz="0" w:space="0" w:color="000000"/>
+              <w:top w:val="none" w:sz="0" w:space="0" w:color="000000"/>
+              <w:left w:val="none" w:sz="0" w:space="0" w:color="000000"/>
+              <w:right w:val="none" w:sz="0" w:space="0" w:color="000000"/>
+            </w:tcBorders>
+            <w:shd w:val="clear" w:color="auto" w:fill="FFFFFF"/>
+            <w:tcMar>
+              <w:top w:w="0" w:type="dxa"/>
+              <w:bottom w:w="0" w:type="dxa"/>
+              <w:left w:w="0" w:type="dxa"/>
+              <w:right w:w="0" w:type="dxa"/>
+            </w:tcMar>
+            <w:vAlign w:val="top"/>
+          </w:tcPr>
+          <w:p>
+            <w:pPr>
+              <w:pStyle w:val="Normal"/>
+              <w:jc w:val="center"/>
+              <w:pBdr>
+                <w:bottom w:val="none" w:sz="0" w:space="0" w:color="000000"/>
+                <w:top w:val="none" w:sz="0" w:space="0" w:color="000000"/>
+                <w:left w:val="none" w:sz="0" w:space="0" w:color="000000"/>
+                <w:right w:val="none" w:sz="0" w:space="0" w:color="000000"/>
+              </w:pBdr>
+              <w:spacing w:after="100" w:before="100" w:line="240"/>
+              <w:ind w:left="100" w:right="100" w:firstLine="0" w:firstLineChars="0"/>
+            </w:pPr>
+            <w:r>
+              <w:rPr>
+                <w:rFonts w:ascii="DejaVu Sans" w:hAnsi="DejaVu Sans" w:eastAsia="DejaVu Sans" w:cs="DejaVu Sans"/>
+                <w:i w:val="false"/>
+                <w:b w:val="false"/>
+                <w:u w:val="none"/>
+                <w:sz w:val="22"/>
+                <w:szCs w:val="22"/>
+                <w:color w:val="000000"/>
+              </w:rPr>
+              <w:t xml:space="preserve">21,109 (25)</w:t>
             </w:r>
           </w:p>
         </w:tc>
@@ -5979,51 +5979,51 @@
                 <w:szCs w:val="22"/>
                 <w:color w:val="000000"/>
               </w:rPr>
-              <w:t xml:space="preserve">136 (4.2)</w:t>
-            </w:r>
-          </w:p>
-        </w:tc>
-        <w:tc>
-          <w:tcPr>
-            <w:tcBorders>
-              <w:bottom w:val="none" w:sz="0" w:space="0" w:color="000000"/>
-              <w:top w:val="none" w:sz="0" w:space="0" w:color="000000"/>
-              <w:left w:val="none" w:sz="0" w:space="0" w:color="000000"/>
-              <w:right w:val="none" w:sz="0" w:space="0" w:color="000000"/>
-            </w:tcBorders>
-            <w:shd w:val="clear" w:color="auto" w:fill="FFFFFF"/>
-            <w:tcMar>
-              <w:top w:w="0" w:type="dxa"/>
-              <w:bottom w:w="0" w:type="dxa"/>
-              <w:left w:w="0" w:type="dxa"/>
-              <w:right w:w="0" w:type="dxa"/>
-            </w:tcMar>
-            <w:vAlign w:val="top"/>
-          </w:tcPr>
-          <w:p>
-            <w:pPr>
-              <w:pStyle w:val="Normal"/>
-              <w:jc w:val="center"/>
-              <w:pBdr>
-                <w:bottom w:val="none" w:sz="0" w:space="0" w:color="000000"/>
-                <w:top w:val="none" w:sz="0" w:space="0" w:color="000000"/>
-                <w:left w:val="none" w:sz="0" w:space="0" w:color="000000"/>
-                <w:right w:val="none" w:sz="0" w:space="0" w:color="000000"/>
-              </w:pBdr>
-              <w:spacing w:after="100" w:before="100" w:line="240"/>
-              <w:ind w:left="100" w:right="100" w:firstLine="0" w:firstLineChars="0"/>
-            </w:pPr>
-            <w:r>
-              <w:rPr>
-                <w:rFonts w:ascii="DejaVu Sans" w:hAnsi="DejaVu Sans" w:eastAsia="DejaVu Sans" w:cs="DejaVu Sans"/>
-                <w:i w:val="false"/>
-                <w:b w:val="false"/>
-                <w:u w:val="none"/>
-                <w:sz w:val="22"/>
-                <w:szCs w:val="22"/>
-                <w:color w:val="000000"/>
-              </w:rPr>
-              <w:t xml:space="preserve">3,060 (3.5)</w:t>
+              <w:t xml:space="preserve">127 (4.2)</w:t>
+            </w:r>
+          </w:p>
+        </w:tc>
+        <w:tc>
+          <w:tcPr>
+            <w:tcBorders>
+              <w:bottom w:val="none" w:sz="0" w:space="0" w:color="000000"/>
+              <w:top w:val="none" w:sz="0" w:space="0" w:color="000000"/>
+              <w:left w:val="none" w:sz="0" w:space="0" w:color="000000"/>
+              <w:right w:val="none" w:sz="0" w:space="0" w:color="000000"/>
+            </w:tcBorders>
+            <w:shd w:val="clear" w:color="auto" w:fill="FFFFFF"/>
+            <w:tcMar>
+              <w:top w:w="0" w:type="dxa"/>
+              <w:bottom w:w="0" w:type="dxa"/>
+              <w:left w:w="0" w:type="dxa"/>
+              <w:right w:w="0" w:type="dxa"/>
+            </w:tcMar>
+            <w:vAlign w:val="top"/>
+          </w:tcPr>
+          <w:p>
+            <w:pPr>
+              <w:pStyle w:val="Normal"/>
+              <w:jc w:val="center"/>
+              <w:pBdr>
+                <w:bottom w:val="none" w:sz="0" w:space="0" w:color="000000"/>
+                <w:top w:val="none" w:sz="0" w:space="0" w:color="000000"/>
+                <w:left w:val="none" w:sz="0" w:space="0" w:color="000000"/>
+                <w:right w:val="none" w:sz="0" w:space="0" w:color="000000"/>
+              </w:pBdr>
+              <w:spacing w:after="100" w:before="100" w:line="240"/>
+              <w:ind w:left="100" w:right="100" w:firstLine="0" w:firstLineChars="0"/>
+            </w:pPr>
+            <w:r>
+              <w:rPr>
+                <w:rFonts w:ascii="DejaVu Sans" w:hAnsi="DejaVu Sans" w:eastAsia="DejaVu Sans" w:cs="DejaVu Sans"/>
+                <w:i w:val="false"/>
+                <w:b w:val="false"/>
+                <w:u w:val="none"/>
+                <w:sz w:val="22"/>
+                <w:szCs w:val="22"/>
+                <w:color w:val="000000"/>
+              </w:rPr>
+              <w:t xml:space="preserve">2,941 (3.5)</w:t>
             </w:r>
           </w:p>
         </w:tc>
@@ -6255,51 +6255,51 @@
                 <w:szCs w:val="22"/>
                 <w:color w:val="000000"/>
               </w:rPr>
-              <w:t xml:space="preserve">435 (14)</w:t>
-            </w:r>
-          </w:p>
-        </w:tc>
-        <w:tc>
-          <w:tcPr>
-            <w:tcBorders>
-              <w:bottom w:val="none" w:sz="0" w:space="0" w:color="000000"/>
-              <w:top w:val="none" w:sz="0" w:space="0" w:color="000000"/>
-              <w:left w:val="none" w:sz="0" w:space="0" w:color="000000"/>
-              <w:right w:val="none" w:sz="0" w:space="0" w:color="000000"/>
-            </w:tcBorders>
-            <w:shd w:val="clear" w:color="auto" w:fill="FFFFFF"/>
-            <w:tcMar>
-              <w:top w:w="0" w:type="dxa"/>
-              <w:bottom w:w="0" w:type="dxa"/>
-              <w:left w:w="0" w:type="dxa"/>
-              <w:right w:w="0" w:type="dxa"/>
-            </w:tcMar>
-            <w:vAlign w:val="top"/>
-          </w:tcPr>
-          <w:p>
-            <w:pPr>
-              <w:pStyle w:val="Normal"/>
-              <w:jc w:val="center"/>
-              <w:pBdr>
-                <w:bottom w:val="none" w:sz="0" w:space="0" w:color="000000"/>
-                <w:top w:val="none" w:sz="0" w:space="0" w:color="000000"/>
-                <w:left w:val="none" w:sz="0" w:space="0" w:color="000000"/>
-                <w:right w:val="none" w:sz="0" w:space="0" w:color="000000"/>
-              </w:pBdr>
-              <w:spacing w:after="100" w:before="100" w:line="240"/>
-              <w:ind w:left="100" w:right="100" w:firstLine="0" w:firstLineChars="0"/>
-            </w:pPr>
-            <w:r>
-              <w:rPr>
-                <w:rFonts w:ascii="DejaVu Sans" w:hAnsi="DejaVu Sans" w:eastAsia="DejaVu Sans" w:cs="DejaVu Sans"/>
-                <w:i w:val="false"/>
-                <w:b w:val="false"/>
-                <w:u w:val="none"/>
-                <w:sz w:val="22"/>
-                <w:szCs w:val="22"/>
-                <w:color w:val="000000"/>
-              </w:rPr>
-              <w:t xml:space="preserve">15,860 (18)</w:t>
+              <w:t xml:space="preserve">412 (14)</w:t>
+            </w:r>
+          </w:p>
+        </w:tc>
+        <w:tc>
+          <w:tcPr>
+            <w:tcBorders>
+              <w:bottom w:val="none" w:sz="0" w:space="0" w:color="000000"/>
+              <w:top w:val="none" w:sz="0" w:space="0" w:color="000000"/>
+              <w:left w:val="none" w:sz="0" w:space="0" w:color="000000"/>
+              <w:right w:val="none" w:sz="0" w:space="0" w:color="000000"/>
+            </w:tcBorders>
+            <w:shd w:val="clear" w:color="auto" w:fill="FFFFFF"/>
+            <w:tcMar>
+              <w:top w:w="0" w:type="dxa"/>
+              <w:bottom w:w="0" w:type="dxa"/>
+              <w:left w:w="0" w:type="dxa"/>
+              <w:right w:w="0" w:type="dxa"/>
+            </w:tcMar>
+            <w:vAlign w:val="top"/>
+          </w:tcPr>
+          <w:p>
+            <w:pPr>
+              <w:pStyle w:val="Normal"/>
+              <w:jc w:val="center"/>
+              <w:pBdr>
+                <w:bottom w:val="none" w:sz="0" w:space="0" w:color="000000"/>
+                <w:top w:val="none" w:sz="0" w:space="0" w:color="000000"/>
+                <w:left w:val="none" w:sz="0" w:space="0" w:color="000000"/>
+                <w:right w:val="none" w:sz="0" w:space="0" w:color="000000"/>
+              </w:pBdr>
+              <w:spacing w:after="100" w:before="100" w:line="240"/>
+              <w:ind w:left="100" w:right="100" w:firstLine="0" w:firstLineChars="0"/>
+            </w:pPr>
+            <w:r>
+              <w:rPr>
+                <w:rFonts w:ascii="DejaVu Sans" w:hAnsi="DejaVu Sans" w:eastAsia="DejaVu Sans" w:cs="DejaVu Sans"/>
+                <w:i w:val="false"/>
+                <w:b w:val="false"/>
+                <w:u w:val="none"/>
+                <w:sz w:val="22"/>
+                <w:szCs w:val="22"/>
+                <w:color w:val="000000"/>
+              </w:rPr>
+              <w:t xml:space="preserve">15,289 (18)</w:t>
             </w:r>
           </w:p>
         </w:tc>
@@ -6393,51 +6393,51 @@
                 <w:szCs w:val="22"/>
                 <w:color w:val="000000"/>
               </w:rPr>
-              <w:t xml:space="preserve">1,119 (35)</w:t>
-            </w:r>
-          </w:p>
-        </w:tc>
-        <w:tc>
-          <w:tcPr>
-            <w:tcBorders>
-              <w:bottom w:val="none" w:sz="0" w:space="0" w:color="000000"/>
-              <w:top w:val="none" w:sz="0" w:space="0" w:color="000000"/>
-              <w:left w:val="none" w:sz="0" w:space="0" w:color="000000"/>
-              <w:right w:val="none" w:sz="0" w:space="0" w:color="000000"/>
-            </w:tcBorders>
-            <w:shd w:val="clear" w:color="auto" w:fill="FFFFFF"/>
-            <w:tcMar>
-              <w:top w:w="0" w:type="dxa"/>
-              <w:bottom w:w="0" w:type="dxa"/>
-              <w:left w:w="0" w:type="dxa"/>
-              <w:right w:w="0" w:type="dxa"/>
-            </w:tcMar>
-            <w:vAlign w:val="top"/>
-          </w:tcPr>
-          <w:p>
-            <w:pPr>
-              <w:pStyle w:val="Normal"/>
-              <w:jc w:val="center"/>
-              <w:pBdr>
-                <w:bottom w:val="none" w:sz="0" w:space="0" w:color="000000"/>
-                <w:top w:val="none" w:sz="0" w:space="0" w:color="000000"/>
-                <w:left w:val="none" w:sz="0" w:space="0" w:color="000000"/>
-                <w:right w:val="none" w:sz="0" w:space="0" w:color="000000"/>
-              </w:pBdr>
-              <w:spacing w:after="100" w:before="100" w:line="240"/>
-              <w:ind w:left="100" w:right="100" w:firstLine="0" w:firstLineChars="0"/>
-            </w:pPr>
-            <w:r>
-              <w:rPr>
-                <w:rFonts w:ascii="DejaVu Sans" w:hAnsi="DejaVu Sans" w:eastAsia="DejaVu Sans" w:cs="DejaVu Sans"/>
-                <w:i w:val="false"/>
-                <w:b w:val="false"/>
-                <w:u w:val="none"/>
-                <w:sz w:val="22"/>
-                <w:szCs w:val="22"/>
-                <w:color w:val="000000"/>
-              </w:rPr>
-              <w:t xml:space="preserve">29,482 (34)</w:t>
+              <w:t xml:space="preserve">1,073 (35)</w:t>
+            </w:r>
+          </w:p>
+        </w:tc>
+        <w:tc>
+          <w:tcPr>
+            <w:tcBorders>
+              <w:bottom w:val="none" w:sz="0" w:space="0" w:color="000000"/>
+              <w:top w:val="none" w:sz="0" w:space="0" w:color="000000"/>
+              <w:left w:val="none" w:sz="0" w:space="0" w:color="000000"/>
+              <w:right w:val="none" w:sz="0" w:space="0" w:color="000000"/>
+            </w:tcBorders>
+            <w:shd w:val="clear" w:color="auto" w:fill="FFFFFF"/>
+            <w:tcMar>
+              <w:top w:w="0" w:type="dxa"/>
+              <w:bottom w:w="0" w:type="dxa"/>
+              <w:left w:w="0" w:type="dxa"/>
+              <w:right w:w="0" w:type="dxa"/>
+            </w:tcMar>
+            <w:vAlign w:val="top"/>
+          </w:tcPr>
+          <w:p>
+            <w:pPr>
+              <w:pStyle w:val="Normal"/>
+              <w:jc w:val="center"/>
+              <w:pBdr>
+                <w:bottom w:val="none" w:sz="0" w:space="0" w:color="000000"/>
+                <w:top w:val="none" w:sz="0" w:space="0" w:color="000000"/>
+                <w:left w:val="none" w:sz="0" w:space="0" w:color="000000"/>
+                <w:right w:val="none" w:sz="0" w:space="0" w:color="000000"/>
+              </w:pBdr>
+              <w:spacing w:after="100" w:before="100" w:line="240"/>
+              <w:ind w:left="100" w:right="100" w:firstLine="0" w:firstLineChars="0"/>
+            </w:pPr>
+            <w:r>
+              <w:rPr>
+                <w:rFonts w:ascii="DejaVu Sans" w:hAnsi="DejaVu Sans" w:eastAsia="DejaVu Sans" w:cs="DejaVu Sans"/>
+                <w:i w:val="false"/>
+                <w:b w:val="false"/>
+                <w:u w:val="none"/>
+                <w:sz w:val="22"/>
+                <w:szCs w:val="22"/>
+                <w:color w:val="000000"/>
+              </w:rPr>
+              <w:t xml:space="preserve">28,552 (34)</w:t>
             </w:r>
           </w:p>
         </w:tc>
@@ -6531,51 +6531,51 @@
                 <w:szCs w:val="22"/>
                 <w:color w:val="000000"/>
               </w:rPr>
-              <w:t xml:space="preserve">1,648 (51)</w:t>
-            </w:r>
-          </w:p>
-        </w:tc>
-        <w:tc>
-          <w:tcPr>
-            <w:tcBorders>
-              <w:bottom w:val="none" w:sz="0" w:space="0" w:color="000000"/>
-              <w:top w:val="none" w:sz="0" w:space="0" w:color="000000"/>
-              <w:left w:val="none" w:sz="0" w:space="0" w:color="000000"/>
-              <w:right w:val="none" w:sz="0" w:space="0" w:color="000000"/>
-            </w:tcBorders>
-            <w:shd w:val="clear" w:color="auto" w:fill="FFFFFF"/>
-            <w:tcMar>
-              <w:top w:w="0" w:type="dxa"/>
-              <w:bottom w:w="0" w:type="dxa"/>
-              <w:left w:w="0" w:type="dxa"/>
-              <w:right w:w="0" w:type="dxa"/>
-            </w:tcMar>
-            <w:vAlign w:val="top"/>
-          </w:tcPr>
-          <w:p>
-            <w:pPr>
-              <w:pStyle w:val="Normal"/>
-              <w:jc w:val="center"/>
-              <w:pBdr>
-                <w:bottom w:val="none" w:sz="0" w:space="0" w:color="000000"/>
-                <w:top w:val="none" w:sz="0" w:space="0" w:color="000000"/>
-                <w:left w:val="none" w:sz="0" w:space="0" w:color="000000"/>
-                <w:right w:val="none" w:sz="0" w:space="0" w:color="000000"/>
-              </w:pBdr>
-              <w:spacing w:after="100" w:before="100" w:line="240"/>
-              <w:ind w:left="100" w:right="100" w:firstLine="0" w:firstLineChars="0"/>
-            </w:pPr>
-            <w:r>
-              <w:rPr>
-                <w:rFonts w:ascii="DejaVu Sans" w:hAnsi="DejaVu Sans" w:eastAsia="DejaVu Sans" w:cs="DejaVu Sans"/>
-                <w:i w:val="false"/>
-                <w:b w:val="false"/>
-                <w:u w:val="none"/>
-                <w:sz w:val="22"/>
-                <w:szCs w:val="22"/>
-                <w:color w:val="000000"/>
-              </w:rPr>
-              <w:t xml:space="preserve">41,702 (48)</w:t>
+              <w:t xml:space="preserve">1,566 (51)</w:t>
+            </w:r>
+          </w:p>
+        </w:tc>
+        <w:tc>
+          <w:tcPr>
+            <w:tcBorders>
+              <w:bottom w:val="none" w:sz="0" w:space="0" w:color="000000"/>
+              <w:top w:val="none" w:sz="0" w:space="0" w:color="000000"/>
+              <w:left w:val="none" w:sz="0" w:space="0" w:color="000000"/>
+              <w:right w:val="none" w:sz="0" w:space="0" w:color="000000"/>
+            </w:tcBorders>
+            <w:shd w:val="clear" w:color="auto" w:fill="FFFFFF"/>
+            <w:tcMar>
+              <w:top w:w="0" w:type="dxa"/>
+              <w:bottom w:w="0" w:type="dxa"/>
+              <w:left w:w="0" w:type="dxa"/>
+              <w:right w:w="0" w:type="dxa"/>
+            </w:tcMar>
+            <w:vAlign w:val="top"/>
+          </w:tcPr>
+          <w:p>
+            <w:pPr>
+              <w:pStyle w:val="Normal"/>
+              <w:jc w:val="center"/>
+              <w:pBdr>
+                <w:bottom w:val="none" w:sz="0" w:space="0" w:color="000000"/>
+                <w:top w:val="none" w:sz="0" w:space="0" w:color="000000"/>
+                <w:left w:val="none" w:sz="0" w:space="0" w:color="000000"/>
+                <w:right w:val="none" w:sz="0" w:space="0" w:color="000000"/>
+              </w:pBdr>
+              <w:spacing w:after="100" w:before="100" w:line="240"/>
+              <w:ind w:left="100" w:right="100" w:firstLine="0" w:firstLineChars="0"/>
+            </w:pPr>
+            <w:r>
+              <w:rPr>
+                <w:rFonts w:ascii="DejaVu Sans" w:hAnsi="DejaVu Sans" w:eastAsia="DejaVu Sans" w:cs="DejaVu Sans"/>
+                <w:i w:val="false"/>
+                <w:b w:val="false"/>
+                <w:u w:val="none"/>
+                <w:sz w:val="22"/>
+                <w:szCs w:val="22"/>
+                <w:color w:val="000000"/>
+              </w:rPr>
+              <w:t xml:space="preserve">40,384 (48)</w:t>
             </w:r>
           </w:p>
         </w:tc>
@@ -6807,51 +6807,51 @@
                 <w:szCs w:val="22"/>
                 <w:color w:val="000000"/>
               </w:rPr>
-              <w:t xml:space="preserve">2,525 (79)</w:t>
-            </w:r>
-          </w:p>
-        </w:tc>
-        <w:tc>
-          <w:tcPr>
-            <w:tcBorders>
-              <w:bottom w:val="none" w:sz="0" w:space="0" w:color="000000"/>
-              <w:top w:val="none" w:sz="0" w:space="0" w:color="000000"/>
-              <w:left w:val="none" w:sz="0" w:space="0" w:color="000000"/>
-              <w:right w:val="none" w:sz="0" w:space="0" w:color="000000"/>
-            </w:tcBorders>
-            <w:shd w:val="clear" w:color="auto" w:fill="FFFFFF"/>
-            <w:tcMar>
-              <w:top w:w="0" w:type="dxa"/>
-              <w:bottom w:w="0" w:type="dxa"/>
-              <w:left w:w="0" w:type="dxa"/>
-              <w:right w:w="0" w:type="dxa"/>
-            </w:tcMar>
-            <w:vAlign w:val="top"/>
-          </w:tcPr>
-          <w:p>
-            <w:pPr>
-              <w:pStyle w:val="Normal"/>
-              <w:jc w:val="center"/>
-              <w:pBdr>
-                <w:bottom w:val="none" w:sz="0" w:space="0" w:color="000000"/>
-                <w:top w:val="none" w:sz="0" w:space="0" w:color="000000"/>
-                <w:left w:val="none" w:sz="0" w:space="0" w:color="000000"/>
-                <w:right w:val="none" w:sz="0" w:space="0" w:color="000000"/>
-              </w:pBdr>
-              <w:spacing w:after="100" w:before="100" w:line="240"/>
-              <w:ind w:left="100" w:right="100" w:firstLine="0" w:firstLineChars="0"/>
-            </w:pPr>
-            <w:r>
-              <w:rPr>
-                <w:rFonts w:ascii="DejaVu Sans" w:hAnsi="DejaVu Sans" w:eastAsia="DejaVu Sans" w:cs="DejaVu Sans"/>
-                <w:i w:val="false"/>
-                <w:b w:val="false"/>
-                <w:u w:val="none"/>
-                <w:sz w:val="22"/>
-                <w:szCs w:val="22"/>
-                <w:color w:val="000000"/>
-              </w:rPr>
-              <w:t xml:space="preserve">72,009 (83)</w:t>
+              <w:t xml:space="preserve">2,408 (79)</w:t>
+            </w:r>
+          </w:p>
+        </w:tc>
+        <w:tc>
+          <w:tcPr>
+            <w:tcBorders>
+              <w:bottom w:val="none" w:sz="0" w:space="0" w:color="000000"/>
+              <w:top w:val="none" w:sz="0" w:space="0" w:color="000000"/>
+              <w:left w:val="none" w:sz="0" w:space="0" w:color="000000"/>
+              <w:right w:val="none" w:sz="0" w:space="0" w:color="000000"/>
+            </w:tcBorders>
+            <w:shd w:val="clear" w:color="auto" w:fill="FFFFFF"/>
+            <w:tcMar>
+              <w:top w:w="0" w:type="dxa"/>
+              <w:bottom w:w="0" w:type="dxa"/>
+              <w:left w:w="0" w:type="dxa"/>
+              <w:right w:w="0" w:type="dxa"/>
+            </w:tcMar>
+            <w:vAlign w:val="top"/>
+          </w:tcPr>
+          <w:p>
+            <w:pPr>
+              <w:pStyle w:val="Normal"/>
+              <w:jc w:val="center"/>
+              <w:pBdr>
+                <w:bottom w:val="none" w:sz="0" w:space="0" w:color="000000"/>
+                <w:top w:val="none" w:sz="0" w:space="0" w:color="000000"/>
+                <w:left w:val="none" w:sz="0" w:space="0" w:color="000000"/>
+                <w:right w:val="none" w:sz="0" w:space="0" w:color="000000"/>
+              </w:pBdr>
+              <w:spacing w:after="100" w:before="100" w:line="240"/>
+              <w:ind w:left="100" w:right="100" w:firstLine="0" w:firstLineChars="0"/>
+            </w:pPr>
+            <w:r>
+              <w:rPr>
+                <w:rFonts w:ascii="DejaVu Sans" w:hAnsi="DejaVu Sans" w:eastAsia="DejaVu Sans" w:cs="DejaVu Sans"/>
+                <w:i w:val="false"/>
+                <w:b w:val="false"/>
+                <w:u w:val="none"/>
+                <w:sz w:val="22"/>
+                <w:szCs w:val="22"/>
+                <w:color w:val="000000"/>
+              </w:rPr>
+              <w:t xml:space="preserve">69,752 (83)</w:t>
             </w:r>
           </w:p>
         </w:tc>
@@ -6945,51 +6945,51 @@
                 <w:szCs w:val="22"/>
                 <w:color w:val="000000"/>
               </w:rPr>
-              <w:t xml:space="preserve">647 (20)</w:t>
-            </w:r>
-          </w:p>
-        </w:tc>
-        <w:tc>
-          <w:tcPr>
-            <w:tcBorders>
-              <w:bottom w:val="none" w:sz="0" w:space="0" w:color="000000"/>
-              <w:top w:val="none" w:sz="0" w:space="0" w:color="000000"/>
-              <w:left w:val="none" w:sz="0" w:space="0" w:color="000000"/>
-              <w:right w:val="none" w:sz="0" w:space="0" w:color="000000"/>
-            </w:tcBorders>
-            <w:shd w:val="clear" w:color="auto" w:fill="FFFFFF"/>
-            <w:tcMar>
-              <w:top w:w="0" w:type="dxa"/>
-              <w:bottom w:w="0" w:type="dxa"/>
-              <w:left w:w="0" w:type="dxa"/>
-              <w:right w:w="0" w:type="dxa"/>
-            </w:tcMar>
-            <w:vAlign w:val="top"/>
-          </w:tcPr>
-          <w:p>
-            <w:pPr>
-              <w:pStyle w:val="Normal"/>
-              <w:jc w:val="center"/>
-              <w:pBdr>
-                <w:bottom w:val="none" w:sz="0" w:space="0" w:color="000000"/>
-                <w:top w:val="none" w:sz="0" w:space="0" w:color="000000"/>
-                <w:left w:val="none" w:sz="0" w:space="0" w:color="000000"/>
-                <w:right w:val="none" w:sz="0" w:space="0" w:color="000000"/>
-              </w:pBdr>
-              <w:spacing w:after="100" w:before="100" w:line="240"/>
-              <w:ind w:left="100" w:right="100" w:firstLine="0" w:firstLineChars="0"/>
-            </w:pPr>
-            <w:r>
-              <w:rPr>
-                <w:rFonts w:ascii="DejaVu Sans" w:hAnsi="DejaVu Sans" w:eastAsia="DejaVu Sans" w:cs="DejaVu Sans"/>
-                <w:i w:val="false"/>
-                <w:b w:val="false"/>
-                <w:u w:val="none"/>
-                <w:sz w:val="22"/>
-                <w:szCs w:val="22"/>
-                <w:color w:val="000000"/>
-              </w:rPr>
-              <w:t xml:space="preserve">14,344 (16)</w:t>
+              <w:t xml:space="preserve">614 (20)</w:t>
+            </w:r>
+          </w:p>
+        </w:tc>
+        <w:tc>
+          <w:tcPr>
+            <w:tcBorders>
+              <w:bottom w:val="none" w:sz="0" w:space="0" w:color="000000"/>
+              <w:top w:val="none" w:sz="0" w:space="0" w:color="000000"/>
+              <w:left w:val="none" w:sz="0" w:space="0" w:color="000000"/>
+              <w:right w:val="none" w:sz="0" w:space="0" w:color="000000"/>
+            </w:tcBorders>
+            <w:shd w:val="clear" w:color="auto" w:fill="FFFFFF"/>
+            <w:tcMar>
+              <w:top w:w="0" w:type="dxa"/>
+              <w:bottom w:w="0" w:type="dxa"/>
+              <w:left w:w="0" w:type="dxa"/>
+              <w:right w:w="0" w:type="dxa"/>
+            </w:tcMar>
+            <w:vAlign w:val="top"/>
+          </w:tcPr>
+          <w:p>
+            <w:pPr>
+              <w:pStyle w:val="Normal"/>
+              <w:jc w:val="center"/>
+              <w:pBdr>
+                <w:bottom w:val="none" w:sz="0" w:space="0" w:color="000000"/>
+                <w:top w:val="none" w:sz="0" w:space="0" w:color="000000"/>
+                <w:left w:val="none" w:sz="0" w:space="0" w:color="000000"/>
+                <w:right w:val="none" w:sz="0" w:space="0" w:color="000000"/>
+              </w:pBdr>
+              <w:spacing w:after="100" w:before="100" w:line="240"/>
+              <w:ind w:left="100" w:right="100" w:firstLine="0" w:firstLineChars="0"/>
+            </w:pPr>
+            <w:r>
+              <w:rPr>
+                <w:rFonts w:ascii="DejaVu Sans" w:hAnsi="DejaVu Sans" w:eastAsia="DejaVu Sans" w:cs="DejaVu Sans"/>
+                <w:i w:val="false"/>
+                <w:b w:val="false"/>
+                <w:u w:val="none"/>
+                <w:sz w:val="22"/>
+                <w:szCs w:val="22"/>
+                <w:color w:val="000000"/>
+              </w:rPr>
+              <w:t xml:space="preserve">13,812 (16)</w:t>
             </w:r>
           </w:p>
         </w:tc>
@@ -7083,51 +7083,51 @@
                 <w:szCs w:val="22"/>
                 <w:color w:val="000000"/>
               </w:rPr>
-              <w:t xml:space="preserve">30 (0.9)</w:t>
-            </w:r>
-          </w:p>
-        </w:tc>
-        <w:tc>
-          <w:tcPr>
-            <w:tcBorders>
-              <w:bottom w:val="none" w:sz="0" w:space="0" w:color="000000"/>
-              <w:top w:val="none" w:sz="0" w:space="0" w:color="000000"/>
-              <w:left w:val="none" w:sz="0" w:space="0" w:color="000000"/>
-              <w:right w:val="none" w:sz="0" w:space="0" w:color="000000"/>
-            </w:tcBorders>
-            <w:shd w:val="clear" w:color="auto" w:fill="FFFFFF"/>
-            <w:tcMar>
-              <w:top w:w="0" w:type="dxa"/>
-              <w:bottom w:w="0" w:type="dxa"/>
-              <w:left w:w="0" w:type="dxa"/>
-              <w:right w:w="0" w:type="dxa"/>
-            </w:tcMar>
-            <w:vAlign w:val="top"/>
-          </w:tcPr>
-          <w:p>
-            <w:pPr>
-              <w:pStyle w:val="Normal"/>
-              <w:jc w:val="center"/>
-              <w:pBdr>
-                <w:bottom w:val="none" w:sz="0" w:space="0" w:color="000000"/>
-                <w:top w:val="none" w:sz="0" w:space="0" w:color="000000"/>
-                <w:left w:val="none" w:sz="0" w:space="0" w:color="000000"/>
-                <w:right w:val="none" w:sz="0" w:space="0" w:color="000000"/>
-              </w:pBdr>
-              <w:spacing w:after="100" w:before="100" w:line="240"/>
-              <w:ind w:left="100" w:right="100" w:firstLine="0" w:firstLineChars="0"/>
-            </w:pPr>
-            <w:r>
-              <w:rPr>
-                <w:rFonts w:ascii="DejaVu Sans" w:hAnsi="DejaVu Sans" w:eastAsia="DejaVu Sans" w:cs="DejaVu Sans"/>
-                <w:i w:val="false"/>
-                <w:b w:val="false"/>
-                <w:u w:val="none"/>
-                <w:sz w:val="22"/>
-                <w:szCs w:val="22"/>
-                <w:color w:val="000000"/>
-              </w:rPr>
-              <w:t xml:space="preserve">691 (0.8)</w:t>
+              <w:t xml:space="preserve">29 (1.0)</w:t>
+            </w:r>
+          </w:p>
+        </w:tc>
+        <w:tc>
+          <w:tcPr>
+            <w:tcBorders>
+              <w:bottom w:val="none" w:sz="0" w:space="0" w:color="000000"/>
+              <w:top w:val="none" w:sz="0" w:space="0" w:color="000000"/>
+              <w:left w:val="none" w:sz="0" w:space="0" w:color="000000"/>
+              <w:right w:val="none" w:sz="0" w:space="0" w:color="000000"/>
+            </w:tcBorders>
+            <w:shd w:val="clear" w:color="auto" w:fill="FFFFFF"/>
+            <w:tcMar>
+              <w:top w:w="0" w:type="dxa"/>
+              <w:bottom w:w="0" w:type="dxa"/>
+              <w:left w:w="0" w:type="dxa"/>
+              <w:right w:w="0" w:type="dxa"/>
+            </w:tcMar>
+            <w:vAlign w:val="top"/>
+          </w:tcPr>
+          <w:p>
+            <w:pPr>
+              <w:pStyle w:val="Normal"/>
+              <w:jc w:val="center"/>
+              <w:pBdr>
+                <w:bottom w:val="none" w:sz="0" w:space="0" w:color="000000"/>
+                <w:top w:val="none" w:sz="0" w:space="0" w:color="000000"/>
+                <w:left w:val="none" w:sz="0" w:space="0" w:color="000000"/>
+                <w:right w:val="none" w:sz="0" w:space="0" w:color="000000"/>
+              </w:pBdr>
+              <w:spacing w:after="100" w:before="100" w:line="240"/>
+              <w:ind w:left="100" w:right="100" w:firstLine="0" w:firstLineChars="0"/>
+            </w:pPr>
+            <w:r>
+              <w:rPr>
+                <w:rFonts w:ascii="DejaVu Sans" w:hAnsi="DejaVu Sans" w:eastAsia="DejaVu Sans" w:cs="DejaVu Sans"/>
+                <w:i w:val="false"/>
+                <w:b w:val="false"/>
+                <w:u w:val="none"/>
+                <w:sz w:val="22"/>
+                <w:szCs w:val="22"/>
+                <w:color w:val="000000"/>
+              </w:rPr>
+              <w:t xml:space="preserve">661 (0.8)</w:t>
             </w:r>
           </w:p>
         </w:tc>
@@ -7359,51 +7359,51 @@
                 <w:szCs w:val="22"/>
                 <w:color w:val="000000"/>
               </w:rPr>
-              <w:t xml:space="preserve">2,685 (84)</w:t>
-            </w:r>
-          </w:p>
-        </w:tc>
-        <w:tc>
-          <w:tcPr>
-            <w:tcBorders>
-              <w:bottom w:val="none" w:sz="0" w:space="0" w:color="000000"/>
-              <w:top w:val="none" w:sz="0" w:space="0" w:color="000000"/>
-              <w:left w:val="none" w:sz="0" w:space="0" w:color="000000"/>
-              <w:right w:val="none" w:sz="0" w:space="0" w:color="000000"/>
-            </w:tcBorders>
-            <w:shd w:val="clear" w:color="auto" w:fill="FFFFFF"/>
-            <w:tcMar>
-              <w:top w:w="0" w:type="dxa"/>
-              <w:bottom w:w="0" w:type="dxa"/>
-              <w:left w:w="0" w:type="dxa"/>
-              <w:right w:w="0" w:type="dxa"/>
-            </w:tcMar>
-            <w:vAlign w:val="top"/>
-          </w:tcPr>
-          <w:p>
-            <w:pPr>
-              <w:pStyle w:val="Normal"/>
-              <w:jc w:val="center"/>
-              <w:pBdr>
-                <w:bottom w:val="none" w:sz="0" w:space="0" w:color="000000"/>
-                <w:top w:val="none" w:sz="0" w:space="0" w:color="000000"/>
-                <w:left w:val="none" w:sz="0" w:space="0" w:color="000000"/>
-                <w:right w:val="none" w:sz="0" w:space="0" w:color="000000"/>
-              </w:pBdr>
-              <w:spacing w:after="100" w:before="100" w:line="240"/>
-              <w:ind w:left="100" w:right="100" w:firstLine="0" w:firstLineChars="0"/>
-            </w:pPr>
-            <w:r>
-              <w:rPr>
-                <w:rFonts w:ascii="DejaVu Sans" w:hAnsi="DejaVu Sans" w:eastAsia="DejaVu Sans" w:cs="DejaVu Sans"/>
-                <w:i w:val="false"/>
-                <w:b w:val="false"/>
-                <w:u w:val="none"/>
-                <w:sz w:val="22"/>
-                <w:szCs w:val="22"/>
-                <w:color w:val="000000"/>
-              </w:rPr>
-              <w:t xml:space="preserve">73,855 (85)</w:t>
+              <w:t xml:space="preserve">2,557 (84)</w:t>
+            </w:r>
+          </w:p>
+        </w:tc>
+        <w:tc>
+          <w:tcPr>
+            <w:tcBorders>
+              <w:bottom w:val="none" w:sz="0" w:space="0" w:color="000000"/>
+              <w:top w:val="none" w:sz="0" w:space="0" w:color="000000"/>
+              <w:left w:val="none" w:sz="0" w:space="0" w:color="000000"/>
+              <w:right w:val="none" w:sz="0" w:space="0" w:color="000000"/>
+            </w:tcBorders>
+            <w:shd w:val="clear" w:color="auto" w:fill="FFFFFF"/>
+            <w:tcMar>
+              <w:top w:w="0" w:type="dxa"/>
+              <w:bottom w:w="0" w:type="dxa"/>
+              <w:left w:w="0" w:type="dxa"/>
+              <w:right w:w="0" w:type="dxa"/>
+            </w:tcMar>
+            <w:vAlign w:val="top"/>
+          </w:tcPr>
+          <w:p>
+            <w:pPr>
+              <w:pStyle w:val="Normal"/>
+              <w:jc w:val="center"/>
+              <w:pBdr>
+                <w:bottom w:val="none" w:sz="0" w:space="0" w:color="000000"/>
+                <w:top w:val="none" w:sz="0" w:space="0" w:color="000000"/>
+                <w:left w:val="none" w:sz="0" w:space="0" w:color="000000"/>
+                <w:right w:val="none" w:sz="0" w:space="0" w:color="000000"/>
+              </w:pBdr>
+              <w:spacing w:after="100" w:before="100" w:line="240"/>
+              <w:ind w:left="100" w:right="100" w:firstLine="0" w:firstLineChars="0"/>
+            </w:pPr>
+            <w:r>
+              <w:rPr>
+                <w:rFonts w:ascii="DejaVu Sans" w:hAnsi="DejaVu Sans" w:eastAsia="DejaVu Sans" w:cs="DejaVu Sans"/>
+                <w:i w:val="false"/>
+                <w:b w:val="false"/>
+                <w:u w:val="none"/>
+                <w:sz w:val="22"/>
+                <w:szCs w:val="22"/>
+                <w:color w:val="000000"/>
+              </w:rPr>
+              <w:t xml:space="preserve">71,543 (85)</w:t>
             </w:r>
           </w:p>
         </w:tc>
@@ -7497,51 +7497,51 @@
                 <w:szCs w:val="22"/>
                 <w:color w:val="000000"/>
               </w:rPr>
-              <w:t xml:space="preserve">505 (16)</w:t>
-            </w:r>
-          </w:p>
-        </w:tc>
-        <w:tc>
-          <w:tcPr>
-            <w:tcBorders>
-              <w:bottom w:val="none" w:sz="0" w:space="0" w:color="000000"/>
-              <w:top w:val="none" w:sz="0" w:space="0" w:color="000000"/>
-              <w:left w:val="none" w:sz="0" w:space="0" w:color="000000"/>
-              <w:right w:val="none" w:sz="0" w:space="0" w:color="000000"/>
-            </w:tcBorders>
-            <w:shd w:val="clear" w:color="auto" w:fill="FFFFFF"/>
-            <w:tcMar>
-              <w:top w:w="0" w:type="dxa"/>
-              <w:bottom w:w="0" w:type="dxa"/>
-              <w:left w:w="0" w:type="dxa"/>
-              <w:right w:w="0" w:type="dxa"/>
-            </w:tcMar>
-            <w:vAlign w:val="top"/>
-          </w:tcPr>
-          <w:p>
-            <w:pPr>
-              <w:pStyle w:val="Normal"/>
-              <w:jc w:val="center"/>
-              <w:pBdr>
-                <w:bottom w:val="none" w:sz="0" w:space="0" w:color="000000"/>
-                <w:top w:val="none" w:sz="0" w:space="0" w:color="000000"/>
-                <w:left w:val="none" w:sz="0" w:space="0" w:color="000000"/>
-                <w:right w:val="none" w:sz="0" w:space="0" w:color="000000"/>
-              </w:pBdr>
-              <w:spacing w:after="100" w:before="100" w:line="240"/>
-              <w:ind w:left="100" w:right="100" w:firstLine="0" w:firstLineChars="0"/>
-            </w:pPr>
-            <w:r>
-              <w:rPr>
-                <w:rFonts w:ascii="DejaVu Sans" w:hAnsi="DejaVu Sans" w:eastAsia="DejaVu Sans" w:cs="DejaVu Sans"/>
-                <w:i w:val="false"/>
-                <w:b w:val="false"/>
-                <w:u w:val="none"/>
-                <w:sz w:val="22"/>
-                <w:szCs w:val="22"/>
-                <w:color w:val="000000"/>
-              </w:rPr>
-              <w:t xml:space="preserve">12,777 (15)</w:t>
+              <w:t xml:space="preserve">482 (16)</w:t>
+            </w:r>
+          </w:p>
+        </w:tc>
+        <w:tc>
+          <w:tcPr>
+            <w:tcBorders>
+              <w:bottom w:val="none" w:sz="0" w:space="0" w:color="000000"/>
+              <w:top w:val="none" w:sz="0" w:space="0" w:color="000000"/>
+              <w:left w:val="none" w:sz="0" w:space="0" w:color="000000"/>
+              <w:right w:val="none" w:sz="0" w:space="0" w:color="000000"/>
+            </w:tcBorders>
+            <w:shd w:val="clear" w:color="auto" w:fill="FFFFFF"/>
+            <w:tcMar>
+              <w:top w:w="0" w:type="dxa"/>
+              <w:bottom w:w="0" w:type="dxa"/>
+              <w:left w:w="0" w:type="dxa"/>
+              <w:right w:w="0" w:type="dxa"/>
+            </w:tcMar>
+            <w:vAlign w:val="top"/>
+          </w:tcPr>
+          <w:p>
+            <w:pPr>
+              <w:pStyle w:val="Normal"/>
+              <w:jc w:val="center"/>
+              <w:pBdr>
+                <w:bottom w:val="none" w:sz="0" w:space="0" w:color="000000"/>
+                <w:top w:val="none" w:sz="0" w:space="0" w:color="000000"/>
+                <w:left w:val="none" w:sz="0" w:space="0" w:color="000000"/>
+                <w:right w:val="none" w:sz="0" w:space="0" w:color="000000"/>
+              </w:pBdr>
+              <w:spacing w:after="100" w:before="100" w:line="240"/>
+              <w:ind w:left="100" w:right="100" w:firstLine="0" w:firstLineChars="0"/>
+            </w:pPr>
+            <w:r>
+              <w:rPr>
+                <w:rFonts w:ascii="DejaVu Sans" w:hAnsi="DejaVu Sans" w:eastAsia="DejaVu Sans" w:cs="DejaVu Sans"/>
+                <w:i w:val="false"/>
+                <w:b w:val="false"/>
+                <w:u w:val="none"/>
+                <w:sz w:val="22"/>
+                <w:szCs w:val="22"/>
+                <w:color w:val="000000"/>
+              </w:rPr>
+              <w:t xml:space="preserve">12,288 (15)</w:t>
             </w:r>
           </w:p>
         </w:tc>
@@ -7679,7 +7679,7 @@
                 <w:szCs w:val="22"/>
                 <w:color w:val="000000"/>
               </w:rPr>
-              <w:t xml:space="preserve">412 (0.5)</w:t>
+              <w:t xml:space="preserve">394 (0.5)</w:t>
             </w:r>
           </w:p>
         </w:tc>
@@ -7911,51 +7911,51 @@
                 <w:szCs w:val="22"/>
                 <w:color w:val="000000"/>
               </w:rPr>
-              <w:t xml:space="preserve">1,142 (36)</w:t>
-            </w:r>
-          </w:p>
-        </w:tc>
-        <w:tc>
-          <w:tcPr>
-            <w:tcBorders>
-              <w:bottom w:val="none" w:sz="0" w:space="0" w:color="000000"/>
-              <w:top w:val="none" w:sz="0" w:space="0" w:color="000000"/>
-              <w:left w:val="none" w:sz="0" w:space="0" w:color="000000"/>
-              <w:right w:val="none" w:sz="0" w:space="0" w:color="000000"/>
-            </w:tcBorders>
-            <w:shd w:val="clear" w:color="auto" w:fill="FFFFFF"/>
-            <w:tcMar>
-              <w:top w:w="0" w:type="dxa"/>
-              <w:bottom w:w="0" w:type="dxa"/>
-              <w:left w:w="0" w:type="dxa"/>
-              <w:right w:w="0" w:type="dxa"/>
-            </w:tcMar>
-            <w:vAlign w:val="top"/>
-          </w:tcPr>
-          <w:p>
-            <w:pPr>
-              <w:pStyle w:val="Normal"/>
-              <w:jc w:val="center"/>
-              <w:pBdr>
-                <w:bottom w:val="none" w:sz="0" w:space="0" w:color="000000"/>
-                <w:top w:val="none" w:sz="0" w:space="0" w:color="000000"/>
-                <w:left w:val="none" w:sz="0" w:space="0" w:color="000000"/>
-                <w:right w:val="none" w:sz="0" w:space="0" w:color="000000"/>
-              </w:pBdr>
-              <w:spacing w:after="100" w:before="100" w:line="240"/>
-              <w:ind w:left="100" w:right="100" w:firstLine="0" w:firstLineChars="0"/>
-            </w:pPr>
-            <w:r>
-              <w:rPr>
-                <w:rFonts w:ascii="DejaVu Sans" w:hAnsi="DejaVu Sans" w:eastAsia="DejaVu Sans" w:cs="DejaVu Sans"/>
-                <w:i w:val="false"/>
-                <w:b w:val="false"/>
-                <w:u w:val="none"/>
-                <w:sz w:val="22"/>
-                <w:szCs w:val="22"/>
-                <w:color w:val="000000"/>
-              </w:rPr>
-              <w:t xml:space="preserve">28,319 (33)</w:t>
+              <w:t xml:space="preserve">1,088 (36)</w:t>
+            </w:r>
+          </w:p>
+        </w:tc>
+        <w:tc>
+          <w:tcPr>
+            <w:tcBorders>
+              <w:bottom w:val="none" w:sz="0" w:space="0" w:color="000000"/>
+              <w:top w:val="none" w:sz="0" w:space="0" w:color="000000"/>
+              <w:left w:val="none" w:sz="0" w:space="0" w:color="000000"/>
+              <w:right w:val="none" w:sz="0" w:space="0" w:color="000000"/>
+            </w:tcBorders>
+            <w:shd w:val="clear" w:color="auto" w:fill="FFFFFF"/>
+            <w:tcMar>
+              <w:top w:w="0" w:type="dxa"/>
+              <w:bottom w:w="0" w:type="dxa"/>
+              <w:left w:w="0" w:type="dxa"/>
+              <w:right w:w="0" w:type="dxa"/>
+            </w:tcMar>
+            <w:vAlign w:val="top"/>
+          </w:tcPr>
+          <w:p>
+            <w:pPr>
+              <w:pStyle w:val="Normal"/>
+              <w:jc w:val="center"/>
+              <w:pBdr>
+                <w:bottom w:val="none" w:sz="0" w:space="0" w:color="000000"/>
+                <w:top w:val="none" w:sz="0" w:space="0" w:color="000000"/>
+                <w:left w:val="none" w:sz="0" w:space="0" w:color="000000"/>
+                <w:right w:val="none" w:sz="0" w:space="0" w:color="000000"/>
+              </w:pBdr>
+              <w:spacing w:after="100" w:before="100" w:line="240"/>
+              <w:ind w:left="100" w:right="100" w:firstLine="0" w:firstLineChars="0"/>
+            </w:pPr>
+            <w:r>
+              <w:rPr>
+                <w:rFonts w:ascii="DejaVu Sans" w:hAnsi="DejaVu Sans" w:eastAsia="DejaVu Sans" w:cs="DejaVu Sans"/>
+                <w:i w:val="false"/>
+                <w:b w:val="false"/>
+                <w:u w:val="none"/>
+                <w:sz w:val="22"/>
+                <w:szCs w:val="22"/>
+                <w:color w:val="000000"/>
+              </w:rPr>
+              <w:t xml:space="preserve">27,428 (33)</w:t>
             </w:r>
           </w:p>
         </w:tc>
@@ -8049,51 +8049,51 @@
                 <w:szCs w:val="22"/>
                 <w:color w:val="000000"/>
               </w:rPr>
-              <w:t xml:space="preserve">1,834 (57)</w:t>
-            </w:r>
-          </w:p>
-        </w:tc>
-        <w:tc>
-          <w:tcPr>
-            <w:tcBorders>
-              <w:bottom w:val="none" w:sz="0" w:space="0" w:color="000000"/>
-              <w:top w:val="none" w:sz="0" w:space="0" w:color="000000"/>
-              <w:left w:val="none" w:sz="0" w:space="0" w:color="000000"/>
-              <w:right w:val="none" w:sz="0" w:space="0" w:color="000000"/>
-            </w:tcBorders>
-            <w:shd w:val="clear" w:color="auto" w:fill="FFFFFF"/>
-            <w:tcMar>
-              <w:top w:w="0" w:type="dxa"/>
-              <w:bottom w:w="0" w:type="dxa"/>
-              <w:left w:w="0" w:type="dxa"/>
-              <w:right w:w="0" w:type="dxa"/>
-            </w:tcMar>
-            <w:vAlign w:val="top"/>
-          </w:tcPr>
-          <w:p>
-            <w:pPr>
-              <w:pStyle w:val="Normal"/>
-              <w:jc w:val="center"/>
-              <w:pBdr>
-                <w:bottom w:val="none" w:sz="0" w:space="0" w:color="000000"/>
-                <w:top w:val="none" w:sz="0" w:space="0" w:color="000000"/>
-                <w:left w:val="none" w:sz="0" w:space="0" w:color="000000"/>
-                <w:right w:val="none" w:sz="0" w:space="0" w:color="000000"/>
-              </w:pBdr>
-              <w:spacing w:after="100" w:before="100" w:line="240"/>
-              <w:ind w:left="100" w:right="100" w:firstLine="0" w:firstLineChars="0"/>
-            </w:pPr>
-            <w:r>
-              <w:rPr>
-                <w:rFonts w:ascii="DejaVu Sans" w:hAnsi="DejaVu Sans" w:eastAsia="DejaVu Sans" w:cs="DejaVu Sans"/>
-                <w:i w:val="false"/>
-                <w:b w:val="false"/>
-                <w:u w:val="none"/>
-                <w:sz w:val="22"/>
-                <w:szCs w:val="22"/>
-                <w:color w:val="000000"/>
-              </w:rPr>
-              <w:t xml:space="preserve">52,209 (60)</w:t>
+              <w:t xml:space="preserve">1,751 (57)</w:t>
+            </w:r>
+          </w:p>
+        </w:tc>
+        <w:tc>
+          <w:tcPr>
+            <w:tcBorders>
+              <w:bottom w:val="none" w:sz="0" w:space="0" w:color="000000"/>
+              <w:top w:val="none" w:sz="0" w:space="0" w:color="000000"/>
+              <w:left w:val="none" w:sz="0" w:space="0" w:color="000000"/>
+              <w:right w:val="none" w:sz="0" w:space="0" w:color="000000"/>
+            </w:tcBorders>
+            <w:shd w:val="clear" w:color="auto" w:fill="FFFFFF"/>
+            <w:tcMar>
+              <w:top w:w="0" w:type="dxa"/>
+              <w:bottom w:w="0" w:type="dxa"/>
+              <w:left w:w="0" w:type="dxa"/>
+              <w:right w:w="0" w:type="dxa"/>
+            </w:tcMar>
+            <w:vAlign w:val="top"/>
+          </w:tcPr>
+          <w:p>
+            <w:pPr>
+              <w:pStyle w:val="Normal"/>
+              <w:jc w:val="center"/>
+              <w:pBdr>
+                <w:bottom w:val="none" w:sz="0" w:space="0" w:color="000000"/>
+                <w:top w:val="none" w:sz="0" w:space="0" w:color="000000"/>
+                <w:left w:val="none" w:sz="0" w:space="0" w:color="000000"/>
+                <w:right w:val="none" w:sz="0" w:space="0" w:color="000000"/>
+              </w:pBdr>
+              <w:spacing w:after="100" w:before="100" w:line="240"/>
+              <w:ind w:left="100" w:right="100" w:firstLine="0" w:firstLineChars="0"/>
+            </w:pPr>
+            <w:r>
+              <w:rPr>
+                <w:rFonts w:ascii="DejaVu Sans" w:hAnsi="DejaVu Sans" w:eastAsia="DejaVu Sans" w:cs="DejaVu Sans"/>
+                <w:i w:val="false"/>
+                <w:b w:val="false"/>
+                <w:u w:val="none"/>
+                <w:sz w:val="22"/>
+                <w:szCs w:val="22"/>
+                <w:color w:val="000000"/>
+              </w:rPr>
+              <w:t xml:space="preserve">50,549 (60)</w:t>
             </w:r>
           </w:p>
         </w:tc>
@@ -8187,51 +8187,51 @@
                 <w:szCs w:val="22"/>
                 <w:color w:val="000000"/>
               </w:rPr>
-              <w:t xml:space="preserve">226 (7.1)</w:t>
-            </w:r>
-          </w:p>
-        </w:tc>
-        <w:tc>
-          <w:tcPr>
-            <w:tcBorders>
-              <w:bottom w:val="none" w:sz="0" w:space="0" w:color="000000"/>
-              <w:top w:val="none" w:sz="0" w:space="0" w:color="000000"/>
-              <w:left w:val="none" w:sz="0" w:space="0" w:color="000000"/>
-              <w:right w:val="none" w:sz="0" w:space="0" w:color="000000"/>
-            </w:tcBorders>
-            <w:shd w:val="clear" w:color="auto" w:fill="FFFFFF"/>
-            <w:tcMar>
-              <w:top w:w="0" w:type="dxa"/>
-              <w:bottom w:w="0" w:type="dxa"/>
-              <w:left w:w="0" w:type="dxa"/>
-              <w:right w:w="0" w:type="dxa"/>
-            </w:tcMar>
-            <w:vAlign w:val="top"/>
-          </w:tcPr>
-          <w:p>
-            <w:pPr>
-              <w:pStyle w:val="Normal"/>
-              <w:jc w:val="center"/>
-              <w:pBdr>
-                <w:bottom w:val="none" w:sz="0" w:space="0" w:color="000000"/>
-                <w:top w:val="none" w:sz="0" w:space="0" w:color="000000"/>
-                <w:left w:val="none" w:sz="0" w:space="0" w:color="000000"/>
-                <w:right w:val="none" w:sz="0" w:space="0" w:color="000000"/>
-              </w:pBdr>
-              <w:spacing w:after="100" w:before="100" w:line="240"/>
-              <w:ind w:left="100" w:right="100" w:firstLine="0" w:firstLineChars="0"/>
-            </w:pPr>
-            <w:r>
-              <w:rPr>
-                <w:rFonts w:ascii="DejaVu Sans" w:hAnsi="DejaVu Sans" w:eastAsia="DejaVu Sans" w:cs="DejaVu Sans"/>
-                <w:i w:val="false"/>
-                <w:b w:val="false"/>
-                <w:u w:val="none"/>
-                <w:sz w:val="22"/>
-                <w:szCs w:val="22"/>
-                <w:color w:val="000000"/>
-              </w:rPr>
-              <w:t xml:space="preserve">6,516 (7.5)</w:t>
+              <w:t xml:space="preserve">212 (6.9)</w:t>
+            </w:r>
+          </w:p>
+        </w:tc>
+        <w:tc>
+          <w:tcPr>
+            <w:tcBorders>
+              <w:bottom w:val="none" w:sz="0" w:space="0" w:color="000000"/>
+              <w:top w:val="none" w:sz="0" w:space="0" w:color="000000"/>
+              <w:left w:val="none" w:sz="0" w:space="0" w:color="000000"/>
+              <w:right w:val="none" w:sz="0" w:space="0" w:color="000000"/>
+            </w:tcBorders>
+            <w:shd w:val="clear" w:color="auto" w:fill="FFFFFF"/>
+            <w:tcMar>
+              <w:top w:w="0" w:type="dxa"/>
+              <w:bottom w:w="0" w:type="dxa"/>
+              <w:left w:w="0" w:type="dxa"/>
+              <w:right w:w="0" w:type="dxa"/>
+            </w:tcMar>
+            <w:vAlign w:val="top"/>
+          </w:tcPr>
+          <w:p>
+            <w:pPr>
+              <w:pStyle w:val="Normal"/>
+              <w:jc w:val="center"/>
+              <w:pBdr>
+                <w:bottom w:val="none" w:sz="0" w:space="0" w:color="000000"/>
+                <w:top w:val="none" w:sz="0" w:space="0" w:color="000000"/>
+                <w:left w:val="none" w:sz="0" w:space="0" w:color="000000"/>
+                <w:right w:val="none" w:sz="0" w:space="0" w:color="000000"/>
+              </w:pBdr>
+              <w:spacing w:after="100" w:before="100" w:line="240"/>
+              <w:ind w:left="100" w:right="100" w:firstLine="0" w:firstLineChars="0"/>
+            </w:pPr>
+            <w:r>
+              <w:rPr>
+                <w:rFonts w:ascii="DejaVu Sans" w:hAnsi="DejaVu Sans" w:eastAsia="DejaVu Sans" w:cs="DejaVu Sans"/>
+                <w:i w:val="false"/>
+                <w:b w:val="false"/>
+                <w:u w:val="none"/>
+                <w:sz w:val="22"/>
+                <w:szCs w:val="22"/>
+                <w:color w:val="000000"/>
+              </w:rPr>
+              <w:t xml:space="preserve">6,248 (7.4)</w:t>
             </w:r>
           </w:p>
         </w:tc>
@@ -8463,51 +8463,51 @@
                 <w:szCs w:val="22"/>
                 <w:color w:val="000000"/>
               </w:rPr>
-              <w:t xml:space="preserve">506 (16)</w:t>
-            </w:r>
-          </w:p>
-        </w:tc>
-        <w:tc>
-          <w:tcPr>
-            <w:tcBorders>
-              <w:bottom w:val="none" w:sz="0" w:space="0" w:color="000000"/>
-              <w:top w:val="none" w:sz="0" w:space="0" w:color="000000"/>
-              <w:left w:val="none" w:sz="0" w:space="0" w:color="000000"/>
-              <w:right w:val="none" w:sz="0" w:space="0" w:color="000000"/>
-            </w:tcBorders>
-            <w:shd w:val="clear" w:color="auto" w:fill="FFFFFF"/>
-            <w:tcMar>
-              <w:top w:w="0" w:type="dxa"/>
-              <w:bottom w:w="0" w:type="dxa"/>
-              <w:left w:w="0" w:type="dxa"/>
-              <w:right w:w="0" w:type="dxa"/>
-            </w:tcMar>
-            <w:vAlign w:val="top"/>
-          </w:tcPr>
-          <w:p>
-            <w:pPr>
-              <w:pStyle w:val="Normal"/>
-              <w:jc w:val="center"/>
-              <w:pBdr>
-                <w:bottom w:val="none" w:sz="0" w:space="0" w:color="000000"/>
-                <w:top w:val="none" w:sz="0" w:space="0" w:color="000000"/>
-                <w:left w:val="none" w:sz="0" w:space="0" w:color="000000"/>
-                <w:right w:val="none" w:sz="0" w:space="0" w:color="000000"/>
-              </w:pBdr>
-              <w:spacing w:after="100" w:before="100" w:line="240"/>
-              <w:ind w:left="100" w:right="100" w:firstLine="0" w:firstLineChars="0"/>
-            </w:pPr>
-            <w:r>
-              <w:rPr>
-                <w:rFonts w:ascii="DejaVu Sans" w:hAnsi="DejaVu Sans" w:eastAsia="DejaVu Sans" w:cs="DejaVu Sans"/>
-                <w:i w:val="false"/>
-                <w:b w:val="false"/>
-                <w:u w:val="none"/>
-                <w:sz w:val="22"/>
-                <w:szCs w:val="22"/>
-                <w:color w:val="000000"/>
-              </w:rPr>
-              <w:t xml:space="preserve">14,865 (17)</w:t>
+              <w:t xml:space="preserve">486 (16)</w:t>
+            </w:r>
+          </w:p>
+        </w:tc>
+        <w:tc>
+          <w:tcPr>
+            <w:tcBorders>
+              <w:bottom w:val="none" w:sz="0" w:space="0" w:color="000000"/>
+              <w:top w:val="none" w:sz="0" w:space="0" w:color="000000"/>
+              <w:left w:val="none" w:sz="0" w:space="0" w:color="000000"/>
+              <w:right w:val="none" w:sz="0" w:space="0" w:color="000000"/>
+            </w:tcBorders>
+            <w:shd w:val="clear" w:color="auto" w:fill="FFFFFF"/>
+            <w:tcMar>
+              <w:top w:w="0" w:type="dxa"/>
+              <w:bottom w:w="0" w:type="dxa"/>
+              <w:left w:w="0" w:type="dxa"/>
+              <w:right w:w="0" w:type="dxa"/>
+            </w:tcMar>
+            <w:vAlign w:val="top"/>
+          </w:tcPr>
+          <w:p>
+            <w:pPr>
+              <w:pStyle w:val="Normal"/>
+              <w:jc w:val="center"/>
+              <w:pBdr>
+                <w:bottom w:val="none" w:sz="0" w:space="0" w:color="000000"/>
+                <w:top w:val="none" w:sz="0" w:space="0" w:color="000000"/>
+                <w:left w:val="none" w:sz="0" w:space="0" w:color="000000"/>
+                <w:right w:val="none" w:sz="0" w:space="0" w:color="000000"/>
+              </w:pBdr>
+              <w:spacing w:after="100" w:before="100" w:line="240"/>
+              <w:ind w:left="100" w:right="100" w:firstLine="0" w:firstLineChars="0"/>
+            </w:pPr>
+            <w:r>
+              <w:rPr>
+                <w:rFonts w:ascii="DejaVu Sans" w:hAnsi="DejaVu Sans" w:eastAsia="DejaVu Sans" w:cs="DejaVu Sans"/>
+                <w:i w:val="false"/>
+                <w:b w:val="false"/>
+                <w:u w:val="none"/>
+                <w:sz w:val="22"/>
+                <w:szCs w:val="22"/>
+                <w:color w:val="000000"/>
+              </w:rPr>
+              <w:t xml:space="preserve">14,429 (17)</w:t>
             </w:r>
           </w:p>
         </w:tc>
@@ -8601,51 +8601,51 @@
                 <w:szCs w:val="22"/>
                 <w:color w:val="000000"/>
               </w:rPr>
-              <w:t xml:space="preserve">2,367 (74)</w:t>
-            </w:r>
-          </w:p>
-        </w:tc>
-        <w:tc>
-          <w:tcPr>
-            <w:tcBorders>
-              <w:bottom w:val="none" w:sz="0" w:space="0" w:color="000000"/>
-              <w:top w:val="none" w:sz="0" w:space="0" w:color="000000"/>
-              <w:left w:val="none" w:sz="0" w:space="0" w:color="000000"/>
-              <w:right w:val="none" w:sz="0" w:space="0" w:color="000000"/>
-            </w:tcBorders>
-            <w:shd w:val="clear" w:color="auto" w:fill="FFFFFF"/>
-            <w:tcMar>
-              <w:top w:w="0" w:type="dxa"/>
-              <w:bottom w:w="0" w:type="dxa"/>
-              <w:left w:w="0" w:type="dxa"/>
-              <w:right w:w="0" w:type="dxa"/>
-            </w:tcMar>
-            <w:vAlign w:val="top"/>
-          </w:tcPr>
-          <w:p>
-            <w:pPr>
-              <w:pStyle w:val="Normal"/>
-              <w:jc w:val="center"/>
-              <w:pBdr>
-                <w:bottom w:val="none" w:sz="0" w:space="0" w:color="000000"/>
-                <w:top w:val="none" w:sz="0" w:space="0" w:color="000000"/>
-                <w:left w:val="none" w:sz="0" w:space="0" w:color="000000"/>
-                <w:right w:val="none" w:sz="0" w:space="0" w:color="000000"/>
-              </w:pBdr>
-              <w:spacing w:after="100" w:before="100" w:line="240"/>
-              <w:ind w:left="100" w:right="100" w:firstLine="0" w:firstLineChars="0"/>
-            </w:pPr>
-            <w:r>
-              <w:rPr>
-                <w:rFonts w:ascii="DejaVu Sans" w:hAnsi="DejaVu Sans" w:eastAsia="DejaVu Sans" w:cs="DejaVu Sans"/>
-                <w:i w:val="false"/>
-                <w:b w:val="false"/>
-                <w:u w:val="none"/>
-                <w:sz w:val="22"/>
-                <w:szCs w:val="22"/>
-                <w:color w:val="000000"/>
-              </w:rPr>
-              <w:t xml:space="preserve">64,100 (74)</w:t>
+              <w:t xml:space="preserve">2,257 (74)</w:t>
+            </w:r>
+          </w:p>
+        </w:tc>
+        <w:tc>
+          <w:tcPr>
+            <w:tcBorders>
+              <w:bottom w:val="none" w:sz="0" w:space="0" w:color="000000"/>
+              <w:top w:val="none" w:sz="0" w:space="0" w:color="000000"/>
+              <w:left w:val="none" w:sz="0" w:space="0" w:color="000000"/>
+              <w:right w:val="none" w:sz="0" w:space="0" w:color="000000"/>
+            </w:tcBorders>
+            <w:shd w:val="clear" w:color="auto" w:fill="FFFFFF"/>
+            <w:tcMar>
+              <w:top w:w="0" w:type="dxa"/>
+              <w:bottom w:w="0" w:type="dxa"/>
+              <w:left w:w="0" w:type="dxa"/>
+              <w:right w:w="0" w:type="dxa"/>
+            </w:tcMar>
+            <w:vAlign w:val="top"/>
+          </w:tcPr>
+          <w:p>
+            <w:pPr>
+              <w:pStyle w:val="Normal"/>
+              <w:jc w:val="center"/>
+              <w:pBdr>
+                <w:bottom w:val="none" w:sz="0" w:space="0" w:color="000000"/>
+                <w:top w:val="none" w:sz="0" w:space="0" w:color="000000"/>
+                <w:left w:val="none" w:sz="0" w:space="0" w:color="000000"/>
+                <w:right w:val="none" w:sz="0" w:space="0" w:color="000000"/>
+              </w:pBdr>
+              <w:spacing w:after="100" w:before="100" w:line="240"/>
+              <w:ind w:left="100" w:right="100" w:firstLine="0" w:firstLineChars="0"/>
+            </w:pPr>
+            <w:r>
+              <w:rPr>
+                <w:rFonts w:ascii="DejaVu Sans" w:hAnsi="DejaVu Sans" w:eastAsia="DejaVu Sans" w:cs="DejaVu Sans"/>
+                <w:i w:val="false"/>
+                <w:b w:val="false"/>
+                <w:u w:val="none"/>
+                <w:sz w:val="22"/>
+                <w:szCs w:val="22"/>
+                <w:color w:val="000000"/>
+              </w:rPr>
+              <w:t xml:space="preserve">62,121 (74)</w:t>
             </w:r>
           </w:p>
         </w:tc>
@@ -8739,7 +8739,7 @@
                 <w:szCs w:val="22"/>
                 <w:color w:val="000000"/>
               </w:rPr>
-              <w:t xml:space="preserve">329 (10)</w:t>
+              <w:t xml:space="preserve">308 (10)</w:t>
             </w:r>
           </w:p>
         </w:tc>
@@ -8783,7 +8783,7 @@
                 <w:szCs w:val="22"/>
                 <w:color w:val="000000"/>
               </w:rPr>
-              <w:t xml:space="preserve">8,079 (9.3)</w:t>
+              <w:t xml:space="preserve">7,675 (9.1)</w:t>
             </w:r>
           </w:p>
         </w:tc>

</xml_diff>